<commit_message>
added preliminary investigation details
</commit_message>
<xml_diff>
--- a/report/final report for mca/expenseManager Mca Final REPORT.docx
+++ b/report/final report for mca/expenseManager Mca Final REPORT.docx
@@ -6193,23 +6193,11 @@
         <w:jc w:val="both"/>
       </w:pPr>
       <w:r>
-        <w:t>I spoke w</w:t>
-      </w:r>
-      <w:r>
-        <w:t>ith many of my friends who use social networking sites regularly and most of them face similar kind of problem. I thought a desktop cum web application could be developed to minimize theses shortcomings of social networking sites. I then started gathering opinion of my friends and seniors among whom some are IT</w:t>
-      </w:r>
-      <w:r>
-        <w:t xml:space="preserve"> professionals. I gathered all the important points including my own opinion and decided to develop Daily Notebook.</w:t>
-      </w:r>
-    </w:p>
-    <w:p>
-      <w:pPr>
-        <w:pStyle w:val="BodyText"/>
-        <w:tabs>
-          <w:tab w:val="num" w:pos="1440"/>
-        </w:tabs>
-        <w:jc w:val="both"/>
-      </w:pPr>
+        <w:t xml:space="preserve">When I myself faced this problem and felt the need of an application, </w:t>
+      </w:r>
+      <w:r>
+        <w:t>I started discussing about the problem and to my surprise, I found out that almost all of them are facing similar problems. Actually we nowadays are so technology dependant that we expect that all our tasks would be done by our computer or our mobile devices. So I noted down all the problems and their probable solution on a notepad and started consulting with some of my seniors who are IT professionals as well. After gathering all the information I felt this could be a really fruitful project.</w:t>
+      </w:r>
     </w:p>
     <w:p>
       <w:pPr>
@@ -16503,21 +16491,21 @@
         <v:path o:extrusionok="f" gradientshapeok="t" o:connecttype="rect"/>
         <o:lock v:ext="edit" aspectratio="t"/>
       </v:shapetype>
-      <v:shape id="_x0000_i1047" type="#_x0000_t75" style="width:12pt;height:10.5pt" o:bullet="t">
+      <v:shape id="_x0000_i1059" type="#_x0000_t75" style="width:12pt;height:10.5pt" o:bullet="t">
         <v:imagedata r:id="rId1" o:title="bullet1"/>
       </v:shape>
     </w:pict>
   </w:numPicBullet>
   <w:numPicBullet w:numPicBulletId="1">
     <w:pict>
-      <v:shape id="_x0000_i1048" type="#_x0000_t75" style="width:12pt;height:10.5pt" o:bullet="t">
+      <v:shape id="_x0000_i1060" type="#_x0000_t75" style="width:12pt;height:10.5pt" o:bullet="t">
         <v:imagedata r:id="rId2" o:title="bullet2"/>
       </v:shape>
     </w:pict>
   </w:numPicBullet>
   <w:numPicBullet w:numPicBulletId="2">
     <w:pict>
-      <v:shape id="_x0000_i1049" type="#_x0000_t75" style="width:12pt;height:10.5pt" o:bullet="t">
+      <v:shape id="_x0000_i1061" type="#_x0000_t75" style="width:12pt;height:10.5pt" o:bullet="t">
         <v:imagedata r:id="rId3" o:title="bullet3"/>
       </v:shape>
     </w:pict>
@@ -18609,7 +18597,7 @@
 </file>
 
 <file path=customXml/itemProps1.xml><?xml version="1.0" encoding="utf-8"?>
-<ds:datastoreItem xmlns:ds="http://schemas.openxmlformats.org/officeDocument/2006/customXml" ds:itemID="{5AB947F7-D0DF-4D09-8358-3CBC1C976BE9}">
+<ds:datastoreItem xmlns:ds="http://schemas.openxmlformats.org/officeDocument/2006/customXml" ds:itemID="{FE9A4F02-8F02-4200-8312-518C5BEAEBF7}">
   <ds:schemaRefs>
     <ds:schemaRef ds:uri="http://schemas.openxmlformats.org/officeDocument/2006/bibliography"/>
   </ds:schemaRefs>

</xml_diff>

<commit_message>
added gantt, pert tracking grantt
</commit_message>
<xml_diff>
--- a/report/final report for mca/expenseManager Mca Final REPORT.docx
+++ b/report/final report for mca/expenseManager Mca Final REPORT.docx
@@ -283,6 +283,7 @@
         </w:rPr>
       </w:pPr>
       <w:bookmarkStart w:id="2" w:name="_Toc351476510"/>
+      <w:proofErr w:type="spellStart"/>
       <w:r>
         <w:rPr>
           <w:b/>
@@ -290,9 +291,30 @@
           <w:sz w:val="24"/>
           <w:szCs w:val="24"/>
         </w:rPr>
-        <w:t>Anirban Nandy</w:t>
+        <w:t>Anirban</w:t>
+      </w:r>
+      <w:proofErr w:type="spellEnd"/>
+      <w:r>
+        <w:rPr>
+          <w:b/>
+          <w:bCs/>
+          <w:sz w:val="24"/>
+          <w:szCs w:val="24"/>
+        </w:rPr>
+        <w:t xml:space="preserve"> </w:t>
+      </w:r>
+      <w:proofErr w:type="spellStart"/>
+      <w:r>
+        <w:rPr>
+          <w:b/>
+          <w:bCs/>
+          <w:sz w:val="24"/>
+          <w:szCs w:val="24"/>
+        </w:rPr>
+        <w:t>Nandy</w:t>
       </w:r>
       <w:bookmarkEnd w:id="2"/>
+      <w:proofErr w:type="spellEnd"/>
     </w:p>
     <w:p>
       <w:pPr>
@@ -305,13 +327,23 @@
         </w:rPr>
       </w:pPr>
       <w:bookmarkStart w:id="3" w:name="_Toc351476511"/>
+      <w:proofErr w:type="spellStart"/>
       <w:r>
         <w:rPr>
           <w:b/>
           <w:sz w:val="24"/>
           <w:szCs w:val="24"/>
         </w:rPr>
-        <w:t>Enrollment No-</w:t>
+        <w:t>Enrollment</w:t>
+      </w:r>
+      <w:proofErr w:type="spellEnd"/>
+      <w:r>
+        <w:rPr>
+          <w:b/>
+          <w:sz w:val="24"/>
+          <w:szCs w:val="24"/>
+        </w:rPr>
+        <w:t xml:space="preserve"> No-</w:t>
       </w:r>
       <w:r>
         <w:rPr>
@@ -6245,7 +6277,15 @@
         <w:t xml:space="preserve">manager would be </w:t>
       </w:r>
       <w:r>
-        <w:t>really useful to them. With minimal effort people can manage and keep track the income and expense of their entire life. That is why, I know that after completion, this software will be used by thousands of users.</w:t>
+        <w:t xml:space="preserve">really useful to them. With minimal effort people can manage and keep track the income and expense of their entire life. That is </w:t>
+      </w:r>
+      <w:proofErr w:type="gramStart"/>
+      <w:r>
+        <w:t>why,</w:t>
+      </w:r>
+      <w:proofErr w:type="gramEnd"/>
+      <w:r>
+        <w:t xml:space="preserve"> I know that after completion, this software will be used by thousands of users.</w:t>
       </w:r>
     </w:p>
     <w:p>
@@ -6282,15 +6322,12 @@
     </w:p>
     <w:p>
       <w:r>
-        <w:rPr>
-          <w:noProof/>
-          <w:lang w:eastAsia="en-IN"/>
-        </w:rPr>
+        <w:lastRenderedPageBreak/>
         <w:drawing>
           <wp:inline distT="0" distB="0" distL="0" distR="0">
-            <wp:extent cx="6329045" cy="3752850"/>
-            <wp:effectExtent l="19050" t="0" r="0" b="0"/>
-            <wp:docPr id="6" name="Picture 6" descr="dnb-gyantt"/>
+            <wp:extent cx="5731510" cy="4340889"/>
+            <wp:effectExtent l="19050" t="0" r="2540" b="0"/>
+            <wp:docPr id="19" name="Picture 19"/>
             <wp:cNvGraphicFramePr>
               <a:graphicFrameLocks xmlns:a="http://schemas.openxmlformats.org/drawingml/2006/main" noChangeAspect="1"/>
             </wp:cNvGraphicFramePr>
@@ -6298,33 +6335,29 @@
               <a:graphicData uri="http://schemas.openxmlformats.org/drawingml/2006/picture">
                 <pic:pic xmlns:pic="http://schemas.openxmlformats.org/drawingml/2006/picture">
                   <pic:nvPicPr>
-                    <pic:cNvPr id="0" name="Picture 6" descr="dnb-gyantt"/>
-                    <pic:cNvPicPr>
-                      <a:picLocks noChangeAspect="1" noChangeArrowheads="1"/>
-                    </pic:cNvPicPr>
+                    <pic:cNvPr id="0" name="ems-gyantt.JPG"/>
+                    <pic:cNvPicPr/>
                   </pic:nvPicPr>
                   <pic:blipFill>
-                    <a:blip r:embed="rId7" cstate="print"/>
-                    <a:srcRect/>
+                    <a:blip r:embed="rId7" cstate="print">
+                      <a:extLst>
+                        <a:ext uri="{28A0092B-C50C-407E-A947-70E740481C1C}">
+                          <a14:useLocalDpi xmlns:a14="http://schemas.microsoft.com/office/drawing/2010/main" xmlns:wps="http://schemas.microsoft.com/office/word/2010/wordprocessingShape" xmlns:wpi="http://schemas.microsoft.com/office/word/2010/wordprocessingInk" xmlns:wpg="http://schemas.microsoft.com/office/word/2010/wordprocessingGroup" xmlns:w14="http://schemas.microsoft.com/office/word/2010/wordml" xmlns:w="http://schemas.openxmlformats.org/wordprocessingml/2006/main" xmlns:w10="urn:schemas-microsoft-com:office:word" xmlns:wp14="http://schemas.microsoft.com/office/word/2010/wordprocessingDrawing" xmlns:v="urn:schemas-microsoft-com:vml" xmlns:o="urn:schemas-microsoft-com:office:office" xmlns:mc="http://schemas.openxmlformats.org/markup-compatibility/2006" xmlns:wpc="http://schemas.microsoft.com/office/word/2010/wordprocessingCanvas" xmlns="" val="0"/>
+                        </a:ext>
+                      </a:extLst>
+                    </a:blip>
                     <a:stretch>
                       <a:fillRect/>
                     </a:stretch>
                   </pic:blipFill>
-                  <pic:spPr bwMode="auto">
+                  <pic:spPr>
                     <a:xfrm>
                       <a:off x="0" y="0"/>
-                      <a:ext cx="6329045" cy="3752850"/>
+                      <a:ext cx="5731510" cy="4340889"/>
                     </a:xfrm>
                     <a:prstGeom prst="rect">
                       <a:avLst/>
                     </a:prstGeom>
-                    <a:noFill/>
-                    <a:ln w="9525">
-                      <a:noFill/>
-                      <a:miter lim="800000"/>
-                      <a:headEnd/>
-                      <a:tailEnd/>
-                    </a:ln>
                   </pic:spPr>
                 </pic:pic>
               </a:graphicData>
@@ -6340,7 +6373,6 @@
       <w:bookmarkStart w:id="13" w:name="_Toc344699048"/>
       <w:bookmarkStart w:id="14" w:name="_Toc351476522"/>
       <w:r>
-        <w:lastRenderedPageBreak/>
         <w:t>Tracking Gantt</w:t>
       </w:r>
       <w:bookmarkEnd w:id="13"/>
@@ -6354,9 +6386,9 @@
         </w:rPr>
         <w:drawing>
           <wp:inline distT="0" distB="0" distL="0" distR="0">
-            <wp:extent cx="6440805" cy="3832225"/>
-            <wp:effectExtent l="19050" t="0" r="0" b="0"/>
-            <wp:docPr id="7" name="Picture 7" descr="dnb-tracking-gyantt"/>
+            <wp:extent cx="5731510" cy="3766643"/>
+            <wp:effectExtent l="19050" t="0" r="2540" b="0"/>
+            <wp:docPr id="22" name="Picture 20"/>
             <wp:cNvGraphicFramePr>
               <a:graphicFrameLocks xmlns:a="http://schemas.openxmlformats.org/drawingml/2006/main" noChangeAspect="1"/>
             </wp:cNvGraphicFramePr>
@@ -6364,33 +6396,29 @@
               <a:graphicData uri="http://schemas.openxmlformats.org/drawingml/2006/picture">
                 <pic:pic xmlns:pic="http://schemas.openxmlformats.org/drawingml/2006/picture">
                   <pic:nvPicPr>
-                    <pic:cNvPr id="0" name="Picture 7" descr="dnb-tracking-gyantt"/>
-                    <pic:cNvPicPr>
-                      <a:picLocks noChangeAspect="1" noChangeArrowheads="1"/>
-                    </pic:cNvPicPr>
+                    <pic:cNvPr id="0" name="ems-tracking-gyantt.JPG"/>
+                    <pic:cNvPicPr/>
                   </pic:nvPicPr>
                   <pic:blipFill>
-                    <a:blip r:embed="rId8" cstate="print"/>
-                    <a:srcRect/>
+                    <a:blip r:embed="rId8" cstate="print">
+                      <a:extLst>
+                        <a:ext uri="{28A0092B-C50C-407E-A947-70E740481C1C}">
+                          <a14:useLocalDpi xmlns:a14="http://schemas.microsoft.com/office/drawing/2010/main" xmlns:wps="http://schemas.microsoft.com/office/word/2010/wordprocessingShape" xmlns:wpi="http://schemas.microsoft.com/office/word/2010/wordprocessingInk" xmlns:wpg="http://schemas.microsoft.com/office/word/2010/wordprocessingGroup" xmlns:w14="http://schemas.microsoft.com/office/word/2010/wordml" xmlns:w="http://schemas.openxmlformats.org/wordprocessingml/2006/main" xmlns:w10="urn:schemas-microsoft-com:office:word" xmlns:wp14="http://schemas.microsoft.com/office/word/2010/wordprocessingDrawing" xmlns:v="urn:schemas-microsoft-com:vml" xmlns:o="urn:schemas-microsoft-com:office:office" xmlns:mc="http://schemas.openxmlformats.org/markup-compatibility/2006" xmlns:wpc="http://schemas.microsoft.com/office/word/2010/wordprocessingCanvas" xmlns="" val="0"/>
+                        </a:ext>
+                      </a:extLst>
+                    </a:blip>
                     <a:stretch>
                       <a:fillRect/>
                     </a:stretch>
                   </pic:blipFill>
-                  <pic:spPr bwMode="auto">
+                  <pic:spPr>
                     <a:xfrm>
                       <a:off x="0" y="0"/>
-                      <a:ext cx="6440805" cy="3832225"/>
+                      <a:ext cx="5731510" cy="3766643"/>
                     </a:xfrm>
                     <a:prstGeom prst="rect">
                       <a:avLst/>
                     </a:prstGeom>
-                    <a:noFill/>
-                    <a:ln w="9525">
-                      <a:noFill/>
-                      <a:miter lim="800000"/>
-                      <a:headEnd/>
-                      <a:tailEnd/>
-                    </a:ln>
                   </pic:spPr>
                 </pic:pic>
               </a:graphicData>
@@ -6423,9 +6451,9 @@
         <w:lastRenderedPageBreak/>
         <w:drawing>
           <wp:inline distT="0" distB="0" distL="0" distR="0">
-            <wp:extent cx="6567805" cy="7847965"/>
-            <wp:effectExtent l="19050" t="0" r="4445" b="0"/>
-            <wp:docPr id="8" name="Picture 8" descr="dnb-pert"/>
+            <wp:extent cx="5731510" cy="3564720"/>
+            <wp:effectExtent l="19050" t="0" r="2540" b="0"/>
+            <wp:docPr id="23" name="Picture 21"/>
             <wp:cNvGraphicFramePr>
               <a:graphicFrameLocks xmlns:a="http://schemas.openxmlformats.org/drawingml/2006/main" noChangeAspect="1"/>
             </wp:cNvGraphicFramePr>
@@ -6433,33 +6461,29 @@
               <a:graphicData uri="http://schemas.openxmlformats.org/drawingml/2006/picture">
                 <pic:pic xmlns:pic="http://schemas.openxmlformats.org/drawingml/2006/picture">
                   <pic:nvPicPr>
-                    <pic:cNvPr id="0" name="Picture 8" descr="dnb-pert"/>
-                    <pic:cNvPicPr>
-                      <a:picLocks noChangeAspect="1" noChangeArrowheads="1"/>
-                    </pic:cNvPicPr>
+                    <pic:cNvPr id="0" name="ems-pert.JPG"/>
+                    <pic:cNvPicPr/>
                   </pic:nvPicPr>
                   <pic:blipFill>
-                    <a:blip r:embed="rId9" cstate="print"/>
-                    <a:srcRect/>
+                    <a:blip r:embed="rId9" cstate="print">
+                      <a:extLst>
+                        <a:ext uri="{28A0092B-C50C-407E-A947-70E740481C1C}">
+                          <a14:useLocalDpi xmlns:a14="http://schemas.microsoft.com/office/drawing/2010/main" xmlns:wps="http://schemas.microsoft.com/office/word/2010/wordprocessingShape" xmlns:wpi="http://schemas.microsoft.com/office/word/2010/wordprocessingInk" xmlns:wpg="http://schemas.microsoft.com/office/word/2010/wordprocessingGroup" xmlns:w14="http://schemas.microsoft.com/office/word/2010/wordml" xmlns:w="http://schemas.openxmlformats.org/wordprocessingml/2006/main" xmlns:w10="urn:schemas-microsoft-com:office:word" xmlns:wp14="http://schemas.microsoft.com/office/word/2010/wordprocessingDrawing" xmlns:v="urn:schemas-microsoft-com:vml" xmlns:o="urn:schemas-microsoft-com:office:office" xmlns:mc="http://schemas.openxmlformats.org/markup-compatibility/2006" xmlns:wpc="http://schemas.microsoft.com/office/word/2010/wordprocessingCanvas" xmlns="" val="0"/>
+                        </a:ext>
+                      </a:extLst>
+                    </a:blip>
                     <a:stretch>
                       <a:fillRect/>
                     </a:stretch>
                   </pic:blipFill>
-                  <pic:spPr bwMode="auto">
+                  <pic:spPr>
                     <a:xfrm>
                       <a:off x="0" y="0"/>
-                      <a:ext cx="6567805" cy="7847965"/>
+                      <a:ext cx="5731510" cy="3564720"/>
                     </a:xfrm>
                     <a:prstGeom prst="rect">
                       <a:avLst/>
                     </a:prstGeom>
-                    <a:noFill/>
-                    <a:ln w="9525">
-                      <a:noFill/>
-                      <a:miter lim="800000"/>
-                      <a:headEnd/>
-                      <a:tailEnd/>
-                    </a:ln>
                   </pic:spPr>
                 </pic:pic>
               </a:graphicData>
@@ -6499,7 +6523,6 @@
       <w:bookmarkStart w:id="18" w:name="_Toc344699036"/>
       <w:bookmarkStart w:id="19" w:name="_Toc351476525"/>
       <w:r>
-        <w:lastRenderedPageBreak/>
         <w:t>Functional</w:t>
       </w:r>
       <w:r>
@@ -6978,6 +7001,7 @@
           <w:lang w:eastAsia="en-IN"/>
         </w:rPr>
       </w:pPr>
+      <w:proofErr w:type="gramStart"/>
       <w:r>
         <w:rPr>
           <w:rFonts w:ascii="Arial" w:hAnsi="Arial" w:cs="Arial"/>
@@ -7014,6 +7038,7 @@
         </w:rPr>
         <w:t>.</w:t>
       </w:r>
+      <w:proofErr w:type="gramEnd"/>
     </w:p>
     <w:p>
       <w:pPr>
@@ -7127,6 +7152,7 @@
           <w:color w:val="222222"/>
           <w:lang w:eastAsia="en-IN"/>
         </w:rPr>
+        <w:lastRenderedPageBreak/>
         <w:t>Processing:</w:t>
       </w:r>
     </w:p>
@@ -7603,7 +7629,6 @@
           <w:color w:val="222222"/>
           <w:lang w:eastAsia="en-IN"/>
         </w:rPr>
-        <w:lastRenderedPageBreak/>
         <w:t xml:space="preserve">The </w:t>
       </w:r>
       <w:r>
@@ -7782,6 +7807,7 @@
           <w:lang w:eastAsia="en-IN"/>
         </w:rPr>
       </w:pPr>
+      <w:proofErr w:type="gramStart"/>
       <w:r>
         <w:rPr>
           <w:rFonts w:ascii="Arial" w:hAnsi="Arial" w:cs="Arial"/>
@@ -7800,6 +7826,7 @@
         </w:rPr>
         <w:t>.</w:t>
       </w:r>
+      <w:proofErr w:type="gramEnd"/>
     </w:p>
     <w:p>
       <w:pPr>
@@ -7892,7 +7919,27 @@
           <w:color w:val="222222"/>
           <w:lang w:eastAsia="en-IN"/>
         </w:rPr>
-        <w:t>get location from google map.</w:t>
+        <w:t xml:space="preserve">get location from </w:t>
+      </w:r>
+      <w:proofErr w:type="spellStart"/>
+      <w:r>
+        <w:rPr>
+          <w:rFonts w:ascii="Arial" w:hAnsi="Arial" w:cs="Arial"/>
+          <w:i w:val="0"/>
+          <w:color w:val="222222"/>
+          <w:lang w:eastAsia="en-IN"/>
+        </w:rPr>
+        <w:t>google</w:t>
+      </w:r>
+      <w:proofErr w:type="spellEnd"/>
+      <w:r>
+        <w:rPr>
+          <w:rFonts w:ascii="Arial" w:hAnsi="Arial" w:cs="Arial"/>
+          <w:i w:val="0"/>
+          <w:color w:val="222222"/>
+          <w:lang w:eastAsia="en-IN"/>
+        </w:rPr>
+        <w:t xml:space="preserve"> map.</w:t>
       </w:r>
     </w:p>
     <w:p>
@@ -8058,7 +8105,27 @@
           <w:color w:val="222222"/>
           <w:lang w:eastAsia="en-IN"/>
         </w:rPr>
-        <w:t xml:space="preserve">User can share event in google calendar through </w:t>
+        <w:t xml:space="preserve">User can share event in </w:t>
+      </w:r>
+      <w:proofErr w:type="spellStart"/>
+      <w:r>
+        <w:rPr>
+          <w:rFonts w:ascii="Arial" w:hAnsi="Arial" w:cs="Arial"/>
+          <w:i w:val="0"/>
+          <w:color w:val="222222"/>
+          <w:lang w:eastAsia="en-IN"/>
+        </w:rPr>
+        <w:t>google</w:t>
+      </w:r>
+      <w:proofErr w:type="spellEnd"/>
+      <w:r>
+        <w:rPr>
+          <w:rFonts w:ascii="Arial" w:hAnsi="Arial" w:cs="Arial"/>
+          <w:i w:val="0"/>
+          <w:color w:val="222222"/>
+          <w:lang w:eastAsia="en-IN"/>
+        </w:rPr>
+        <w:t xml:space="preserve"> calendar through </w:t>
       </w:r>
       <w:r>
         <w:rPr>
@@ -8123,7 +8190,28 @@
           <w:color w:val="222222"/>
           <w:lang w:eastAsia="en-IN"/>
         </w:rPr>
-        <w:t xml:space="preserve">The user selects the event from note book to upload in google calendar. </w:t>
+        <w:lastRenderedPageBreak/>
+        <w:t xml:space="preserve">The user selects the event from note book to upload in </w:t>
+      </w:r>
+      <w:proofErr w:type="spellStart"/>
+      <w:r>
+        <w:rPr>
+          <w:rFonts w:ascii="Arial" w:hAnsi="Arial" w:cs="Arial"/>
+          <w:i w:val="0"/>
+          <w:color w:val="222222"/>
+          <w:lang w:eastAsia="en-IN"/>
+        </w:rPr>
+        <w:t>google</w:t>
+      </w:r>
+      <w:proofErr w:type="spellEnd"/>
+      <w:r>
+        <w:rPr>
+          <w:rFonts w:ascii="Arial" w:hAnsi="Arial" w:cs="Arial"/>
+          <w:i w:val="0"/>
+          <w:color w:val="222222"/>
+          <w:lang w:eastAsia="en-IN"/>
+        </w:rPr>
+        <w:t xml:space="preserve"> calendar. </w:t>
       </w:r>
       <w:r>
         <w:rPr>
@@ -8255,14 +8343,25 @@
         </w:rPr>
         <w:t xml:space="preserve">The </w:t>
       </w:r>
-      <w:r>
-        <w:rPr>
-          <w:rFonts w:ascii="Arial" w:hAnsi="Arial" w:cs="Arial"/>
-          <w:i w:val="0"/>
-          <w:color w:val="222222"/>
-          <w:lang w:eastAsia="en-IN"/>
-        </w:rPr>
-        <w:t>google calendar</w:t>
+      <w:proofErr w:type="spellStart"/>
+      <w:r>
+        <w:rPr>
+          <w:rFonts w:ascii="Arial" w:hAnsi="Arial" w:cs="Arial"/>
+          <w:i w:val="0"/>
+          <w:color w:val="222222"/>
+          <w:lang w:eastAsia="en-IN"/>
+        </w:rPr>
+        <w:t>google</w:t>
+      </w:r>
+      <w:proofErr w:type="spellEnd"/>
+      <w:r>
+        <w:rPr>
+          <w:rFonts w:ascii="Arial" w:hAnsi="Arial" w:cs="Arial"/>
+          <w:i w:val="0"/>
+          <w:color w:val="222222"/>
+          <w:lang w:eastAsia="en-IN"/>
+        </w:rPr>
+        <w:t xml:space="preserve"> calendar</w:t>
       </w:r>
       <w:r>
         <w:rPr>
@@ -8708,7 +8807,6 @@
           <w:color w:val="222222"/>
           <w:lang w:eastAsia="en-IN"/>
         </w:rPr>
-        <w:lastRenderedPageBreak/>
         <w:t>Introduction:</w:t>
       </w:r>
     </w:p>
@@ -9339,6 +9437,7 @@
           <w:color w:val="222222"/>
           <w:lang w:eastAsia="en-IN"/>
         </w:rPr>
+        <w:lastRenderedPageBreak/>
         <w:t xml:space="preserve">Admin will enter the data in the </w:t>
       </w:r>
       <w:r>
@@ -9832,7 +9931,6 @@
           <w:szCs w:val="24"/>
           <w:lang w:eastAsia="en-IN"/>
         </w:rPr>
-        <w:lastRenderedPageBreak/>
         <w:t xml:space="preserve">In terms of </w:t>
       </w:r>
       <w:r>
@@ -10103,6 +10201,7 @@
           <w:noProof/>
           <w:lang w:eastAsia="en-IN"/>
         </w:rPr>
+        <w:lastRenderedPageBreak/>
         <w:drawing>
           <wp:inline distT="0" distB="0" distL="0" distR="0">
             <wp:extent cx="4819650" cy="3590925"/>
@@ -10247,6 +10346,7 @@
           <w:noProof/>
           <w:lang w:eastAsia="en-IN"/>
         </w:rPr>
+        <w:lastRenderedPageBreak/>
         <w:drawing>
           <wp:inline distT="0" distB="0" distL="0" distR="0">
             <wp:extent cx="5114925" cy="3829050"/>
@@ -10425,6 +10525,7 @@
           <w:noProof/>
           <w:lang w:eastAsia="en-IN"/>
         </w:rPr>
+        <w:lastRenderedPageBreak/>
         <w:drawing>
           <wp:inline distT="0" distB="0" distL="0" distR="0">
             <wp:extent cx="4591050" cy="3524250"/>
@@ -10575,6 +10676,7 @@
           <w:noProof/>
           <w:lang w:eastAsia="en-IN"/>
         </w:rPr>
+        <w:lastRenderedPageBreak/>
         <w:drawing>
           <wp:inline distT="0" distB="0" distL="0" distR="0">
             <wp:extent cx="4743450" cy="2914650"/>
@@ -11078,6 +11180,7 @@
                         <w:szCs w:val="20"/>
                       </w:rPr>
                     </w:pPr>
+                    <w:proofErr w:type="gramStart"/>
                     <w:r>
                       <w:rPr>
                         <w:b/>
@@ -11094,6 +11197,7 @@
                       </w:rPr>
                       <w:t>egister</w:t>
                     </w:r>
+                    <w:proofErr w:type="gramEnd"/>
                   </w:p>
                 </w:txbxContent>
               </v:textbox>
@@ -11109,6 +11213,7 @@
                         <w:szCs w:val="20"/>
                       </w:rPr>
                     </w:pPr>
+                    <w:proofErr w:type="gramStart"/>
                     <w:r>
                       <w:rPr>
                         <w:b/>
@@ -11125,6 +11230,7 @@
                       </w:rPr>
                       <w:t>egister</w:t>
                     </w:r>
+                    <w:proofErr w:type="gramEnd"/>
                   </w:p>
                 </w:txbxContent>
               </v:textbox>
@@ -11140,6 +11246,8 @@
                         <w:szCs w:val="20"/>
                       </w:rPr>
                     </w:pPr>
+                    <w:proofErr w:type="spellStart"/>
+                    <w:proofErr w:type="gramStart"/>
                     <w:r>
                       <w:rPr>
                         <w:b/>
@@ -11148,6 +11256,8 @@
                       </w:rPr>
                       <w:t>modifyEvent</w:t>
                     </w:r>
+                    <w:proofErr w:type="spellEnd"/>
+                    <w:proofErr w:type="gramEnd"/>
                   </w:p>
                 </w:txbxContent>
               </v:textbox>
@@ -11163,6 +11273,8 @@
                         <w:szCs w:val="20"/>
                       </w:rPr>
                     </w:pPr>
+                    <w:proofErr w:type="spellStart"/>
+                    <w:proofErr w:type="gramStart"/>
                     <w:r>
                       <w:rPr>
                         <w:b/>
@@ -11171,6 +11283,8 @@
                       </w:rPr>
                       <w:t>addEvent</w:t>
                     </w:r>
+                    <w:proofErr w:type="spellEnd"/>
+                    <w:proofErr w:type="gramEnd"/>
                   </w:p>
                 </w:txbxContent>
               </v:textbox>
@@ -11186,6 +11300,8 @@
                         <w:szCs w:val="20"/>
                       </w:rPr>
                     </w:pPr>
+                    <w:proofErr w:type="spellStart"/>
+                    <w:proofErr w:type="gramStart"/>
                     <w:r>
                       <w:rPr>
                         <w:b/>
@@ -11210,6 +11326,8 @@
                       </w:rPr>
                       <w:t>vent</w:t>
                     </w:r>
+                    <w:proofErr w:type="spellEnd"/>
+                    <w:proofErr w:type="gramEnd"/>
                   </w:p>
                 </w:txbxContent>
               </v:textbox>
@@ -11225,6 +11343,8 @@
                         <w:szCs w:val="20"/>
                       </w:rPr>
                     </w:pPr>
+                    <w:proofErr w:type="spellStart"/>
+                    <w:proofErr w:type="gramStart"/>
                     <w:r>
                       <w:rPr>
                         <w:b/>
@@ -11233,6 +11353,8 @@
                       </w:rPr>
                       <w:t>showError</w:t>
                     </w:r>
+                    <w:proofErr w:type="spellEnd"/>
+                    <w:proofErr w:type="gramEnd"/>
                   </w:p>
                 </w:txbxContent>
               </v:textbox>
@@ -11248,6 +11370,8 @@
                         <w:szCs w:val="20"/>
                       </w:rPr>
                     </w:pPr>
+                    <w:proofErr w:type="spellStart"/>
+                    <w:proofErr w:type="gramStart"/>
                     <w:r>
                       <w:rPr>
                         <w:b/>
@@ -11256,6 +11380,8 @@
                       </w:rPr>
                       <w:t>showError</w:t>
                     </w:r>
+                    <w:proofErr w:type="spellEnd"/>
+                    <w:proofErr w:type="gramEnd"/>
                   </w:p>
                 </w:txbxContent>
               </v:textbox>
@@ -11271,6 +11397,7 @@
                         <w:szCs w:val="20"/>
                       </w:rPr>
                     </w:pPr>
+                    <w:proofErr w:type="spellStart"/>
                     <w:r>
                       <w:rPr>
                         <w:b/>
@@ -11279,6 +11406,7 @@
                       </w:rPr>
                       <w:t>ShowError</w:t>
                     </w:r>
+                    <w:proofErr w:type="spellEnd"/>
                   </w:p>
                 </w:txbxContent>
               </v:textbox>
@@ -11294,6 +11422,8 @@
                         <w:szCs w:val="20"/>
                       </w:rPr>
                     </w:pPr>
+                    <w:proofErr w:type="spellStart"/>
+                    <w:proofErr w:type="gramStart"/>
                     <w:r>
                       <w:rPr>
                         <w:b/>
@@ -11302,6 +11432,8 @@
                       </w:rPr>
                       <w:t>updateEvent</w:t>
                     </w:r>
+                    <w:proofErr w:type="spellEnd"/>
+                    <w:proofErr w:type="gramEnd"/>
                   </w:p>
                 </w:txbxContent>
               </v:textbox>
@@ -11317,6 +11449,8 @@
                         <w:szCs w:val="20"/>
                       </w:rPr>
                     </w:pPr>
+                    <w:proofErr w:type="spellStart"/>
+                    <w:proofErr w:type="gramStart"/>
                     <w:r>
                       <w:rPr>
                         <w:b/>
@@ -11325,6 +11459,8 @@
                       </w:rPr>
                       <w:t>updateEventReport</w:t>
                     </w:r>
+                    <w:proofErr w:type="spellEnd"/>
+                    <w:proofErr w:type="gramEnd"/>
                   </w:p>
                 </w:txbxContent>
               </v:textbox>
@@ -11340,6 +11476,8 @@
                         <w:szCs w:val="20"/>
                       </w:rPr>
                     </w:pPr>
+                    <w:proofErr w:type="spellStart"/>
+                    <w:proofErr w:type="gramStart"/>
                     <w:r>
                       <w:rPr>
                         <w:b/>
@@ -11348,6 +11486,8 @@
                       </w:rPr>
                       <w:t>updateEventsReport</w:t>
                     </w:r>
+                    <w:proofErr w:type="spellEnd"/>
+                    <w:proofErr w:type="gramEnd"/>
                   </w:p>
                 </w:txbxContent>
               </v:textbox>
@@ -11363,6 +11503,8 @@
                         <w:szCs w:val="20"/>
                       </w:rPr>
                     </w:pPr>
+                    <w:proofErr w:type="spellStart"/>
+                    <w:proofErr w:type="gramStart"/>
                     <w:r>
                       <w:rPr>
                         <w:b/>
@@ -11371,6 +11513,8 @@
                       </w:rPr>
                       <w:t>showError</w:t>
                     </w:r>
+                    <w:proofErr w:type="spellEnd"/>
+                    <w:proofErr w:type="gramEnd"/>
                   </w:p>
                 </w:txbxContent>
               </v:textbox>
@@ -11386,6 +11530,8 @@
                         <w:szCs w:val="20"/>
                       </w:rPr>
                     </w:pPr>
+                    <w:proofErr w:type="spellStart"/>
+                    <w:proofErr w:type="gramStart"/>
                     <w:r>
                       <w:rPr>
                         <w:b/>
@@ -11394,6 +11540,8 @@
                       </w:rPr>
                       <w:t>showError</w:t>
                     </w:r>
+                    <w:proofErr w:type="spellEnd"/>
+                    <w:proofErr w:type="gramEnd"/>
                   </w:p>
                 </w:txbxContent>
               </v:textbox>
@@ -11409,6 +11557,8 @@
                         <w:szCs w:val="20"/>
                       </w:rPr>
                     </w:pPr>
+                    <w:proofErr w:type="spellStart"/>
+                    <w:proofErr w:type="gramStart"/>
                     <w:r>
                       <w:rPr>
                         <w:b/>
@@ -11417,6 +11567,8 @@
                       </w:rPr>
                       <w:t>showError</w:t>
                     </w:r>
+                    <w:proofErr w:type="spellEnd"/>
+                    <w:proofErr w:type="gramEnd"/>
                   </w:p>
                 </w:txbxContent>
               </v:textbox>
@@ -11432,6 +11584,8 @@
                         <w:szCs w:val="20"/>
                       </w:rPr>
                     </w:pPr>
+                    <w:proofErr w:type="spellStart"/>
+                    <w:proofErr w:type="gramStart"/>
                     <w:r>
                       <w:rPr>
                         <w:b/>
@@ -11440,6 +11594,8 @@
                       </w:rPr>
                       <w:t>viewReport</w:t>
                     </w:r>
+                    <w:proofErr w:type="spellEnd"/>
+                    <w:proofErr w:type="gramEnd"/>
                   </w:p>
                 </w:txbxContent>
               </v:textbox>
@@ -11455,6 +11611,8 @@
                         <w:szCs w:val="20"/>
                       </w:rPr>
                     </w:pPr>
+                    <w:proofErr w:type="spellStart"/>
+                    <w:proofErr w:type="gramStart"/>
                     <w:r>
                       <w:rPr>
                         <w:b/>
@@ -11463,6 +11621,8 @@
                       </w:rPr>
                       <w:t>viewEventReport</w:t>
                     </w:r>
+                    <w:proofErr w:type="spellEnd"/>
+                    <w:proofErr w:type="gramEnd"/>
                   </w:p>
                 </w:txbxContent>
               </v:textbox>
@@ -11478,6 +11638,8 @@
                         <w:szCs w:val="20"/>
                       </w:rPr>
                     </w:pPr>
+                    <w:proofErr w:type="spellStart"/>
+                    <w:proofErr w:type="gramStart"/>
                     <w:r>
                       <w:rPr>
                         <w:b/>
@@ -11486,6 +11648,8 @@
                       </w:rPr>
                       <w:t>displayEventReport</w:t>
                     </w:r>
+                    <w:proofErr w:type="spellEnd"/>
+                    <w:proofErr w:type="gramEnd"/>
                   </w:p>
                 </w:txbxContent>
               </v:textbox>
@@ -11501,6 +11665,8 @@
                         <w:szCs w:val="20"/>
                       </w:rPr>
                     </w:pPr>
+                    <w:proofErr w:type="spellStart"/>
+                    <w:proofErr w:type="gramStart"/>
                     <w:r>
                       <w:rPr>
                         <w:b/>
@@ -11509,6 +11675,8 @@
                       </w:rPr>
                       <w:t>displayReport</w:t>
                     </w:r>
+                    <w:proofErr w:type="spellEnd"/>
+                    <w:proofErr w:type="gramEnd"/>
                   </w:p>
                 </w:txbxContent>
               </v:textbox>
@@ -11621,6 +11789,7 @@
                         <w:szCs w:val="20"/>
                       </w:rPr>
                     </w:pPr>
+                    <w:proofErr w:type="gramStart"/>
                     <w:r>
                       <w:rPr>
                         <w:b/>
@@ -11637,6 +11806,7 @@
                       </w:rPr>
                       <w:t>egister</w:t>
                     </w:r>
+                    <w:proofErr w:type="gramEnd"/>
                   </w:p>
                 </w:txbxContent>
               </v:textbox>
@@ -11652,6 +11822,7 @@
                         <w:szCs w:val="20"/>
                       </w:rPr>
                     </w:pPr>
+                    <w:proofErr w:type="gramStart"/>
                     <w:r>
                       <w:rPr>
                         <w:b/>
@@ -11668,6 +11839,7 @@
                       </w:rPr>
                       <w:t>egister</w:t>
                     </w:r>
+                    <w:proofErr w:type="gramEnd"/>
                   </w:p>
                 </w:txbxContent>
               </v:textbox>
@@ -11683,6 +11855,8 @@
                         <w:szCs w:val="20"/>
                       </w:rPr>
                     </w:pPr>
+                    <w:proofErr w:type="spellStart"/>
+                    <w:proofErr w:type="gramStart"/>
                     <w:r>
                       <w:rPr>
                         <w:b/>
@@ -11691,6 +11865,8 @@
                       </w:rPr>
                       <w:t>updateEvent</w:t>
                     </w:r>
+                    <w:proofErr w:type="spellEnd"/>
+                    <w:proofErr w:type="gramEnd"/>
                   </w:p>
                 </w:txbxContent>
               </v:textbox>
@@ -11706,6 +11882,8 @@
                         <w:szCs w:val="20"/>
                       </w:rPr>
                     </w:pPr>
+                    <w:proofErr w:type="spellStart"/>
+                    <w:proofErr w:type="gramStart"/>
                     <w:r>
                       <w:rPr>
                         <w:b/>
@@ -11714,6 +11892,8 @@
                       </w:rPr>
                       <w:t>syncNotComplete</w:t>
                     </w:r>
+                    <w:proofErr w:type="spellEnd"/>
+                    <w:proofErr w:type="gramEnd"/>
                   </w:p>
                 </w:txbxContent>
               </v:textbox>
@@ -11729,6 +11909,8 @@
                         <w:szCs w:val="20"/>
                       </w:rPr>
                     </w:pPr>
+                    <w:proofErr w:type="spellStart"/>
+                    <w:proofErr w:type="gramStart"/>
                     <w:r>
                       <w:rPr>
                         <w:b/>
@@ -11737,6 +11919,8 @@
                       </w:rPr>
                       <w:t>syncComplete</w:t>
                     </w:r>
+                    <w:proofErr w:type="spellEnd"/>
+                    <w:proofErr w:type="gramEnd"/>
                   </w:p>
                 </w:txbxContent>
               </v:textbox>
@@ -11752,6 +11936,8 @@
                         <w:szCs w:val="20"/>
                       </w:rPr>
                     </w:pPr>
+                    <w:proofErr w:type="spellStart"/>
+                    <w:proofErr w:type="gramStart"/>
                     <w:r>
                       <w:rPr>
                         <w:b/>
@@ -11760,6 +11946,8 @@
                       </w:rPr>
                       <w:t>syncEvent</w:t>
                     </w:r>
+                    <w:proofErr w:type="spellEnd"/>
+                    <w:proofErr w:type="gramEnd"/>
                   </w:p>
                 </w:txbxContent>
               </v:textbox>
@@ -11775,6 +11963,8 @@
                         <w:szCs w:val="20"/>
                       </w:rPr>
                     </w:pPr>
+                    <w:proofErr w:type="spellStart"/>
+                    <w:proofErr w:type="gramStart"/>
                     <w:r>
                       <w:rPr>
                         <w:b/>
@@ -11783,6 +11973,8 @@
                       </w:rPr>
                       <w:t>syncEvent</w:t>
                     </w:r>
+                    <w:proofErr w:type="spellEnd"/>
+                    <w:proofErr w:type="gramEnd"/>
                   </w:p>
                 </w:txbxContent>
               </v:textbox>
@@ -11798,6 +11990,8 @@
                         <w:szCs w:val="20"/>
                       </w:rPr>
                     </w:pPr>
+                    <w:proofErr w:type="spellStart"/>
+                    <w:proofErr w:type="gramStart"/>
                     <w:r>
                       <w:rPr>
                         <w:b/>
@@ -11806,6 +12000,8 @@
                       </w:rPr>
                       <w:t>displayEvent</w:t>
                     </w:r>
+                    <w:proofErr w:type="spellEnd"/>
+                    <w:proofErr w:type="gramEnd"/>
                   </w:p>
                 </w:txbxContent>
               </v:textbox>
@@ -11821,6 +12017,8 @@
                         <w:szCs w:val="20"/>
                       </w:rPr>
                     </w:pPr>
+                    <w:proofErr w:type="spellStart"/>
+                    <w:proofErr w:type="gramStart"/>
                     <w:r>
                       <w:rPr>
                         <w:b/>
@@ -11829,6 +12027,8 @@
                       </w:rPr>
                       <w:t>syncComplete</w:t>
                     </w:r>
+                    <w:proofErr w:type="spellEnd"/>
+                    <w:proofErr w:type="gramEnd"/>
                   </w:p>
                 </w:txbxContent>
               </v:textbox>
@@ -12108,6 +12308,7 @@
                         <w:u w:val="single"/>
                       </w:rPr>
                     </w:pPr>
+                    <w:proofErr w:type="gramStart"/>
                     <w:r>
                       <w:rPr>
                         <w:b/>
@@ -12115,7 +12316,17 @@
                         <w:szCs w:val="24"/>
                         <w:u w:val="single"/>
                       </w:rPr>
-                      <w:t xml:space="preserve">:Update </w:t>
+                      <w:t>:Update</w:t>
+                    </w:r>
+                    <w:proofErr w:type="gramEnd"/>
+                    <w:r>
+                      <w:rPr>
+                        <w:b/>
+                        <w:sz w:val="24"/>
+                        <w:szCs w:val="24"/>
+                        <w:u w:val="single"/>
+                      </w:rPr>
+                      <w:t xml:space="preserve"> </w:t>
                     </w:r>
                   </w:p>
                   <w:p>
@@ -12431,13 +12642,23 @@
                 <w:rFonts w:eastAsia="Arial"/>
               </w:rPr>
             </w:pPr>
+            <w:proofErr w:type="spellStart"/>
             <w:r>
               <w:rPr>
                 <w:rFonts w:eastAsia="Arial"/>
                 <w:b/>
                 <w:bCs/>
               </w:rPr>
-              <w:t>Sw Id</w:t>
+              <w:t>Sw</w:t>
+            </w:r>
+            <w:proofErr w:type="spellEnd"/>
+            <w:r>
+              <w:rPr>
+                <w:rFonts w:eastAsia="Arial"/>
+                <w:b/>
+                <w:bCs/>
+              </w:rPr>
+              <w:t xml:space="preserve"> Id</w:t>
             </w:r>
             <w:r>
               <w:rPr>
@@ -13171,7 +13392,15 @@
     </w:p>
     <w:p>
       <w:r>
-        <w:t xml:space="preserve">This part is the place through which user interacts. This module contains all the designs which are visible and intractable by users. User provides input through it and gets the output through it. It is generally created by various tools like buttons and listviews. </w:t>
+        <w:t xml:space="preserve">This part is the place through which user interacts. This module contains all the designs which are visible and intractable by users. User provides input through it and gets the output through it. It is generally created by various tools like buttons and </w:t>
+      </w:r>
+      <w:proofErr w:type="spellStart"/>
+      <w:r>
+        <w:t>listviews</w:t>
+      </w:r>
+      <w:proofErr w:type="spellEnd"/>
+      <w:r>
+        <w:t xml:space="preserve">. </w:t>
       </w:r>
     </w:p>
     <w:p>
@@ -13228,8 +13457,13 @@
         <w:pStyle w:val="Heading3"/>
       </w:pPr>
       <w:bookmarkStart w:id="54" w:name="_Toc351476543"/>
-      <w:r>
-        <w:t>Facebook/Twitter/LinkedIn API:</w:t>
+      <w:proofErr w:type="spellStart"/>
+      <w:r>
+        <w:t>Facebook</w:t>
+      </w:r>
+      <w:proofErr w:type="spellEnd"/>
+      <w:r>
+        <w:t>/Twitter/LinkedIn API:</w:t>
       </w:r>
       <w:bookmarkEnd w:id="54"/>
       <w:r>
@@ -13342,8 +13576,13 @@
     </w:p>
     <w:p/>
     <w:p>
-      <w:r>
-        <w:t>Codd initially defined two sets of constraints but, in his second version of the relational model, he came up with four integri</w:t>
+      <w:proofErr w:type="spellStart"/>
+      <w:r>
+        <w:t>Codd</w:t>
+      </w:r>
+      <w:proofErr w:type="spellEnd"/>
+      <w:r>
+        <w:t xml:space="preserve"> initially defined two sets of constraints but, in his second version of the relational model, he came up with four integri</w:t>
       </w:r>
       <w:r>
         <w:t>ty constraints:</w:t>
@@ -13373,18 +13612,40 @@
         <w:t xml:space="preserve"> we used various type of primary key and consciously we set the primary key property as not null. </w:t>
       </w:r>
       <w:r>
-        <w:t>The entity integrity constraint states that no primary key value can be null. This is because the primary key value is used to identify individual tuples in a relation. Having null value for the primary key implies that we cannot</w:t>
+        <w:t xml:space="preserve">The entity integrity constraint states that no primary key value can be null. This is because the primary key value is used to identify individual </w:t>
+      </w:r>
+      <w:proofErr w:type="spellStart"/>
+      <w:r>
+        <w:t>tuples</w:t>
+      </w:r>
+      <w:proofErr w:type="spellEnd"/>
+      <w:r>
+        <w:t xml:space="preserve"> in a relation. Having null value for the primary key implies that we cannot</w:t>
       </w:r>
       <w:r>
         <w:rPr>
           <w:lang w:eastAsia="ar-SA"/>
         </w:rPr>
-        <w:t xml:space="preserve"> identify some tuples.</w:t>
-      </w:r>
+        <w:t xml:space="preserve"> identify some </w:t>
+      </w:r>
+      <w:proofErr w:type="spellStart"/>
       <w:r>
         <w:rPr>
           <w:lang w:eastAsia="ar-SA"/>
         </w:rPr>
+        <w:t>tuples</w:t>
+      </w:r>
+      <w:proofErr w:type="spellEnd"/>
+      <w:r>
+        <w:rPr>
+          <w:lang w:eastAsia="ar-SA"/>
+        </w:rPr>
+        <w:t>.</w:t>
+      </w:r>
+      <w:r>
+        <w:rPr>
+          <w:lang w:eastAsia="ar-SA"/>
+        </w:rPr>
         <w:t xml:space="preserve"> </w:t>
       </w:r>
       <w:r>
@@ -13420,7 +13681,31 @@
         </w:rPr>
       </w:pPr>
       <w:r>
-        <w:t>The referential integrity constraint is specified between two relations and is used to maintain the consistency among tuples in the two relations. Informally, the referential integrity constraint states that a tuple in one relation that refers to another relation must refer to an existing tuple in that relation. It is a rule that maintains consistency</w:t>
+        <w:t xml:space="preserve">The referential integrity constraint is specified between two relations and is used to maintain the consistency among </w:t>
+      </w:r>
+      <w:proofErr w:type="spellStart"/>
+      <w:r>
+        <w:t>tuples</w:t>
+      </w:r>
+      <w:proofErr w:type="spellEnd"/>
+      <w:r>
+        <w:t xml:space="preserve"> in the two relations. Informally, the referential integrity constraint states that a </w:t>
+      </w:r>
+      <w:proofErr w:type="spellStart"/>
+      <w:r>
+        <w:t>tuple</w:t>
+      </w:r>
+      <w:proofErr w:type="spellEnd"/>
+      <w:r>
+        <w:t xml:space="preserve"> in one relation that refers to another relation must refer to an existing </w:t>
+      </w:r>
+      <w:proofErr w:type="spellStart"/>
+      <w:r>
+        <w:t>tuple</w:t>
+      </w:r>
+      <w:proofErr w:type="spellEnd"/>
+      <w:r>
+        <w:t xml:space="preserve"> in that relation. It is a rule that maintains consistency</w:t>
       </w:r>
       <w:r>
         <w:rPr>
@@ -13523,6 +13808,7 @@
       <w:r>
         <w:t xml:space="preserve">The database used for this software is called </w:t>
       </w:r>
+      <w:proofErr w:type="spellStart"/>
       <w:r>
         <w:rPr>
           <w:b/>
@@ -13535,6 +13821,7 @@
         </w:rPr>
         <w:t>db</w:t>
       </w:r>
+      <w:proofErr w:type="spellEnd"/>
       <w:r>
         <w:t xml:space="preserve">. Database tables and corresponding keys are shown in tabular form. It shows the tables and its columns. A key in </w:t>
       </w:r>
@@ -14177,13 +14464,23 @@
                 <w:rFonts w:eastAsia="Arial"/>
               </w:rPr>
             </w:pPr>
+            <w:proofErr w:type="spellStart"/>
             <w:r>
               <w:rPr>
                 <w:rFonts w:eastAsia="Arial"/>
                 <w:b/>
                 <w:bCs/>
               </w:rPr>
-              <w:t>Sw Id</w:t>
+              <w:t>Sw</w:t>
+            </w:r>
+            <w:proofErr w:type="spellEnd"/>
+            <w:r>
+              <w:rPr>
+                <w:rFonts w:eastAsia="Arial"/>
+                <w:b/>
+                <w:bCs/>
+              </w:rPr>
+              <w:t xml:space="preserve"> Id</w:t>
             </w:r>
             <w:r>
               <w:rPr>
@@ -14479,7 +14776,21 @@
         <w:rPr>
           <w:lang w:val="en-US"/>
         </w:rPr>
-        <w:t>code to open the MySql connection.</w:t>
+        <w:t xml:space="preserve">code to open the </w:t>
+      </w:r>
+      <w:proofErr w:type="spellStart"/>
+      <w:r>
+        <w:rPr>
+          <w:lang w:val="en-US"/>
+        </w:rPr>
+        <w:t>MySql</w:t>
+      </w:r>
+      <w:proofErr w:type="spellEnd"/>
+      <w:r>
+        <w:rPr>
+          <w:lang w:val="en-US"/>
+        </w:rPr>
+        <w:t xml:space="preserve"> connection.</w:t>
       </w:r>
     </w:p>
     <w:p>
@@ -14514,12 +14825,28 @@
           <w:lang w:val="en-US"/>
         </w:rPr>
       </w:pPr>
+      <w:proofErr w:type="gramStart"/>
       <w:r>
         <w:rPr>
           <w:lang w:val="en-US"/>
         </w:rPr>
-        <w:t>To define a command reference in MySql.</w:t>
-      </w:r>
+        <w:t xml:space="preserve">To define a command reference in </w:t>
+      </w:r>
+      <w:proofErr w:type="spellStart"/>
+      <w:r>
+        <w:rPr>
+          <w:lang w:val="en-US"/>
+        </w:rPr>
+        <w:t>MySql</w:t>
+      </w:r>
+      <w:proofErr w:type="spellEnd"/>
+      <w:r>
+        <w:rPr>
+          <w:lang w:val="en-US"/>
+        </w:rPr>
+        <w:t>.</w:t>
+      </w:r>
+      <w:proofErr w:type="gramEnd"/>
     </w:p>
     <w:p>
       <w:pPr>
@@ -14556,8 +14883,16 @@
         <w:rPr>
           <w:lang w:val="en-US"/>
         </w:rPr>
-        <w:t>To define the connection, which is used by the comment object.</w:t>
-      </w:r>
+        <w:t xml:space="preserve">To define the connection, </w:t>
+      </w:r>
+      <w:proofErr w:type="gramStart"/>
+      <w:r>
+        <w:rPr>
+          <w:lang w:val="en-US"/>
+        </w:rPr>
+        <w:t>which is used by the comment object.</w:t>
+      </w:r>
+      <w:proofErr w:type="gramEnd"/>
     </w:p>
     <w:p>
       <w:pPr>
@@ -15018,7 +15353,21 @@
         <w:rPr>
           <w:rFonts w:eastAsia="Arial"/>
         </w:rPr>
-        <w:t xml:space="preserve"> guest login as well which lets a guest user user this application with</w:t>
+        <w:t xml:space="preserve"> guest login as well which lets a guest user </w:t>
+      </w:r>
+      <w:proofErr w:type="spellStart"/>
+      <w:r>
+        <w:rPr>
+          <w:rFonts w:eastAsia="Arial"/>
+        </w:rPr>
+        <w:t>user</w:t>
+      </w:r>
+      <w:proofErr w:type="spellEnd"/>
+      <w:r>
+        <w:rPr>
+          <w:rFonts w:eastAsia="Arial"/>
+        </w:rPr>
+        <w:t xml:space="preserve"> this application with</w:t>
       </w:r>
       <w:r>
         <w:rPr>
@@ -15125,7 +15474,14 @@
         <w:rPr>
           <w:lang w:val="en-US"/>
         </w:rPr>
-        <w:t>Effort = a1 * (KLOC)</w:t>
+        <w:t>Effort = a1 * (KLOC</w:t>
+      </w:r>
+      <w:proofErr w:type="gramStart"/>
+      <w:r>
+        <w:rPr>
+          <w:lang w:val="en-US"/>
+        </w:rPr>
+        <w:t>)</w:t>
       </w:r>
       <w:r>
         <w:rPr>
@@ -15134,6 +15490,7 @@
         </w:rPr>
         <w:t>a2</w:t>
       </w:r>
+      <w:proofErr w:type="gramEnd"/>
       <w:r>
         <w:rPr>
           <w:lang w:val="en-US"/>
@@ -15147,23 +15504,46 @@
           <w:lang w:val="en-US"/>
         </w:rPr>
       </w:pPr>
+      <w:proofErr w:type="spellStart"/>
       <w:r>
         <w:rPr>
           <w:lang w:val="en-US"/>
         </w:rPr>
-        <w:t>Tdev = b1 * (Effort)</w:t>
+        <w:t>Tdev</w:t>
+      </w:r>
+      <w:proofErr w:type="spellEnd"/>
+      <w:r>
+        <w:rPr>
+          <w:lang w:val="en-US"/>
+        </w:rPr>
+        <w:t xml:space="preserve"> = b1 * (Effort</w:t>
+      </w:r>
+      <w:proofErr w:type="gramStart"/>
+      <w:r>
+        <w:rPr>
+          <w:lang w:val="en-US"/>
+        </w:rPr>
+        <w:t>)</w:t>
       </w:r>
       <w:r>
         <w:rPr>
           <w:vertAlign w:val="superscript"/>
           <w:lang w:val="en-US"/>
         </w:rPr>
-        <w:t xml:space="preserve">b2 </w:t>
-      </w:r>
-      <w:r>
-        <w:rPr>
+        <w:t>b2</w:t>
+      </w:r>
+      <w:proofErr w:type="gramEnd"/>
+      <w:r>
+        <w:rPr>
+          <w:vertAlign w:val="superscript"/>
           <w:lang w:val="en-US"/>
         </w:rPr>
+        <w:t xml:space="preserve"> </w:t>
+      </w:r>
+      <w:r>
+        <w:rPr>
+          <w:lang w:val="en-US"/>
+        </w:rPr>
         <w:t>months</w:t>
       </w:r>
     </w:p>
@@ -15186,8 +15566,13 @@
       </w:r>
     </w:p>
     <w:p>
-      <w:r>
-        <w:t>Tdev is the estimated time to develop the software, expressed in months.</w:t>
+      <w:proofErr w:type="spellStart"/>
+      <w:r>
+        <w:t>Tdev</w:t>
+      </w:r>
+      <w:proofErr w:type="spellEnd"/>
+      <w:r>
+        <w:t xml:space="preserve"> is the estimated time to develop the software, expressed in months.</w:t>
       </w:r>
     </w:p>
     <w:p>
@@ -15235,7 +15620,20 @@
         <w:t>DNBSN</w:t>
       </w:r>
       <w:r>
-        <w:t>:  Tdev  =  3.0*(KLOC)</w:t>
+        <w:t xml:space="preserve">:  </w:t>
+      </w:r>
+      <w:proofErr w:type="spellStart"/>
+      <w:proofErr w:type="gramStart"/>
+      <w:r>
+        <w:t>Tdev</w:t>
+      </w:r>
+      <w:proofErr w:type="spellEnd"/>
+      <w:r>
+        <w:t xml:space="preserve">  =</w:t>
+      </w:r>
+      <w:proofErr w:type="gramEnd"/>
+      <w:r>
+        <w:t xml:space="preserve">  3.0*(KLOC)</w:t>
       </w:r>
       <w:r>
         <w:rPr>
@@ -15272,7 +15670,20 @@
     </w:p>
     <w:p>
       <w:r>
-        <w:t>Semi-detached DNBSN:  Tdev  =  2.5*(Effort)</w:t>
+        <w:t xml:space="preserve">Semi-detached DNBSN:  </w:t>
+      </w:r>
+      <w:proofErr w:type="spellStart"/>
+      <w:proofErr w:type="gramStart"/>
+      <w:r>
+        <w:t>Tdev</w:t>
+      </w:r>
+      <w:proofErr w:type="spellEnd"/>
+      <w:r>
+        <w:t xml:space="preserve">  =</w:t>
+      </w:r>
+      <w:proofErr w:type="gramEnd"/>
+      <w:r>
+        <w:t xml:space="preserve">  2.5*(Effort)</w:t>
       </w:r>
       <w:r>
         <w:rPr>
@@ -15313,7 +15724,15 @@
         <w:t xml:space="preserve"> lines of source code. Assume that the aver</w:t>
       </w:r>
       <w:r>
-        <w:t>age salary of software engineer(me)</w:t>
+        <w:t xml:space="preserve">age salary of software </w:t>
+      </w:r>
+      <w:proofErr w:type="gramStart"/>
+      <w:r>
+        <w:t>engineer(</w:t>
+      </w:r>
+      <w:proofErr w:type="gramEnd"/>
+      <w:r>
+        <w:t>me)</w:t>
       </w:r>
       <w:r>
         <w:t xml:space="preserve"> is Rs. 20</w:t>
@@ -15706,7 +16125,21 @@
         <w:rPr>
           <w:rFonts w:eastAsia="Arial"/>
         </w:rPr>
-        <w:t>List of Facebook updates could be generated.</w:t>
+        <w:t xml:space="preserve">List of </w:t>
+      </w:r>
+      <w:proofErr w:type="spellStart"/>
+      <w:r>
+        <w:rPr>
+          <w:rFonts w:eastAsia="Arial"/>
+        </w:rPr>
+        <w:t>Facebook</w:t>
+      </w:r>
+      <w:proofErr w:type="spellEnd"/>
+      <w:r>
+        <w:rPr>
+          <w:rFonts w:eastAsia="Arial"/>
+        </w:rPr>
+        <w:t xml:space="preserve"> updates could be generated.</w:t>
       </w:r>
     </w:p>
     <w:p>
@@ -15778,7 +16211,21 @@
         <w:rPr>
           <w:rFonts w:eastAsia="Arial"/>
         </w:rPr>
-        <w:t xml:space="preserve">List of google plus update could be generated. </w:t>
+        <w:t xml:space="preserve">List of </w:t>
+      </w:r>
+      <w:proofErr w:type="spellStart"/>
+      <w:r>
+        <w:rPr>
+          <w:rFonts w:eastAsia="Arial"/>
+        </w:rPr>
+        <w:t>google</w:t>
+      </w:r>
+      <w:proofErr w:type="spellEnd"/>
+      <w:r>
+        <w:rPr>
+          <w:rFonts w:eastAsia="Arial"/>
+        </w:rPr>
+        <w:t xml:space="preserve"> plus update could be generated. </w:t>
       </w:r>
     </w:p>
     <w:p>
@@ -16115,7 +16562,47 @@
           <w:sz w:val="24"/>
           <w:szCs w:val="24"/>
         </w:rPr>
-        <w:t>To Support Mobile Operating systems for Symbian, Meego &amp; Android.</w:t>
+        <w:t xml:space="preserve">To Support Mobile Operating systems for </w:t>
+      </w:r>
+      <w:proofErr w:type="spellStart"/>
+      <w:r>
+        <w:rPr>
+          <w:rFonts w:cs="Arial"/>
+          <w:color w:val="000000"/>
+          <w:sz w:val="24"/>
+          <w:szCs w:val="24"/>
+        </w:rPr>
+        <w:t>Symbian</w:t>
+      </w:r>
+      <w:proofErr w:type="spellEnd"/>
+      <w:r>
+        <w:rPr>
+          <w:rFonts w:cs="Arial"/>
+          <w:color w:val="000000"/>
+          <w:sz w:val="24"/>
+          <w:szCs w:val="24"/>
+        </w:rPr>
+        <w:t xml:space="preserve">, </w:t>
+      </w:r>
+      <w:proofErr w:type="spellStart"/>
+      <w:r>
+        <w:rPr>
+          <w:rFonts w:cs="Arial"/>
+          <w:color w:val="000000"/>
+          <w:sz w:val="24"/>
+          <w:szCs w:val="24"/>
+        </w:rPr>
+        <w:t>Meego</w:t>
+      </w:r>
+      <w:proofErr w:type="spellEnd"/>
+      <w:r>
+        <w:rPr>
+          <w:rFonts w:cs="Arial"/>
+          <w:color w:val="000000"/>
+          <w:sz w:val="24"/>
+          <w:szCs w:val="24"/>
+        </w:rPr>
+        <w:t xml:space="preserve"> &amp; Android.</w:t>
       </w:r>
     </w:p>
     <w:p>
@@ -16497,21 +16984,21 @@
         <v:path o:extrusionok="f" gradientshapeok="t" o:connecttype="rect"/>
         <o:lock v:ext="edit" aspectratio="t"/>
       </v:shapetype>
-      <v:shape id="_x0000_i1068" type="#_x0000_t75" style="width:12pt;height:10.5pt" o:bullet="t">
+      <v:shape id="_x0000_i1071" type="#_x0000_t75" style="width:12pt;height:10.5pt" o:bullet="t">
         <v:imagedata r:id="rId1" o:title="bullet1"/>
       </v:shape>
     </w:pict>
   </w:numPicBullet>
   <w:numPicBullet w:numPicBulletId="1">
     <w:pict>
-      <v:shape id="_x0000_i1069" type="#_x0000_t75" style="width:12pt;height:10.5pt" o:bullet="t">
+      <v:shape id="_x0000_i1072" type="#_x0000_t75" style="width:12pt;height:10.5pt" o:bullet="t">
         <v:imagedata r:id="rId2" o:title="bullet2"/>
       </v:shape>
     </w:pict>
   </w:numPicBullet>
   <w:numPicBullet w:numPicBulletId="2">
     <w:pict>
-      <v:shape id="_x0000_i1070" type="#_x0000_t75" style="width:12pt;height:10.5pt" o:bullet="t">
+      <v:shape id="_x0000_i1073" type="#_x0000_t75" style="width:12pt;height:10.5pt" o:bullet="t">
         <v:imagedata r:id="rId3" o:title="bullet3"/>
       </v:shape>
     </w:pict>
@@ -18603,7 +19090,7 @@
 </file>
 
 <file path=customXml/itemProps1.xml><?xml version="1.0" encoding="utf-8"?>
-<ds:datastoreItem xmlns:ds="http://schemas.openxmlformats.org/officeDocument/2006/customXml" ds:itemID="{40B1AE5E-8DDE-493E-A818-A22E96885338}">
+<ds:datastoreItem xmlns:ds="http://schemas.openxmlformats.org/officeDocument/2006/customXml" ds:itemID="{C4EC73F3-7A11-4E72-88FE-156ECBD80518}">
   <ds:schemaRefs>
     <ds:schemaRef ds:uri="http://schemas.openxmlformats.org/officeDocument/2006/bibliography"/>
   </ds:schemaRefs>

</xml_diff>

<commit_message>
spelling correction in the below changes
</commit_message>
<xml_diff>
--- a/report/final report for mca/expenseManager Mca Final REPORT.docx
+++ b/report/final report for mca/expenseManager Mca Final REPORT.docx
@@ -9361,17 +9361,6 @@
         <w:t>Sequence diagrams</w:t>
       </w:r>
       <w:bookmarkEnd w:id="44"/>
-    </w:p>
-    <w:p>
-      <w:pPr>
-        <w:outlineLvl w:val="0"/>
-        <w:rPr>
-          <w:b/>
-          <w:sz w:val="36"/>
-          <w:szCs w:val="36"/>
-          <w:u w:val="single"/>
-        </w:rPr>
-      </w:pPr>
     </w:p>
     <w:p>
       <w:pPr>
@@ -10489,6 +10478,7 @@
           <w:szCs w:val="36"/>
           <w:u w:val="single"/>
         </w:rPr>
+        <w:lastRenderedPageBreak/>
         <w:t>Update Income Report</w:t>
       </w:r>
     </w:p>
@@ -16835,21 +16825,21 @@
         <v:path o:extrusionok="f" gradientshapeok="t" o:connecttype="rect"/>
         <o:lock v:ext="edit" aspectratio="t"/>
       </v:shapetype>
-      <v:shape id="_x0000_i1119" type="#_x0000_t75" style="width:12.55pt;height:10.3pt" o:bullet="t">
+      <v:shape id="_x0000_i1122" type="#_x0000_t75" style="width:12pt;height:10.5pt" o:bullet="t">
         <v:imagedata r:id="rId1" o:title="bullet1"/>
       </v:shape>
     </w:pict>
   </w:numPicBullet>
   <w:numPicBullet w:numPicBulletId="1">
     <w:pict>
-      <v:shape id="_x0000_i1120" type="#_x0000_t75" style="width:12.55pt;height:10.3pt" o:bullet="t">
+      <v:shape id="_x0000_i1123" type="#_x0000_t75" style="width:12pt;height:10.5pt" o:bullet="t">
         <v:imagedata r:id="rId2" o:title="bullet2"/>
       </v:shape>
     </w:pict>
   </w:numPicBullet>
   <w:numPicBullet w:numPicBulletId="2">
     <w:pict>
-      <v:shape id="_x0000_i1121" type="#_x0000_t75" style="width:12.55pt;height:10.3pt" o:bullet="t">
+      <v:shape id="_x0000_i1124" type="#_x0000_t75" style="width:12pt;height:10.5pt" o:bullet="t">
         <v:imagedata r:id="rId3" o:title="bullet3"/>
       </v:shape>
     </w:pict>
@@ -18941,7 +18931,7 @@
 </file>
 
 <file path=customXml/itemProps1.xml><?xml version="1.0" encoding="utf-8"?>
-<ds:datastoreItem xmlns:ds="http://schemas.openxmlformats.org/officeDocument/2006/customXml" ds:itemID="{869EC905-2B8F-4FBD-AA71-7FB1EDEE0407}">
+<ds:datastoreItem xmlns:ds="http://schemas.openxmlformats.org/officeDocument/2006/customXml" ds:itemID="{68DB048E-3771-4491-93D3-6C5F58A06F08}">
   <ds:schemaRefs>
     <ds:schemaRef ds:uri="http://schemas.openxmlformats.org/officeDocument/2006/bibliography"/>
   </ds:schemaRefs>

</xml_diff>

<commit_message>
added reports could be generated and
implementation of security mechanism
</commit_message>
<xml_diff>
--- a/report/final report for mca/expenseManager Mca Final REPORT.docx
+++ b/report/final report for mca/expenseManager Mca Final REPORT.docx
@@ -19332,6 +19332,25 @@
       </w:r>
       <w:bookmarkEnd w:id="75"/>
     </w:p>
+    <w:p/>
+    <w:p>
+      <w:pPr>
+        <w:pStyle w:val="Heading2"/>
+      </w:pPr>
+      <w:r>
+        <w:t>Estimation of development effort</w:t>
+      </w:r>
+    </w:p>
+    <w:p/>
+    <w:p/>
+    <w:p>
+      <w:pPr>
+        <w:pStyle w:val="Heading2"/>
+      </w:pPr>
+      <w:r>
+        <w:t xml:space="preserve">Estimation of development time </w:t>
+      </w:r>
+    </w:p>
     <w:p>
       <w:pPr>
         <w:rPr>
@@ -19342,603 +19361,34 @@
         <w:rPr>
           <w:lang w:val="en-US"/>
         </w:rPr>
-        <w:t xml:space="preserve">We used the basic COCOMO model, which gives an approximate estimate of our </w:t>
-      </w:r>
-      <w:r>
-        <w:rPr>
-          <w:b/>
+        <w:tab/>
+      </w:r>
+      <w:r>
+        <w:rPr>
           <w:lang w:val="en-US"/>
         </w:rPr>
-        <w:t>DNBSN</w:t>
+        <w:tab/>
       </w:r>
       <w:r>
         <w:rPr>
           <w:lang w:val="en-US"/>
         </w:rPr>
-        <w:t xml:space="preserve"> project parameters. The basic </w:t>
+        <w:tab/>
       </w:r>
       <w:r>
         <w:rPr>
           <w:lang w:val="en-US"/>
         </w:rPr>
-        <w:t>COCOMO estimation</w:t>
-      </w:r>
-      <w:r>
-        <w:rPr>
-          <w:lang w:val="en-US"/>
-        </w:rPr>
-        <w:t xml:space="preserve"> model is</w:t>
-      </w:r>
-      <w:r>
-        <w:rPr>
-          <w:lang w:val="en-US"/>
-        </w:rPr>
-        <w:t xml:space="preserve"> given by the following expressions:</w:t>
-      </w:r>
-    </w:p>
-    <w:p>
-      <w:pPr>
-        <w:rPr>
-          <w:lang w:val="en-US"/>
-        </w:rPr>
-      </w:pPr>
-      <w:r>
-        <w:rPr>
-          <w:lang w:val="en-US"/>
-        </w:rPr>
-        <w:t>Effort = a1 * (KLOC)</w:t>
-      </w:r>
-      <w:r>
-        <w:rPr>
-          <w:vertAlign w:val="superscript"/>
-          <w:lang w:val="en-US"/>
-        </w:rPr>
-        <w:t>a2</w:t>
-      </w:r>
-      <w:r>
-        <w:rPr>
-          <w:lang w:val="en-US"/>
-        </w:rPr>
-        <w:t xml:space="preserve"> PM</w:t>
-      </w:r>
-    </w:p>
-    <w:p>
-      <w:pPr>
-        <w:rPr>
-          <w:lang w:val="en-US"/>
-        </w:rPr>
-      </w:pPr>
-      <w:r>
-        <w:rPr>
-          <w:lang w:val="en-US"/>
-        </w:rPr>
-        <w:t>Tdev = b1 * (Effort)</w:t>
-      </w:r>
-      <w:r>
-        <w:rPr>
-          <w:vertAlign w:val="superscript"/>
-          <w:lang w:val="en-US"/>
-        </w:rPr>
-        <w:t xml:space="preserve">b2 </w:t>
-      </w:r>
-      <w:r>
-        <w:rPr>
-          <w:lang w:val="en-US"/>
-        </w:rPr>
-        <w:t>months</w:t>
-      </w:r>
-    </w:p>
-    <w:p>
-      <w:pPr>
-        <w:rPr>
-          <w:lang w:val="en-US"/>
-        </w:rPr>
-      </w:pPr>
-      <w:r>
-        <w:rPr>
-          <w:lang w:val="en-US"/>
-        </w:rPr>
-        <w:t>Where</w:t>
-      </w:r>
-    </w:p>
-    <w:p>
+        <w:tab/>
+      </w:r>
+    </w:p>
+    <w:p>
+      <w:pPr>
+        <w:pStyle w:val="Heading1"/>
+      </w:pPr>
+      <w:bookmarkStart w:id="76" w:name="_Toc351476569"/>
       <w:r>
         <w:lastRenderedPageBreak/>
-        <w:t>KLOC is the estimated size of the software product expressed in Kilo Lines of Code a1, a2, b1, b2 are constants for each category of software products.</w:t>
-      </w:r>
-    </w:p>
-    <w:p>
-      <w:r>
-        <w:t>Tdev is the estimated time to develop the software, expressed in months.</w:t>
-      </w:r>
-    </w:p>
-    <w:p>
-      <w:r>
-        <w:t xml:space="preserve">Effort is the total effort required to develop the software product, expressed in person-month (PM). </w:t>
-      </w:r>
-    </w:p>
-    <w:p>
-      <w:r>
-        <w:t>Our project is semidetached type, because the development team consists of a mixture of experienced and inexperienced staff like my guide and me. Team members may have limited experience on related system but may be unfamiliar with aspects of the system being developed.</w:t>
-      </w:r>
-    </w:p>
-    <w:p/>
-    <w:p>
-      <w:pPr>
-        <w:pStyle w:val="Heading2"/>
-      </w:pPr>
-      <w:r>
-        <w:t>Estimation of development effort</w:t>
-      </w:r>
-    </w:p>
-    <w:p>
-      <w:r>
-        <w:t xml:space="preserve">For our Semi-detached class software product </w:t>
-      </w:r>
-      <w:r>
-        <w:rPr>
-          <w:b/>
-        </w:rPr>
-        <w:t>DNBSN</w:t>
-      </w:r>
-      <w:r>
-        <w:t>, the formula for estimating the effort based on the code size is shown below:</w:t>
-      </w:r>
-    </w:p>
-    <w:p>
-      <w:r>
-        <w:t xml:space="preserve">Semi-detached </w:t>
-      </w:r>
-      <w:r>
-        <w:rPr>
-          <w:b/>
-        </w:rPr>
-        <w:t>DNBSN</w:t>
-      </w:r>
-      <w:r>
-        <w:t>:  Tdev  =  3.0*(KLOC)</w:t>
-      </w:r>
-      <w:r>
-        <w:rPr>
-          <w:vertAlign w:val="superscript"/>
-        </w:rPr>
-        <w:t>1.12</w:t>
-      </w:r>
-      <w:r>
-        <w:t xml:space="preserve">  PM</w:t>
-      </w:r>
-    </w:p>
-    <w:p/>
-    <w:p>
-      <w:pPr>
-        <w:pStyle w:val="Heading2"/>
-      </w:pPr>
-      <w:r>
-        <w:t xml:space="preserve">Estimation of development time </w:t>
-      </w:r>
-    </w:p>
-    <w:p>
-      <w:r>
-        <w:t xml:space="preserve">For our Semi-detached class software product </w:t>
-      </w:r>
-      <w:r>
-        <w:rPr>
-          <w:b/>
-        </w:rPr>
-        <w:t>DNBSN</w:t>
-      </w:r>
-      <w:r>
-        <w:t>, the formula for estimating the development time based on the effort is given below:</w:t>
-      </w:r>
-    </w:p>
-    <w:p>
-      <w:r>
-        <w:t>Semi-detached DNBSN:  Tdev  =  2.5*(Effort)</w:t>
-      </w:r>
-      <w:r>
-        <w:rPr>
-          <w:vertAlign w:val="superscript"/>
-        </w:rPr>
-        <w:t>0.35</w:t>
-      </w:r>
-      <w:r>
-        <w:t xml:space="preserve">  months</w:t>
-      </w:r>
-    </w:p>
-    <w:p/>
-    <w:p>
-      <w:pPr>
-        <w:rPr>
-          <w:vertAlign w:val="superscript"/>
-        </w:rPr>
-      </w:pPr>
-      <w:r>
-        <w:t xml:space="preserve">Assume that the size of a Semi-detached </w:t>
-      </w:r>
-      <w:r>
-        <w:rPr>
-          <w:b/>
-        </w:rPr>
-        <w:t>DNBSN</w:t>
-      </w:r>
-      <w:r>
-        <w:t xml:space="preserve"> </w:t>
-      </w:r>
-      <w:r>
-        <w:t>produc</w:t>
-      </w:r>
-      <w:r>
-        <w:t>t has been estimated to be 3,200</w:t>
-      </w:r>
-      <w:r>
-        <w:t xml:space="preserve"> lines of source code. Assume that the aver</w:t>
-      </w:r>
-      <w:r>
-        <w:t>age salary of software engineer(me)</w:t>
-      </w:r>
-      <w:r>
-        <w:t xml:space="preserve"> is Rs. 20</w:t>
-      </w:r>
-      <w:r>
-        <w:t>,</w:t>
-      </w:r>
-      <w:r>
-        <w:t>000 per month.</w:t>
-      </w:r>
-      <w:r>
-        <w:rPr>
-          <w:vertAlign w:val="superscript"/>
-        </w:rPr>
-        <w:t xml:space="preserve"> </w:t>
-      </w:r>
-    </w:p>
-    <w:p>
-      <w:pPr>
-        <w:rPr>
-          <w:lang w:val="en-US"/>
-        </w:rPr>
-      </w:pPr>
-      <w:r>
-        <w:rPr>
-          <w:lang w:val="en-US"/>
-        </w:rPr>
-        <w:t xml:space="preserve">Assume that the size of our </w:t>
-      </w:r>
-    </w:p>
-    <w:p>
-      <w:pPr>
-        <w:rPr>
-          <w:lang w:val="en-US"/>
-        </w:rPr>
-      </w:pPr>
-    </w:p>
-    <w:p>
-      <w:pPr>
-        <w:rPr>
-          <w:lang w:val="en-US"/>
-        </w:rPr>
-      </w:pPr>
-      <w:r>
-        <w:rPr>
-          <w:lang w:val="en-US"/>
-        </w:rPr>
-        <w:t xml:space="preserve"> </w:t>
-      </w:r>
-      <w:r>
-        <w:rPr>
-          <w:lang w:val="en-US"/>
-        </w:rPr>
-        <w:t xml:space="preserve">The basic COCOMO estimation formula for </w:t>
-      </w:r>
-      <w:r>
-        <w:rPr>
-          <w:lang w:val="en-US"/>
-        </w:rPr>
-        <w:t>DNBSN</w:t>
-      </w:r>
-      <w:r>
-        <w:rPr>
-          <w:lang w:val="en-US"/>
-        </w:rPr>
-        <w:t xml:space="preserve"> semidetached software:</w:t>
-      </w:r>
-    </w:p>
-    <w:p>
-      <w:pPr>
-        <w:rPr>
-          <w:lang w:val="en-US"/>
-        </w:rPr>
-      </w:pPr>
-      <w:r>
-        <w:rPr>
-          <w:lang w:val="en-US"/>
-        </w:rPr>
-        <w:t>Our Effort =</w:t>
-      </w:r>
-      <w:r>
-        <w:rPr>
-          <w:lang w:val="en-US"/>
-        </w:rPr>
-        <w:t xml:space="preserve"> </w:t>
-      </w:r>
-      <w:r>
-        <w:rPr>
-          <w:lang w:val="en-US"/>
-        </w:rPr>
-        <w:t>3.0</w:t>
-      </w:r>
-      <w:r>
-        <w:rPr>
-          <w:lang w:val="en-US"/>
-        </w:rPr>
-        <w:t xml:space="preserve"> </w:t>
-      </w:r>
-      <w:r>
-        <w:rPr>
-          <w:lang w:val="en-US"/>
-        </w:rPr>
-        <w:t>*</w:t>
-      </w:r>
-      <w:r>
-        <w:rPr>
-          <w:lang w:val="en-US"/>
-        </w:rPr>
-        <w:t xml:space="preserve"> </w:t>
-      </w:r>
-      <w:r>
-        <w:rPr>
-          <w:lang w:val="en-US"/>
-        </w:rPr>
-        <w:t>(3.2)</w:t>
-      </w:r>
-      <w:r>
-        <w:rPr>
-          <w:vertAlign w:val="superscript"/>
-          <w:lang w:val="en-US"/>
-        </w:rPr>
-        <w:t>1.12</w:t>
-      </w:r>
-      <w:r>
-        <w:rPr>
-          <w:vertAlign w:val="superscript"/>
-          <w:lang w:val="en-US"/>
-        </w:rPr>
-        <w:t xml:space="preserve"> </w:t>
-      </w:r>
-      <w:r>
-        <w:rPr>
-          <w:lang w:val="en-US"/>
-        </w:rPr>
-        <w:t>PM</w:t>
-      </w:r>
-    </w:p>
-    <w:p>
-      <w:pPr>
-        <w:rPr>
-          <w:lang w:val="en-US"/>
-        </w:rPr>
-      </w:pPr>
-      <w:r>
-        <w:rPr>
-          <w:lang w:val="en-US"/>
-        </w:rPr>
-        <w:tab/>
-        <w:t xml:space="preserve">     =</w:t>
-      </w:r>
-      <w:r>
-        <w:rPr>
-          <w:lang w:val="en-US"/>
-        </w:rPr>
-        <w:t xml:space="preserve"> 11 PM</w:t>
-      </w:r>
-    </w:p>
-    <w:p>
-      <w:pPr>
-        <w:rPr>
-          <w:vertAlign w:val="superscript"/>
-          <w:lang w:val="en-US"/>
-        </w:rPr>
-      </w:pPr>
-      <w:r>
-        <w:rPr>
-          <w:lang w:val="en-US"/>
-        </w:rPr>
-        <w:t>Normal Development time = 2.5</w:t>
-      </w:r>
-      <w:r>
-        <w:rPr>
-          <w:lang w:val="en-US"/>
-        </w:rPr>
-        <w:t xml:space="preserve"> </w:t>
-      </w:r>
-      <w:r>
-        <w:rPr>
-          <w:lang w:val="en-US"/>
-        </w:rPr>
-        <w:t>*</w:t>
-      </w:r>
-      <w:r>
-        <w:rPr>
-          <w:lang w:val="en-US"/>
-        </w:rPr>
-        <w:t xml:space="preserve"> </w:t>
-      </w:r>
-      <w:r>
-        <w:rPr>
-          <w:lang w:val="en-US"/>
-        </w:rPr>
-        <w:t>(11)</w:t>
-      </w:r>
-      <w:r>
-        <w:rPr>
-          <w:vertAlign w:val="superscript"/>
-          <w:lang w:val="en-US"/>
-        </w:rPr>
-        <w:t>0.35</w:t>
-      </w:r>
-      <w:r>
-        <w:rPr>
-          <w:vertAlign w:val="superscript"/>
-          <w:lang w:val="en-US"/>
-        </w:rPr>
-        <w:t xml:space="preserve"> </w:t>
-      </w:r>
-      <w:r>
-        <w:rPr>
-          <w:lang w:val="en-US"/>
-        </w:rPr>
-        <w:t>months</w:t>
-      </w:r>
-    </w:p>
-    <w:p>
-      <w:pPr>
-        <w:rPr>
-          <w:lang w:val="en-US"/>
-        </w:rPr>
-      </w:pPr>
-      <w:r>
-        <w:rPr>
-          <w:lang w:val="en-US"/>
-        </w:rPr>
-        <w:tab/>
-      </w:r>
-      <w:r>
-        <w:rPr>
-          <w:lang w:val="en-US"/>
-        </w:rPr>
-        <w:tab/>
-      </w:r>
-      <w:r>
-        <w:rPr>
-          <w:lang w:val="en-US"/>
-        </w:rPr>
-        <w:tab/>
-        <w:t xml:space="preserve">      </w:t>
-      </w:r>
-      <w:r>
-        <w:rPr>
-          <w:lang w:val="en-US"/>
-        </w:rPr>
-        <w:t>=</w:t>
-      </w:r>
-      <w:r>
-        <w:rPr>
-          <w:lang w:val="en-US"/>
-        </w:rPr>
-        <w:t xml:space="preserve"> </w:t>
-      </w:r>
-      <w:r>
-        <w:rPr>
-          <w:lang w:val="en-US"/>
-        </w:rPr>
-        <w:t>6 months</w:t>
-      </w:r>
-    </w:p>
-    <w:p>
-      <w:pPr>
-        <w:rPr>
-          <w:lang w:val="en-US"/>
-        </w:rPr>
-      </w:pPr>
-      <w:r>
-        <w:rPr>
-          <w:lang w:val="en-US"/>
-        </w:rPr>
-        <w:t xml:space="preserve">Cost required to develop the </w:t>
-      </w:r>
-      <w:r>
-        <w:rPr>
-          <w:lang w:val="en-US"/>
-        </w:rPr>
-        <w:t>product = Rs</w:t>
-      </w:r>
-      <w:r>
-        <w:rPr>
-          <w:lang w:val="en-US"/>
-        </w:rPr>
-        <w:t>.</w:t>
-      </w:r>
-      <w:r>
-        <w:rPr>
-          <w:lang w:val="en-US"/>
-        </w:rPr>
-        <w:t xml:space="preserve"> 6 * </w:t>
-      </w:r>
-      <w:r>
-        <w:rPr>
-          <w:lang w:val="en-US"/>
-        </w:rPr>
-        <w:t>20000</w:t>
-      </w:r>
-    </w:p>
-    <w:p>
-      <w:pPr>
-        <w:rPr>
-          <w:lang w:val="en-US"/>
-        </w:rPr>
-      </w:pPr>
-      <w:r>
-        <w:rPr>
-          <w:lang w:val="en-US"/>
-        </w:rPr>
-        <w:tab/>
-      </w:r>
-      <w:r>
-        <w:rPr>
-          <w:lang w:val="en-US"/>
-        </w:rPr>
-        <w:tab/>
-      </w:r>
-      <w:r>
-        <w:rPr>
-          <w:lang w:val="en-US"/>
-        </w:rPr>
-        <w:tab/>
-      </w:r>
-      <w:r>
-        <w:rPr>
-          <w:lang w:val="en-US"/>
-        </w:rPr>
-        <w:tab/>
-        <w:t xml:space="preserve">          </w:t>
-      </w:r>
-      <w:r>
-        <w:rPr>
-          <w:lang w:val="en-US"/>
-        </w:rPr>
-        <w:t xml:space="preserve">= </w:t>
-      </w:r>
-      <w:r>
-        <w:rPr>
-          <w:lang w:val="en-US"/>
-        </w:rPr>
-        <w:t xml:space="preserve">Rs. </w:t>
-      </w:r>
-      <w:r>
-        <w:rPr>
-          <w:lang w:val="en-US"/>
-        </w:rPr>
-        <w:t>120</w:t>
-      </w:r>
-      <w:r>
-        <w:rPr>
-          <w:lang w:val="en-US"/>
-        </w:rPr>
-        <w:t>,</w:t>
-      </w:r>
-      <w:r>
-        <w:rPr>
-          <w:lang w:val="en-US"/>
-        </w:rPr>
-        <w:t>000</w:t>
-      </w:r>
-    </w:p>
-    <w:p>
-      <w:pPr>
-        <w:pStyle w:val="Heading1"/>
-      </w:pPr>
-      <w:bookmarkStart w:id="76" w:name="_Toc351476569"/>
-      <w:r>
         <w:t>Reports (sample layouts should be placed)</w:t>
       </w:r>
       <w:bookmarkEnd w:id="76"/>
@@ -19953,93 +19403,83 @@
       </w:pPr>
     </w:p>
     <w:p>
-      <w:pPr>
+      <w:r>
+        <w:t>List of reports that are likely to be generated</w:t>
+      </w:r>
+      <w:r>
+        <w:t xml:space="preserve"> in this software are given below:</w:t>
+      </w:r>
+    </w:p>
+    <w:p>
+      <w:pPr>
+        <w:pStyle w:val="ListParagraph"/>
         <w:numPr>
           <w:ilvl w:val="0"/>
-          <w:numId w:val="8"/>
+          <w:numId w:val="16"/>
         </w:numPr>
-        <w:spacing w:line="288" w:lineRule="auto"/>
-        <w:rPr>
-          <w:rFonts w:eastAsia="Arial"/>
-        </w:rPr>
-      </w:pPr>
-      <w:r>
-        <w:rPr>
-          <w:rFonts w:eastAsia="Arial"/>
-        </w:rPr>
-        <w:t>List of Facebook updates could be generated.</w:t>
-      </w:r>
-    </w:p>
-    <w:p>
-      <w:pPr>
+      </w:pPr>
+      <w:r>
+        <w:t>List of Expenses can be generated</w:t>
+      </w:r>
+    </w:p>
+    <w:p>
+      <w:pPr>
+        <w:pStyle w:val="ListParagraph"/>
         <w:numPr>
           <w:ilvl w:val="0"/>
-          <w:numId w:val="8"/>
+          <w:numId w:val="16"/>
         </w:numPr>
-        <w:spacing w:line="288" w:lineRule="auto"/>
-        <w:rPr>
-          <w:rFonts w:eastAsia="Arial"/>
-        </w:rPr>
-      </w:pPr>
-      <w:r>
-        <w:rPr>
-          <w:rFonts w:eastAsia="Arial"/>
-        </w:rPr>
-        <w:t>List of twitter update could be generated.</w:t>
-      </w:r>
-    </w:p>
-    <w:p>
-      <w:pPr>
+      </w:pPr>
+      <w:r>
+        <w:t>List of Earnings can be generated</w:t>
+      </w:r>
+    </w:p>
+    <w:p>
+      <w:pPr>
+        <w:pStyle w:val="ListParagraph"/>
         <w:numPr>
           <w:ilvl w:val="0"/>
-          <w:numId w:val="8"/>
+          <w:numId w:val="16"/>
         </w:numPr>
-        <w:spacing w:line="288" w:lineRule="auto"/>
-        <w:rPr>
-          <w:rFonts w:eastAsia="Arial"/>
-        </w:rPr>
-      </w:pPr>
-      <w:r>
-        <w:rPr>
-          <w:rFonts w:eastAsia="Arial"/>
-        </w:rPr>
-        <w:t>A list of events could be generated.</w:t>
-      </w:r>
-    </w:p>
-    <w:p>
-      <w:pPr>
+      </w:pPr>
+      <w:r>
+        <w:t>Daily report can be generated</w:t>
+      </w:r>
+    </w:p>
+    <w:p>
+      <w:pPr>
+        <w:pStyle w:val="ListParagraph"/>
         <w:numPr>
           <w:ilvl w:val="0"/>
-          <w:numId w:val="8"/>
+          <w:numId w:val="16"/>
         </w:numPr>
-        <w:spacing w:line="288" w:lineRule="auto"/>
-        <w:rPr>
-          <w:rFonts w:eastAsia="Arial"/>
-        </w:rPr>
-      </w:pPr>
-      <w:r>
-        <w:rPr>
-          <w:rFonts w:eastAsia="Arial"/>
-        </w:rPr>
-        <w:t>List of LinkedIn update could be generated.</w:t>
-      </w:r>
-    </w:p>
-    <w:p>
-      <w:pPr>
+      </w:pPr>
+      <w:r>
+        <w:t>Weekly report can be generated</w:t>
+      </w:r>
+    </w:p>
+    <w:p>
+      <w:pPr>
+        <w:pStyle w:val="ListParagraph"/>
         <w:numPr>
           <w:ilvl w:val="0"/>
-          <w:numId w:val="8"/>
+          <w:numId w:val="16"/>
         </w:numPr>
-        <w:spacing w:line="288" w:lineRule="auto"/>
-        <w:rPr>
-          <w:rFonts w:eastAsia="Arial"/>
-        </w:rPr>
-      </w:pPr>
-      <w:r>
-        <w:rPr>
-          <w:rFonts w:eastAsia="Arial"/>
-        </w:rPr>
-        <w:t xml:space="preserve">List of google plus update could be generated. </w:t>
+      </w:pPr>
+      <w:r>
+        <w:t>Monthly report can be generated</w:t>
+      </w:r>
+    </w:p>
+    <w:p>
+      <w:pPr>
+        <w:pStyle w:val="ListParagraph"/>
+        <w:numPr>
+          <w:ilvl w:val="0"/>
+          <w:numId w:val="16"/>
+        </w:numPr>
+      </w:pPr>
+      <w:r>
+        <w:t>Yearly report can be generated</w:t>
       </w:r>
     </w:p>
     <w:p>
@@ -20288,95 +19728,74 @@
     </w:p>
     <w:p>
       <w:pPr>
-        <w:pStyle w:val="Style-2"/>
         <w:numPr>
-          <w:ilvl w:val="0"/>
-          <w:numId w:val="6"/>
+          <w:ilvl w:val="1"/>
+          <w:numId w:val="13"/>
         </w:numPr>
-        <w:tabs>
-          <w:tab w:val="clear" w:pos="3960"/>
-          <w:tab w:val="num" w:pos="1800"/>
-        </w:tabs>
-        <w:spacing w:line="276" w:lineRule="auto"/>
-        <w:ind w:left="1800" w:hanging="540"/>
-        <w:contextualSpacing/>
-        <w:rPr>
-          <w:rFonts w:cs="Arial"/>
-          <w:color w:val="000000"/>
-          <w:sz w:val="24"/>
-          <w:szCs w:val="24"/>
-        </w:rPr>
-      </w:pPr>
-      <w:r>
-        <w:rPr>
-          <w:rFonts w:cs="Arial"/>
-          <w:color w:val="000000"/>
-          <w:sz w:val="24"/>
-          <w:szCs w:val="24"/>
-        </w:rPr>
-        <w:t>Now it will display the text based RSS feeds and link of the multimedia contents. We will display the Multimedia contents like Video, Audio &amp; Image in future.</w:t>
-      </w:r>
-    </w:p>
-    <w:p>
-      <w:pPr>
-        <w:pStyle w:val="Style-2"/>
+        <w:spacing w:line="252" w:lineRule="auto"/>
+        <w:rPr>
+          <w:rFonts w:eastAsia="Arial"/>
+        </w:rPr>
+      </w:pPr>
+      <w:r>
+        <w:rPr>
+          <w:rFonts w:eastAsia="Arial"/>
+        </w:rPr>
+        <w:t>To support UNIX / Linux based operating systems.</w:t>
+      </w:r>
+    </w:p>
+    <w:p>
+      <w:pPr>
         <w:numPr>
-          <w:ilvl w:val="0"/>
-          <w:numId w:val="6"/>
+          <w:ilvl w:val="1"/>
+          <w:numId w:val="13"/>
         </w:numPr>
-        <w:tabs>
-          <w:tab w:val="clear" w:pos="3960"/>
-          <w:tab w:val="num" w:pos="1800"/>
-        </w:tabs>
-        <w:spacing w:line="276" w:lineRule="auto"/>
-        <w:ind w:hanging="2700"/>
-        <w:contextualSpacing/>
-        <w:rPr>
-          <w:rFonts w:cs="Arial"/>
-          <w:color w:val="000000"/>
-          <w:sz w:val="24"/>
-          <w:szCs w:val="24"/>
-        </w:rPr>
-      </w:pPr>
-      <w:r>
-        <w:rPr>
-          <w:rFonts w:cs="Arial"/>
-          <w:color w:val="000000"/>
-          <w:sz w:val="24"/>
-          <w:szCs w:val="24"/>
-        </w:rPr>
-        <w:t>To support UNIX / Linux Based Operating systems.</w:t>
-      </w:r>
-    </w:p>
-    <w:p>
-      <w:pPr>
-        <w:pStyle w:val="Style-2"/>
+        <w:spacing w:line="252" w:lineRule="auto"/>
+        <w:rPr>
+          <w:rFonts w:eastAsia="Arial"/>
+        </w:rPr>
+      </w:pPr>
+      <w:r>
+        <w:rPr>
+          <w:rFonts w:eastAsia="Arial"/>
+        </w:rPr>
+        <w:t>To Support Mobile operating systems for Windows Mobile, Nokia, Blackberry.</w:t>
+      </w:r>
+    </w:p>
+    <w:p>
+      <w:pPr>
         <w:numPr>
-          <w:ilvl w:val="0"/>
-          <w:numId w:val="6"/>
+          <w:ilvl w:val="1"/>
+          <w:numId w:val="13"/>
         </w:numPr>
-        <w:tabs>
-          <w:tab w:val="clear" w:pos="3960"/>
-          <w:tab w:val="num" w:pos="1800"/>
-        </w:tabs>
-        <w:spacing w:line="276" w:lineRule="auto"/>
-        <w:ind w:hanging="2700"/>
-        <w:contextualSpacing/>
-        <w:rPr>
-          <w:rFonts w:cs="Arial"/>
-          <w:color w:val="000000"/>
-          <w:sz w:val="24"/>
-          <w:szCs w:val="24"/>
-        </w:rPr>
-      </w:pPr>
-      <w:r>
-        <w:rPr>
-          <w:rFonts w:cs="Arial"/>
-          <w:color w:val="000000"/>
-          <w:sz w:val="24"/>
-          <w:szCs w:val="24"/>
-        </w:rPr>
-        <w:t>To Support Mobile Operating systems for Symbian, Meego &amp; Android.</w:t>
+        <w:spacing w:line="252" w:lineRule="auto"/>
+        <w:rPr>
+          <w:rFonts w:eastAsia="Arial"/>
+        </w:rPr>
+      </w:pPr>
+      <w:r>
+        <w:rPr>
+          <w:rFonts w:eastAsia="Arial"/>
+        </w:rPr>
+        <w:t>To port it on handheld device like iPad, Galaxy Tab &amp; netbooks.</w:t>
+      </w:r>
+    </w:p>
+    <w:p>
+      <w:pPr>
+        <w:numPr>
+          <w:ilvl w:val="1"/>
+          <w:numId w:val="13"/>
+        </w:numPr>
+        <w:spacing w:line="252" w:lineRule="auto"/>
+        <w:rPr>
+          <w:rFonts w:eastAsia="Arial"/>
+        </w:rPr>
+      </w:pPr>
+      <w:r>
+        <w:rPr>
+          <w:rFonts w:eastAsia="Arial"/>
+        </w:rPr>
+        <w:t>To enhance the web interface</w:t>
       </w:r>
     </w:p>
     <w:p>
@@ -20421,7 +19840,6 @@
       </w:pPr>
       <w:bookmarkStart w:id="78" w:name="_Toc351476571"/>
       <w:r>
-        <w:lastRenderedPageBreak/>
         <w:t>Bibliography</w:t>
       </w:r>
       <w:bookmarkEnd w:id="78"/>
@@ -20446,243 +19864,6 @@
     </w:p>
     <w:p>
       <w:pPr>
-        <w:pStyle w:val="ListParagraph"/>
-        <w:numPr>
-          <w:ilvl w:val="0"/>
-          <w:numId w:val="5"/>
-        </w:numPr>
-        <w:spacing w:line="480" w:lineRule="auto"/>
-        <w:rPr>
-          <w:rFonts w:ascii="Arial" w:hAnsi="Arial" w:cs="Arial"/>
-          <w:i w:val="0"/>
-          <w:color w:val="222222"/>
-          <w:lang w:eastAsia="en-IN"/>
-        </w:rPr>
-      </w:pPr>
-      <w:hyperlink r:id="rId28" w:history="1">
-        <w:r>
-          <w:rPr>
-            <w:rStyle w:val="Hyperlink"/>
-            <w:rFonts w:ascii="Arial" w:hAnsi="Arial" w:cs="Arial"/>
-            <w:i w:val="0"/>
-            <w:lang w:eastAsia="en-IN"/>
-          </w:rPr>
-          <w:t>http://en.wikipedia.org</w:t>
-        </w:r>
-      </w:hyperlink>
-    </w:p>
-    <w:p>
-      <w:pPr>
-        <w:pStyle w:val="ListParagraph"/>
-        <w:numPr>
-          <w:ilvl w:val="0"/>
-          <w:numId w:val="5"/>
-        </w:numPr>
-        <w:spacing w:line="480" w:lineRule="auto"/>
-        <w:rPr>
-          <w:rFonts w:ascii="Arial" w:hAnsi="Arial" w:cs="Arial"/>
-          <w:i w:val="0"/>
-          <w:color w:val="222222"/>
-          <w:lang w:eastAsia="en-IN"/>
-        </w:rPr>
-      </w:pPr>
-      <w:hyperlink r:id="rId29" w:history="1">
-        <w:r>
-          <w:rPr>
-            <w:rStyle w:val="Hyperlink"/>
-            <w:rFonts w:ascii="Arial" w:hAnsi="Arial" w:cs="Arial"/>
-            <w:i w:val="0"/>
-            <w:lang w:eastAsia="en-IN"/>
-          </w:rPr>
-          <w:t>http://msdn.microsoft.com/en-us/</w:t>
-        </w:r>
-      </w:hyperlink>
-    </w:p>
-    <w:p>
-      <w:pPr>
-        <w:pStyle w:val="ListParagraph"/>
-        <w:numPr>
-          <w:ilvl w:val="0"/>
-          <w:numId w:val="5"/>
-        </w:numPr>
-        <w:spacing w:line="480" w:lineRule="auto"/>
-        <w:rPr>
-          <w:rFonts w:ascii="Arial" w:hAnsi="Arial" w:cs="Arial"/>
-          <w:i w:val="0"/>
-          <w:color w:val="222222"/>
-          <w:lang w:eastAsia="en-IN"/>
-        </w:rPr>
-      </w:pPr>
-      <w:hyperlink r:id="rId30" w:history="1">
-        <w:r>
-          <w:rPr>
-            <w:rStyle w:val="Hyperlink"/>
-            <w:rFonts w:ascii="Arial" w:hAnsi="Arial" w:cs="Arial"/>
-            <w:i w:val="0"/>
-            <w:lang w:eastAsia="en-IN"/>
-          </w:rPr>
-          <w:t>http://www.microsoft.com/en-us/default.aspx</w:t>
-        </w:r>
-      </w:hyperlink>
-    </w:p>
-    <w:p>
-      <w:pPr>
-        <w:pStyle w:val="ListParagraph"/>
-        <w:numPr>
-          <w:ilvl w:val="0"/>
-          <w:numId w:val="5"/>
-        </w:numPr>
-        <w:spacing w:line="480" w:lineRule="auto"/>
-        <w:rPr>
-          <w:rFonts w:ascii="Arial" w:hAnsi="Arial" w:cs="Arial"/>
-          <w:i w:val="0"/>
-          <w:color w:val="222222"/>
-          <w:lang w:eastAsia="en-IN"/>
-        </w:rPr>
-      </w:pPr>
-      <w:hyperlink r:id="rId31" w:history="1">
-        <w:r>
-          <w:rPr>
-            <w:rStyle w:val="Hyperlink"/>
-            <w:rFonts w:ascii="Arial" w:hAnsi="Arial" w:cs="Arial"/>
-            <w:i w:val="0"/>
-            <w:lang w:eastAsia="en-IN"/>
-          </w:rPr>
-          <w:t>http://www.codeplex.com/</w:t>
-        </w:r>
-      </w:hyperlink>
-    </w:p>
-    <w:p>
-      <w:pPr>
-        <w:pStyle w:val="ListParagraph"/>
-        <w:numPr>
-          <w:ilvl w:val="0"/>
-          <w:numId w:val="5"/>
-        </w:numPr>
-        <w:spacing w:line="480" w:lineRule="auto"/>
-        <w:rPr>
-          <w:rFonts w:ascii="Arial" w:hAnsi="Arial" w:cs="Arial"/>
-          <w:i w:val="0"/>
-          <w:color w:val="222222"/>
-          <w:lang w:eastAsia="en-IN"/>
-        </w:rPr>
-      </w:pPr>
-      <w:hyperlink r:id="rId32" w:history="1">
-        <w:r>
-          <w:rPr>
-            <w:rStyle w:val="Hyperlink"/>
-            <w:rFonts w:ascii="Arial" w:hAnsi="Arial" w:cs="Arial"/>
-            <w:i w:val="0"/>
-            <w:lang w:eastAsia="en-IN"/>
-          </w:rPr>
-          <w:t>http://stackoverflow.com/</w:t>
-        </w:r>
-      </w:hyperlink>
-    </w:p>
-    <w:p>
-      <w:pPr>
-        <w:pStyle w:val="ListParagraph"/>
-        <w:numPr>
-          <w:ilvl w:val="0"/>
-          <w:numId w:val="5"/>
-        </w:numPr>
-        <w:spacing w:line="480" w:lineRule="auto"/>
-        <w:rPr>
-          <w:rFonts w:ascii="Arial" w:hAnsi="Arial" w:cs="Arial"/>
-          <w:i w:val="0"/>
-          <w:color w:val="222222"/>
-          <w:lang w:eastAsia="en-IN"/>
-        </w:rPr>
-      </w:pPr>
-      <w:hyperlink r:id="rId33" w:history="1">
-        <w:r>
-          <w:rPr>
-            <w:rStyle w:val="Hyperlink"/>
-            <w:rFonts w:ascii="Arial" w:hAnsi="Arial" w:cs="Arial"/>
-            <w:i w:val="0"/>
-            <w:lang w:eastAsia="en-IN"/>
-          </w:rPr>
-          <w:t>http://www.codeguru.com/</w:t>
-        </w:r>
-      </w:hyperlink>
-    </w:p>
-    <w:p>
-      <w:pPr>
-        <w:pStyle w:val="ListParagraph"/>
-        <w:numPr>
-          <w:ilvl w:val="0"/>
-          <w:numId w:val="5"/>
-        </w:numPr>
-        <w:spacing w:line="480" w:lineRule="auto"/>
-        <w:rPr>
-          <w:rFonts w:ascii="Arial" w:hAnsi="Arial" w:cs="Arial"/>
-          <w:i w:val="0"/>
-          <w:color w:val="222222"/>
-          <w:lang w:eastAsia="en-IN"/>
-        </w:rPr>
-      </w:pPr>
-      <w:hyperlink r:id="rId34" w:history="1">
-        <w:r>
-          <w:rPr>
-            <w:rStyle w:val="Hyperlink"/>
-            <w:rFonts w:ascii="Arial" w:hAnsi="Arial" w:cs="Arial"/>
-            <w:i w:val="0"/>
-            <w:lang w:eastAsia="en-IN"/>
-          </w:rPr>
-          <w:t>http://www.w3schools.com</w:t>
-        </w:r>
-      </w:hyperlink>
-    </w:p>
-    <w:p>
-      <w:pPr>
-        <w:pStyle w:val="ListParagraph"/>
-        <w:numPr>
-          <w:ilvl w:val="0"/>
-          <w:numId w:val="5"/>
-        </w:numPr>
-        <w:spacing w:line="480" w:lineRule="auto"/>
-        <w:rPr>
-          <w:rFonts w:ascii="Arial" w:hAnsi="Arial" w:cs="Arial"/>
-          <w:i w:val="0"/>
-          <w:color w:val="222222"/>
-          <w:lang w:eastAsia="en-IN"/>
-        </w:rPr>
-      </w:pPr>
-      <w:hyperlink r:id="rId35" w:history="1">
-        <w:r>
-          <w:rPr>
-            <w:rStyle w:val="Hyperlink"/>
-            <w:rFonts w:ascii="Arial" w:hAnsi="Arial" w:cs="Arial"/>
-            <w:i w:val="0"/>
-            <w:lang w:eastAsia="en-IN"/>
-          </w:rPr>
-          <w:t>http://blogs.technicise.com/</w:t>
-        </w:r>
-      </w:hyperlink>
-    </w:p>
-    <w:p>
-      <w:pPr>
-        <w:pStyle w:val="ListParagraph"/>
-        <w:numPr>
-          <w:ilvl w:val="0"/>
-          <w:numId w:val="5"/>
-        </w:numPr>
-        <w:spacing w:line="480" w:lineRule="auto"/>
-      </w:pPr>
-      <w:hyperlink r:id="rId36" w:history="1">
-        <w:r>
-          <w:rPr>
-            <w:rStyle w:val="Hyperlink"/>
-            <w:rFonts w:ascii="Arial" w:hAnsi="Arial" w:cs="Arial"/>
-            <w:i w:val="0"/>
-            <w:lang w:eastAsia="en-IN"/>
-          </w:rPr>
-          <w:t>www.mysql.org</w:t>
-        </w:r>
-      </w:hyperlink>
-    </w:p>
-    <w:p>
-      <w:pPr>
         <w:pStyle w:val="BodyText"/>
         <w:tabs>
           <w:tab w:val="num" w:pos="1080"/>
@@ -20699,7 +19880,7 @@
       </w:pPr>
       <w:bookmarkStart w:id="79" w:name="_Toc351476572"/>
       <w:r>
-        <w:t>Appendices (if any)</w:t>
+        <w:t xml:space="preserve">Appendices </w:t>
       </w:r>
       <w:bookmarkEnd w:id="79"/>
     </w:p>
@@ -20759,42 +19940,42 @@
         <v:path o:extrusionok="f" gradientshapeok="t" o:connecttype="rect"/>
         <o:lock v:ext="edit" aspectratio="t"/>
       </v:shapetype>
-      <v:shape id="_x0000_i1194" type="#_x0000_t75" style="width:12pt;height:10.5pt" o:bullet="t">
+      <v:shape id="_x0000_i1218" type="#_x0000_t75" style="width:12pt;height:10.5pt" o:bullet="t">
         <v:imagedata r:id="rId1" o:title="bullet1"/>
       </v:shape>
     </w:pict>
   </w:numPicBullet>
   <w:numPicBullet w:numPicBulletId="1">
     <w:pict>
-      <v:shape id="_x0000_i1195" type="#_x0000_t75" style="width:12pt;height:10.5pt" o:bullet="t">
+      <v:shape id="_x0000_i1219" type="#_x0000_t75" style="width:12pt;height:10.5pt" o:bullet="t">
         <v:imagedata r:id="rId2" o:title="bullet2"/>
       </v:shape>
     </w:pict>
   </w:numPicBullet>
   <w:numPicBullet w:numPicBulletId="2">
     <w:pict>
-      <v:shape id="_x0000_i1196" type="#_x0000_t75" style="width:12pt;height:10.5pt" o:bullet="t">
+      <v:shape id="_x0000_i1220" type="#_x0000_t75" style="width:12pt;height:10.5pt" o:bullet="t">
         <v:imagedata r:id="rId3" o:title="bullet3"/>
       </v:shape>
     </w:pict>
   </w:numPicBullet>
   <w:numPicBullet w:numPicBulletId="3">
     <w:pict>
-      <v:shape id="_x0000_i1197" type="#_x0000_t75" style="width:11.25pt;height:11.25pt" o:bullet="t">
+      <v:shape id="_x0000_i1221" type="#_x0000_t75" style="width:11.25pt;height:11.25pt" o:bullet="t">
         <v:imagedata r:id="rId4" o:title="bullet1"/>
       </v:shape>
     </w:pict>
   </w:numPicBullet>
   <w:numPicBullet w:numPicBulletId="4">
     <w:pict>
-      <v:shape id="_x0000_i1198" type="#_x0000_t75" style="width:9pt;height:9pt" o:bullet="t">
+      <v:shape id="_x0000_i1222" type="#_x0000_t75" style="width:9pt;height:9pt" o:bullet="t">
         <v:imagedata r:id="rId5" o:title="bullet2"/>
       </v:shape>
     </w:pict>
   </w:numPicBullet>
   <w:numPicBullet w:numPicBulletId="5">
     <w:pict>
-      <v:shape id="_x0000_i1199" type="#_x0000_t75" style="width:9pt;height:9pt" o:bullet="t">
+      <v:shape id="_x0000_i1223" type="#_x0000_t75" style="width:9pt;height:9pt" o:bullet="t">
         <v:imagedata r:id="rId6" o:title="bullet3"/>
       </v:shape>
     </w:pict>
@@ -21586,6 +20767,119 @@
     </w:lvl>
   </w:abstractNum>
   <w:abstractNum w:abstractNumId="7">
+    <w:nsid w:val="44EC4A79"/>
+    <w:multiLevelType w:val="hybridMultilevel"/>
+    <w:tmpl w:val="081EA158"/>
+    <w:lvl w:ilvl="0" w:tplc="04090001">
+      <w:start w:val="1"/>
+      <w:numFmt w:val="bullet"/>
+      <w:lvlText w:val=""/>
+      <w:lvlJc w:val="left"/>
+      <w:pPr>
+        <w:ind w:left="720" w:hanging="360"/>
+      </w:pPr>
+      <w:rPr>
+        <w:rFonts w:ascii="Symbol" w:hAnsi="Symbol" w:hint="default"/>
+      </w:rPr>
+    </w:lvl>
+    <w:lvl w:ilvl="1" w:tplc="04090003">
+      <w:start w:val="1"/>
+      <w:numFmt w:val="bullet"/>
+      <w:lvlText w:val="o"/>
+      <w:lvlJc w:val="left"/>
+      <w:pPr>
+        <w:ind w:left="1440" w:hanging="360"/>
+      </w:pPr>
+      <w:rPr>
+        <w:rFonts w:ascii="Courier New" w:hAnsi="Courier New" w:cs="Courier New" w:hint="default"/>
+      </w:rPr>
+    </w:lvl>
+    <w:lvl w:ilvl="2" w:tplc="04090005" w:tentative="1">
+      <w:start w:val="1"/>
+      <w:numFmt w:val="bullet"/>
+      <w:lvlText w:val=""/>
+      <w:lvlJc w:val="left"/>
+      <w:pPr>
+        <w:ind w:left="2160" w:hanging="360"/>
+      </w:pPr>
+      <w:rPr>
+        <w:rFonts w:ascii="Wingdings" w:hAnsi="Wingdings" w:hint="default"/>
+      </w:rPr>
+    </w:lvl>
+    <w:lvl w:ilvl="3" w:tplc="04090001" w:tentative="1">
+      <w:start w:val="1"/>
+      <w:numFmt w:val="bullet"/>
+      <w:lvlText w:val=""/>
+      <w:lvlJc w:val="left"/>
+      <w:pPr>
+        <w:ind w:left="2880" w:hanging="360"/>
+      </w:pPr>
+      <w:rPr>
+        <w:rFonts w:ascii="Symbol" w:hAnsi="Symbol" w:hint="default"/>
+      </w:rPr>
+    </w:lvl>
+    <w:lvl w:ilvl="4" w:tplc="04090003" w:tentative="1">
+      <w:start w:val="1"/>
+      <w:numFmt w:val="bullet"/>
+      <w:lvlText w:val="o"/>
+      <w:lvlJc w:val="left"/>
+      <w:pPr>
+        <w:ind w:left="3600" w:hanging="360"/>
+      </w:pPr>
+      <w:rPr>
+        <w:rFonts w:ascii="Courier New" w:hAnsi="Courier New" w:cs="Courier New" w:hint="default"/>
+      </w:rPr>
+    </w:lvl>
+    <w:lvl w:ilvl="5" w:tplc="04090005" w:tentative="1">
+      <w:start w:val="1"/>
+      <w:numFmt w:val="bullet"/>
+      <w:lvlText w:val=""/>
+      <w:lvlJc w:val="left"/>
+      <w:pPr>
+        <w:ind w:left="4320" w:hanging="360"/>
+      </w:pPr>
+      <w:rPr>
+        <w:rFonts w:ascii="Wingdings" w:hAnsi="Wingdings" w:hint="default"/>
+      </w:rPr>
+    </w:lvl>
+    <w:lvl w:ilvl="6" w:tplc="04090001" w:tentative="1">
+      <w:start w:val="1"/>
+      <w:numFmt w:val="bullet"/>
+      <w:lvlText w:val=""/>
+      <w:lvlJc w:val="left"/>
+      <w:pPr>
+        <w:ind w:left="5040" w:hanging="360"/>
+      </w:pPr>
+      <w:rPr>
+        <w:rFonts w:ascii="Symbol" w:hAnsi="Symbol" w:hint="default"/>
+      </w:rPr>
+    </w:lvl>
+    <w:lvl w:ilvl="7" w:tplc="04090003" w:tentative="1">
+      <w:start w:val="1"/>
+      <w:numFmt w:val="bullet"/>
+      <w:lvlText w:val="o"/>
+      <w:lvlJc w:val="left"/>
+      <w:pPr>
+        <w:ind w:left="5760" w:hanging="360"/>
+      </w:pPr>
+      <w:rPr>
+        <w:rFonts w:ascii="Courier New" w:hAnsi="Courier New" w:cs="Courier New" w:hint="default"/>
+      </w:rPr>
+    </w:lvl>
+    <w:lvl w:ilvl="8" w:tplc="04090005" w:tentative="1">
+      <w:start w:val="1"/>
+      <w:numFmt w:val="bullet"/>
+      <w:lvlText w:val=""/>
+      <w:lvlJc w:val="left"/>
+      <w:pPr>
+        <w:ind w:left="6480" w:hanging="360"/>
+      </w:pPr>
+      <w:rPr>
+        <w:rFonts w:ascii="Wingdings" w:hAnsi="Wingdings" w:hint="default"/>
+      </w:rPr>
+    </w:lvl>
+  </w:abstractNum>
+  <w:abstractNum w:abstractNumId="8">
     <w:nsid w:val="52E8563E"/>
     <w:multiLevelType w:val="hybridMultilevel"/>
     <w:tmpl w:val="910883E8"/>
@@ -21726,7 +21020,7 @@
       </w:rPr>
     </w:lvl>
   </w:abstractNum>
-  <w:abstractNum w:abstractNumId="8">
+  <w:abstractNum w:abstractNumId="9">
     <w:nsid w:val="5A5A6B38"/>
     <w:multiLevelType w:val="hybridMultilevel"/>
     <w:tmpl w:val="1BEC6FCA"/>
@@ -21839,7 +21133,7 @@
       </w:rPr>
     </w:lvl>
   </w:abstractNum>
-  <w:abstractNum w:abstractNumId="9">
+  <w:abstractNum w:abstractNumId="10">
     <w:nsid w:val="5CE8018F"/>
     <w:multiLevelType w:val="multilevel"/>
     <w:tmpl w:val="A72A72E6"/>
@@ -21957,7 +21251,7 @@
       </w:rPr>
     </w:lvl>
   </w:abstractNum>
-  <w:abstractNum w:abstractNumId="10">
+  <w:abstractNum w:abstractNumId="11">
     <w:nsid w:val="63C42B65"/>
     <w:multiLevelType w:val="singleLevel"/>
     <w:tmpl w:val="04090003"/>
@@ -21977,7 +21271,7 @@
       </w:rPr>
     </w:lvl>
   </w:abstractNum>
-  <w:abstractNum w:abstractNumId="11">
+  <w:abstractNum w:abstractNumId="12">
     <w:nsid w:val="6A2A242F"/>
     <w:multiLevelType w:val="hybridMultilevel"/>
     <w:tmpl w:val="9C2E32DA"/>
@@ -22090,7 +21384,7 @@
       </w:rPr>
     </w:lvl>
   </w:abstractNum>
-  <w:abstractNum w:abstractNumId="12">
+  <w:abstractNum w:abstractNumId="13">
     <w:nsid w:val="6A3416AF"/>
     <w:multiLevelType w:val="hybridMultilevel"/>
     <w:tmpl w:val="BB3A1808"/>
@@ -22203,7 +21497,7 @@
       </w:rPr>
     </w:lvl>
   </w:abstractNum>
-  <w:abstractNum w:abstractNumId="13">
+  <w:abstractNum w:abstractNumId="14">
     <w:nsid w:val="6A867757"/>
     <w:multiLevelType w:val="hybridMultilevel"/>
     <w:tmpl w:val="0B50654E"/>
@@ -22316,7 +21610,7 @@
       </w:rPr>
     </w:lvl>
   </w:abstractNum>
-  <w:abstractNum w:abstractNumId="14">
+  <w:abstractNum w:abstractNumId="15">
     <w:nsid w:val="6CF96814"/>
     <w:multiLevelType w:val="hybridMultilevel"/>
     <w:tmpl w:val="C026F0CA"/>
@@ -22433,19 +21727,19 @@
     </w:lvl>
   </w:abstractNum>
   <w:num w:numId="1">
-    <w:abstractNumId w:val="10"/>
+    <w:abstractNumId w:val="11"/>
   </w:num>
   <w:num w:numId="2">
     <w:abstractNumId w:val="0"/>
   </w:num>
   <w:num w:numId="3">
-    <w:abstractNumId w:val="7"/>
+    <w:abstractNumId w:val="8"/>
   </w:num>
   <w:num w:numId="4">
-    <w:abstractNumId w:val="8"/>
+    <w:abstractNumId w:val="9"/>
   </w:num>
   <w:num w:numId="5">
-    <w:abstractNumId w:val="11"/>
+    <w:abstractNumId w:val="12"/>
   </w:num>
   <w:num w:numId="6">
     <w:abstractNumId w:val="1"/>
@@ -22457,10 +21751,10 @@
     <w:abstractNumId w:val="4"/>
   </w:num>
   <w:num w:numId="9">
-    <w:abstractNumId w:val="9"/>
+    <w:abstractNumId w:val="10"/>
   </w:num>
   <w:num w:numId="10">
-    <w:abstractNumId w:val="12"/>
+    <w:abstractNumId w:val="13"/>
   </w:num>
   <w:num w:numId="11">
     <w:abstractNumId w:val="5"/>
@@ -22469,13 +21763,16 @@
     <w:abstractNumId w:val="6"/>
   </w:num>
   <w:num w:numId="13">
-    <w:abstractNumId w:val="14"/>
+    <w:abstractNumId w:val="15"/>
   </w:num>
   <w:num w:numId="14">
     <w:abstractNumId w:val="3"/>
   </w:num>
   <w:num w:numId="15">
-    <w:abstractNumId w:val="13"/>
+    <w:abstractNumId w:val="14"/>
+  </w:num>
+  <w:num w:numId="16">
+    <w:abstractNumId w:val="7"/>
   </w:num>
 </w:numbering>
 </file>
@@ -23410,7 +22707,7 @@
 </file>
 
 <file path=customXml/itemProps1.xml><?xml version="1.0" encoding="utf-8"?>
-<ds:datastoreItem xmlns:ds="http://schemas.openxmlformats.org/officeDocument/2006/customXml" ds:itemID="{7F1F596A-3D68-4370-B9FF-99615BC6299B}">
+<ds:datastoreItem xmlns:ds="http://schemas.openxmlformats.org/officeDocument/2006/customXml" ds:itemID="{3B080DD2-9FA2-4DC1-A3A8-4BEE1041C1A8}">
   <ds:schemaRefs>
     <ds:schemaRef ds:uri="http://schemas.openxmlformats.org/officeDocument/2006/bibliography"/>
   </ds:schemaRefs>

</xml_diff>

<commit_message>
added test technique & strategy
</commit_message>
<xml_diff>
--- a/report/final report for mca/expenseManager Mca Final REPORT.docx
+++ b/report/final report for mca/expenseManager Mca Final REPORT.docx
@@ -2958,7 +2958,15 @@
                 <w:rFonts w:eastAsiaTheme="minorHAnsi"/>
                 <w:noProof/>
               </w:rPr>
-              <w:t>DNBSN Engine:</w:t>
+              <w:t>EXPENSE MANAGER</w:t>
+            </w:r>
+            <w:r>
+              <w:rPr>
+                <w:rStyle w:val="Hyperlink"/>
+                <w:rFonts w:eastAsiaTheme="minorHAnsi"/>
+                <w:noProof/>
+              </w:rPr>
+              <w:t xml:space="preserve"> Engine:</w:t>
             </w:r>
             <w:r>
               <w:rPr>
@@ -3031,7 +3039,14 @@
                 <w:rStyle w:val="Hyperlink"/>
                 <w:noProof/>
               </w:rPr>
-              <w:t>DNBSN GUI:</w:t>
+              <w:t>EXPENSE MANAGER</w:t>
+            </w:r>
+            <w:r>
+              <w:rPr>
+                <w:rStyle w:val="Hyperlink"/>
+                <w:noProof/>
+              </w:rPr>
+              <w:t xml:space="preserve"> GUI:</w:t>
             </w:r>
             <w:r>
               <w:rPr>
@@ -3104,7 +3119,14 @@
                 <w:rStyle w:val="Hyperlink"/>
                 <w:noProof/>
               </w:rPr>
-              <w:t>DNBSN Storage:</w:t>
+              <w:t>EXPENSE MANAGER</w:t>
+            </w:r>
+            <w:r>
+              <w:rPr>
+                <w:rStyle w:val="Hyperlink"/>
+                <w:noProof/>
+              </w:rPr>
+              <w:t xml:space="preserve"> Storage:</w:t>
             </w:r>
             <w:r>
               <w:rPr>
@@ -5796,7 +5818,7 @@
         <w:rPr>
           <w:noProof/>
           <w:color w:val="000000"/>
-          <w:lang w:eastAsia="en-IN"/>
+          <w:lang w:eastAsia="en-IN" w:bidi="bn-IN"/>
         </w:rPr>
         <w:lastRenderedPageBreak/>
         <w:drawing>
@@ -5820,7 +5842,7 @@
                     <a:blip r:embed="rId6" cstate="print">
                       <a:extLst>
                         <a:ext uri="{28A0092B-C50C-407E-A947-70E740481C1C}">
-                          <a14:useLocalDpi xmlns:a14="http://schemas.microsoft.com/office/drawing/2010/main" xmlns:wps="http://schemas.microsoft.com/office/word/2010/wordprocessingShape" xmlns:wpi="http://schemas.microsoft.com/office/word/2010/wordprocessingInk" xmlns:wpg="http://schemas.microsoft.com/office/word/2010/wordprocessingGroup" xmlns:w14="http://schemas.microsoft.com/office/word/2010/wordml" xmlns:w="http://schemas.openxmlformats.org/wordprocessingml/2006/main" xmlns:w10="urn:schemas-microsoft-com:office:word" xmlns:wp14="http://schemas.microsoft.com/office/word/2010/wordprocessingDrawing" xmlns:v="urn:schemas-microsoft-com:vml" xmlns:o="urn:schemas-microsoft-com:office:office" xmlns:mc="http://schemas.openxmlformats.org/markup-compatibility/2006" xmlns:wpc="http://schemas.microsoft.com/office/word/2010/wordprocessingCanvas" xmlns="" val="0"/>
+                          <a14:useLocalDpi xmlns="" xmlns:wpc="http://schemas.microsoft.com/office/word/2010/wordprocessingCanvas" xmlns:mc="http://schemas.openxmlformats.org/markup-compatibility/2006" xmlns:o="urn:schemas-microsoft-com:office:office" xmlns:v="urn:schemas-microsoft-com:vml" xmlns:wp14="http://schemas.microsoft.com/office/word/2010/wordprocessingDrawing" xmlns:w10="urn:schemas-microsoft-com:office:word" xmlns:w="http://schemas.openxmlformats.org/wordprocessingml/2006/main" xmlns:w14="http://schemas.microsoft.com/office/word/2010/wordml" xmlns:wpg="http://schemas.microsoft.com/office/word/2010/wordprocessingGroup" xmlns:wpi="http://schemas.microsoft.com/office/word/2010/wordprocessingInk" xmlns:wps="http://schemas.microsoft.com/office/word/2010/wordprocessingShape" xmlns:a14="http://schemas.microsoft.com/office/drawing/2010/main" val="0"/>
                         </a:ext>
                       </a:extLst>
                     </a:blip>
@@ -6322,6 +6344,10 @@
     </w:p>
     <w:p>
       <w:r>
+        <w:rPr>
+          <w:noProof/>
+          <w:lang w:eastAsia="en-IN" w:bidi="bn-IN"/>
+        </w:rPr>
         <w:lastRenderedPageBreak/>
         <w:drawing>
           <wp:inline distT="0" distB="0" distL="0" distR="0">
@@ -6342,7 +6368,7 @@
                     <a:blip r:embed="rId7" cstate="print">
                       <a:extLst>
                         <a:ext uri="{28A0092B-C50C-407E-A947-70E740481C1C}">
-                          <a14:useLocalDpi xmlns:a14="http://schemas.microsoft.com/office/drawing/2010/main" xmlns:wps="http://schemas.microsoft.com/office/word/2010/wordprocessingShape" xmlns:wpi="http://schemas.microsoft.com/office/word/2010/wordprocessingInk" xmlns:wpg="http://schemas.microsoft.com/office/word/2010/wordprocessingGroup" xmlns:w14="http://schemas.microsoft.com/office/word/2010/wordml" xmlns:w="http://schemas.openxmlformats.org/wordprocessingml/2006/main" xmlns:w10="urn:schemas-microsoft-com:office:word" xmlns:wp14="http://schemas.microsoft.com/office/word/2010/wordprocessingDrawing" xmlns:v="urn:schemas-microsoft-com:vml" xmlns:o="urn:schemas-microsoft-com:office:office" xmlns:mc="http://schemas.openxmlformats.org/markup-compatibility/2006" xmlns:wpc="http://schemas.microsoft.com/office/word/2010/wordprocessingCanvas" xmlns="" val="0"/>
+                          <a14:useLocalDpi xmlns="" xmlns:wpc="http://schemas.microsoft.com/office/word/2010/wordprocessingCanvas" xmlns:mc="http://schemas.openxmlformats.org/markup-compatibility/2006" xmlns:o="urn:schemas-microsoft-com:office:office" xmlns:v="urn:schemas-microsoft-com:vml" xmlns:wp14="http://schemas.microsoft.com/office/word/2010/wordprocessingDrawing" xmlns:w10="urn:schemas-microsoft-com:office:word" xmlns:w="http://schemas.openxmlformats.org/wordprocessingml/2006/main" xmlns:w14="http://schemas.microsoft.com/office/word/2010/wordml" xmlns:wpg="http://schemas.microsoft.com/office/word/2010/wordprocessingGroup" xmlns:wpi="http://schemas.microsoft.com/office/word/2010/wordprocessingInk" xmlns:wps="http://schemas.microsoft.com/office/word/2010/wordprocessingShape" xmlns:a14="http://schemas.microsoft.com/office/drawing/2010/main" val="0"/>
                         </a:ext>
                       </a:extLst>
                     </a:blip>
@@ -6382,7 +6408,7 @@
       <w:r>
         <w:rPr>
           <w:noProof/>
-          <w:lang w:eastAsia="en-IN"/>
+          <w:lang w:eastAsia="en-IN" w:bidi="bn-IN"/>
         </w:rPr>
         <w:drawing>
           <wp:inline distT="0" distB="0" distL="0" distR="0">
@@ -6403,7 +6429,7 @@
                     <a:blip r:embed="rId8" cstate="print">
                       <a:extLst>
                         <a:ext uri="{28A0092B-C50C-407E-A947-70E740481C1C}">
-                          <a14:useLocalDpi xmlns:a14="http://schemas.microsoft.com/office/drawing/2010/main" xmlns:wps="http://schemas.microsoft.com/office/word/2010/wordprocessingShape" xmlns:wpi="http://schemas.microsoft.com/office/word/2010/wordprocessingInk" xmlns:wpg="http://schemas.microsoft.com/office/word/2010/wordprocessingGroup" xmlns:w14="http://schemas.microsoft.com/office/word/2010/wordml" xmlns:w="http://schemas.openxmlformats.org/wordprocessingml/2006/main" xmlns:w10="urn:schemas-microsoft-com:office:word" xmlns:wp14="http://schemas.microsoft.com/office/word/2010/wordprocessingDrawing" xmlns:v="urn:schemas-microsoft-com:vml" xmlns:o="urn:schemas-microsoft-com:office:office" xmlns:mc="http://schemas.openxmlformats.org/markup-compatibility/2006" xmlns:wpc="http://schemas.microsoft.com/office/word/2010/wordprocessingCanvas" xmlns="" val="0"/>
+                          <a14:useLocalDpi xmlns="" xmlns:wpc="http://schemas.microsoft.com/office/word/2010/wordprocessingCanvas" xmlns:mc="http://schemas.openxmlformats.org/markup-compatibility/2006" xmlns:o="urn:schemas-microsoft-com:office:office" xmlns:v="urn:schemas-microsoft-com:vml" xmlns:wp14="http://schemas.microsoft.com/office/word/2010/wordprocessingDrawing" xmlns:w10="urn:schemas-microsoft-com:office:word" xmlns:w="http://schemas.openxmlformats.org/wordprocessingml/2006/main" xmlns:w14="http://schemas.microsoft.com/office/word/2010/wordml" xmlns:wpg="http://schemas.microsoft.com/office/word/2010/wordprocessingGroup" xmlns:wpi="http://schemas.microsoft.com/office/word/2010/wordprocessingInk" xmlns:wps="http://schemas.microsoft.com/office/word/2010/wordprocessingShape" xmlns:a14="http://schemas.microsoft.com/office/drawing/2010/main" val="0"/>
                         </a:ext>
                       </a:extLst>
                     </a:blip>
@@ -6446,7 +6472,7 @@
       <w:r>
         <w:rPr>
           <w:noProof/>
-          <w:lang w:eastAsia="en-IN"/>
+          <w:lang w:eastAsia="en-IN" w:bidi="bn-IN"/>
         </w:rPr>
         <w:lastRenderedPageBreak/>
         <w:drawing>
@@ -6468,7 +6494,7 @@
                     <a:blip r:embed="rId9" cstate="print">
                       <a:extLst>
                         <a:ext uri="{28A0092B-C50C-407E-A947-70E740481C1C}">
-                          <a14:useLocalDpi xmlns:a14="http://schemas.microsoft.com/office/drawing/2010/main" xmlns:wps="http://schemas.microsoft.com/office/word/2010/wordprocessingShape" xmlns:wpi="http://schemas.microsoft.com/office/word/2010/wordprocessingInk" xmlns:wpg="http://schemas.microsoft.com/office/word/2010/wordprocessingGroup" xmlns:w14="http://schemas.microsoft.com/office/word/2010/wordml" xmlns:w="http://schemas.openxmlformats.org/wordprocessingml/2006/main" xmlns:w10="urn:schemas-microsoft-com:office:word" xmlns:wp14="http://schemas.microsoft.com/office/word/2010/wordprocessingDrawing" xmlns:v="urn:schemas-microsoft-com:vml" xmlns:o="urn:schemas-microsoft-com:office:office" xmlns:mc="http://schemas.openxmlformats.org/markup-compatibility/2006" xmlns:wpc="http://schemas.microsoft.com/office/word/2010/wordprocessingCanvas" xmlns="" val="0"/>
+                          <a14:useLocalDpi xmlns="" xmlns:wpc="http://schemas.microsoft.com/office/word/2010/wordprocessingCanvas" xmlns:mc="http://schemas.openxmlformats.org/markup-compatibility/2006" xmlns:o="urn:schemas-microsoft-com:office:office" xmlns:v="urn:schemas-microsoft-com:vml" xmlns:wp14="http://schemas.microsoft.com/office/word/2010/wordprocessingDrawing" xmlns:w10="urn:schemas-microsoft-com:office:word" xmlns:w="http://schemas.openxmlformats.org/wordprocessingml/2006/main" xmlns:w14="http://schemas.microsoft.com/office/word/2010/wordml" xmlns:wpg="http://schemas.microsoft.com/office/word/2010/wordprocessingGroup" xmlns:wpi="http://schemas.microsoft.com/office/word/2010/wordprocessingInk" xmlns:wps="http://schemas.microsoft.com/office/word/2010/wordprocessingShape" xmlns:a14="http://schemas.microsoft.com/office/drawing/2010/main" val="0"/>
                         </a:ext>
                       </a:extLst>
                     </a:blip>
@@ -6535,13 +6561,13 @@
       <w:pPr>
         <w:pStyle w:val="Heading4"/>
       </w:pPr>
-      <w:bookmarkStart w:id="20" w:name="_Toc330633434"/>
-      <w:bookmarkStart w:id="21" w:name="_Toc351476526"/>
-      <w:bookmarkStart w:id="22" w:name="_Toc344580626"/>
+      <w:bookmarkStart w:id="20" w:name="_Toc344580626"/>
+      <w:bookmarkStart w:id="21" w:name="_Toc330633434"/>
+      <w:bookmarkStart w:id="22" w:name="_Toc351476526"/>
       <w:r>
         <w:t>Enter new Expenses and Earning</w:t>
       </w:r>
-      <w:bookmarkEnd w:id="22"/>
+      <w:bookmarkEnd w:id="20"/>
     </w:p>
     <w:p>
       <w:pPr>
@@ -8004,8 +8030,8 @@
       <w:r>
         <w:t>Non-functional Requirements</w:t>
       </w:r>
-      <w:bookmarkEnd w:id="20"/>
       <w:bookmarkEnd w:id="21"/>
+      <w:bookmarkEnd w:id="22"/>
     </w:p>
     <w:p>
       <w:pPr>
@@ -8491,7 +8517,7 @@
           <w:szCs w:val="24"/>
           <w:lang w:eastAsia="en-IN"/>
         </w:rPr>
-        <w:t>DNBSN</w:t>
+        <w:t>EXPENSE MANAGER</w:t>
       </w:r>
       <w:r>
         <w:rPr>
@@ -8661,6 +8687,8 @@
       <w:r>
         <w:rPr>
           <w:rFonts w:eastAsia="Arial"/>
+          <w:noProof/>
+          <w:lang w:eastAsia="en-IN" w:bidi="bn-IN"/>
         </w:rPr>
         <w:drawing>
           <wp:inline distT="0" distB="0" distL="0" distR="0">
@@ -8681,7 +8709,7 @@
                     <a:blip r:embed="rId10" cstate="print">
                       <a:extLst>
                         <a:ext uri="{28A0092B-C50C-407E-A947-70E740481C1C}">
-                          <a14:useLocalDpi xmlns:a14="http://schemas.microsoft.com/office/drawing/2010/main" xmlns:wps="http://schemas.microsoft.com/office/word/2010/wordprocessingShape" xmlns:wpi="http://schemas.microsoft.com/office/word/2010/wordprocessingInk" xmlns:wpg="http://schemas.microsoft.com/office/word/2010/wordprocessingGroup" xmlns:w14="http://schemas.microsoft.com/office/word/2010/wordml" xmlns:w="http://schemas.openxmlformats.org/wordprocessingml/2006/main" xmlns:w10="urn:schemas-microsoft-com:office:word" xmlns:wp14="http://schemas.microsoft.com/office/word/2010/wordprocessingDrawing" xmlns:v="urn:schemas-microsoft-com:vml" xmlns:o="urn:schemas-microsoft-com:office:office" xmlns:mc="http://schemas.openxmlformats.org/markup-compatibility/2006" xmlns:wpc="http://schemas.microsoft.com/office/word/2010/wordprocessingCanvas" xmlns="" val="0"/>
+                          <a14:useLocalDpi xmlns="" xmlns:wpc="http://schemas.microsoft.com/office/word/2010/wordprocessingCanvas" xmlns:mc="http://schemas.openxmlformats.org/markup-compatibility/2006" xmlns:o="urn:schemas-microsoft-com:office:office" xmlns:v="urn:schemas-microsoft-com:vml" xmlns:wp14="http://schemas.microsoft.com/office/word/2010/wordprocessingDrawing" xmlns:w10="urn:schemas-microsoft-com:office:word" xmlns:w="http://schemas.openxmlformats.org/wordprocessingml/2006/main" xmlns:w14="http://schemas.microsoft.com/office/word/2010/wordml" xmlns:wpg="http://schemas.microsoft.com/office/word/2010/wordprocessingGroup" xmlns:wpi="http://schemas.microsoft.com/office/word/2010/wordprocessingInk" xmlns:wps="http://schemas.microsoft.com/office/word/2010/wordprocessingShape" xmlns:a14="http://schemas.microsoft.com/office/drawing/2010/main" val="0"/>
                         </a:ext>
                       </a:extLst>
                     </a:blip>
@@ -8807,6 +8835,8 @@
       <w:r>
         <w:rPr>
           <w:rFonts w:eastAsia="Arial"/>
+          <w:noProof/>
+          <w:lang w:eastAsia="en-IN" w:bidi="bn-IN"/>
         </w:rPr>
         <w:drawing>
           <wp:inline distT="0" distB="0" distL="0" distR="0">
@@ -8827,7 +8857,7 @@
                     <a:blip r:embed="rId11" cstate="print">
                       <a:extLst>
                         <a:ext uri="{28A0092B-C50C-407E-A947-70E740481C1C}">
-                          <a14:useLocalDpi xmlns:a14="http://schemas.microsoft.com/office/drawing/2010/main" xmlns:wps="http://schemas.microsoft.com/office/word/2010/wordprocessingShape" xmlns:wpi="http://schemas.microsoft.com/office/word/2010/wordprocessingInk" xmlns:wpg="http://schemas.microsoft.com/office/word/2010/wordprocessingGroup" xmlns:w14="http://schemas.microsoft.com/office/word/2010/wordml" xmlns:w="http://schemas.openxmlformats.org/wordprocessingml/2006/main" xmlns:w10="urn:schemas-microsoft-com:office:word" xmlns:wp14="http://schemas.microsoft.com/office/word/2010/wordprocessingDrawing" xmlns:v="urn:schemas-microsoft-com:vml" xmlns:o="urn:schemas-microsoft-com:office:office" xmlns:mc="http://schemas.openxmlformats.org/markup-compatibility/2006" xmlns:wpc="http://schemas.microsoft.com/office/word/2010/wordprocessingCanvas" xmlns="" val="0"/>
+                          <a14:useLocalDpi xmlns="" xmlns:wpc="http://schemas.microsoft.com/office/word/2010/wordprocessingCanvas" xmlns:mc="http://schemas.openxmlformats.org/markup-compatibility/2006" xmlns:o="urn:schemas-microsoft-com:office:office" xmlns:v="urn:schemas-microsoft-com:vml" xmlns:wp14="http://schemas.microsoft.com/office/word/2010/wordprocessingDrawing" xmlns:w10="urn:schemas-microsoft-com:office:word" xmlns:w="http://schemas.openxmlformats.org/wordprocessingml/2006/main" xmlns:w14="http://schemas.microsoft.com/office/word/2010/wordml" xmlns:wpg="http://schemas.microsoft.com/office/word/2010/wordprocessingGroup" xmlns:wpi="http://schemas.microsoft.com/office/word/2010/wordprocessingInk" xmlns:wps="http://schemas.microsoft.com/office/word/2010/wordprocessingShape" xmlns:a14="http://schemas.microsoft.com/office/drawing/2010/main" val="0"/>
                         </a:ext>
                       </a:extLst>
                     </a:blip>
@@ -8964,7 +8994,7 @@
         <w:rPr>
           <w:rFonts w:eastAsia="Arial"/>
           <w:noProof/>
-          <w:lang w:eastAsia="en-IN"/>
+          <w:lang w:eastAsia="en-IN" w:bidi="bn-IN"/>
         </w:rPr>
         <w:drawing>
           <wp:inline distT="0" distB="0" distL="0" distR="0">
@@ -8985,7 +9015,7 @@
                     <a:blip r:embed="rId12" cstate="print">
                       <a:extLst>
                         <a:ext uri="{28A0092B-C50C-407E-A947-70E740481C1C}">
-                          <a14:useLocalDpi xmlns:a14="http://schemas.microsoft.com/office/drawing/2010/main" xmlns:wps="http://schemas.microsoft.com/office/word/2010/wordprocessingShape" xmlns:wpi="http://schemas.microsoft.com/office/word/2010/wordprocessingInk" xmlns:wpg="http://schemas.microsoft.com/office/word/2010/wordprocessingGroup" xmlns:w14="http://schemas.microsoft.com/office/word/2010/wordml" xmlns:w="http://schemas.openxmlformats.org/wordprocessingml/2006/main" xmlns:w10="urn:schemas-microsoft-com:office:word" xmlns:wp14="http://schemas.microsoft.com/office/word/2010/wordprocessingDrawing" xmlns:v="urn:schemas-microsoft-com:vml" xmlns:o="urn:schemas-microsoft-com:office:office" xmlns:mc="http://schemas.openxmlformats.org/markup-compatibility/2006" xmlns:wpc="http://schemas.microsoft.com/office/word/2010/wordprocessingCanvas" xmlns="" val="0"/>
+                          <a14:useLocalDpi xmlns="" xmlns:wpc="http://schemas.microsoft.com/office/word/2010/wordprocessingCanvas" xmlns:mc="http://schemas.openxmlformats.org/markup-compatibility/2006" xmlns:o="urn:schemas-microsoft-com:office:office" xmlns:v="urn:schemas-microsoft-com:vml" xmlns:wp14="http://schemas.microsoft.com/office/word/2010/wordprocessingDrawing" xmlns:w10="urn:schemas-microsoft-com:office:word" xmlns:w="http://schemas.openxmlformats.org/wordprocessingml/2006/main" xmlns:w14="http://schemas.microsoft.com/office/word/2010/wordml" xmlns:wpg="http://schemas.microsoft.com/office/word/2010/wordprocessingGroup" xmlns:wpi="http://schemas.microsoft.com/office/word/2010/wordprocessingInk" xmlns:wps="http://schemas.microsoft.com/office/word/2010/wordprocessingShape" xmlns:a14="http://schemas.microsoft.com/office/drawing/2010/main" val="0"/>
                         </a:ext>
                       </a:extLst>
                     </a:blip>
@@ -9027,6 +9057,8 @@
       <w:r>
         <w:rPr>
           <w:rFonts w:eastAsia="Arial"/>
+          <w:noProof/>
+          <w:lang w:eastAsia="en-IN" w:bidi="bn-IN"/>
         </w:rPr>
         <w:lastRenderedPageBreak/>
         <w:drawing>
@@ -9048,7 +9080,7 @@
                     <a:blip r:embed="rId13" cstate="print">
                       <a:extLst>
                         <a:ext uri="{28A0092B-C50C-407E-A947-70E740481C1C}">
-                          <a14:useLocalDpi xmlns:a14="http://schemas.microsoft.com/office/drawing/2010/main" xmlns:wps="http://schemas.microsoft.com/office/word/2010/wordprocessingShape" xmlns:wpi="http://schemas.microsoft.com/office/word/2010/wordprocessingInk" xmlns:wpg="http://schemas.microsoft.com/office/word/2010/wordprocessingGroup" xmlns:w14="http://schemas.microsoft.com/office/word/2010/wordml" xmlns:w="http://schemas.openxmlformats.org/wordprocessingml/2006/main" xmlns:w10="urn:schemas-microsoft-com:office:word" xmlns:wp14="http://schemas.microsoft.com/office/word/2010/wordprocessingDrawing" xmlns:v="urn:schemas-microsoft-com:vml" xmlns:o="urn:schemas-microsoft-com:office:office" xmlns:mc="http://schemas.openxmlformats.org/markup-compatibility/2006" xmlns:wpc="http://schemas.microsoft.com/office/word/2010/wordprocessingCanvas" xmlns="" val="0"/>
+                          <a14:useLocalDpi xmlns="" xmlns:wpc="http://schemas.microsoft.com/office/word/2010/wordprocessingCanvas" xmlns:mc="http://schemas.openxmlformats.org/markup-compatibility/2006" xmlns:o="urn:schemas-microsoft-com:office:office" xmlns:v="urn:schemas-microsoft-com:vml" xmlns:wp14="http://schemas.microsoft.com/office/word/2010/wordprocessingDrawing" xmlns:w10="urn:schemas-microsoft-com:office:word" xmlns:w="http://schemas.openxmlformats.org/wordprocessingml/2006/main" xmlns:w14="http://schemas.microsoft.com/office/word/2010/wordml" xmlns:wpg="http://schemas.microsoft.com/office/word/2010/wordprocessingGroup" xmlns:wpi="http://schemas.microsoft.com/office/word/2010/wordprocessingInk" xmlns:wps="http://schemas.microsoft.com/office/word/2010/wordprocessingShape" xmlns:a14="http://schemas.microsoft.com/office/drawing/2010/main" val="0"/>
                         </a:ext>
                       </a:extLst>
                     </a:blip>
@@ -9082,6 +9114,8 @@
       <w:r>
         <w:rPr>
           <w:rFonts w:eastAsia="Arial"/>
+          <w:noProof/>
+          <w:lang w:eastAsia="en-IN" w:bidi="bn-IN"/>
         </w:rPr>
         <w:drawing>
           <wp:inline distT="0" distB="0" distL="0" distR="0">
@@ -9102,7 +9136,7 @@
                     <a:blip r:embed="rId14" cstate="print">
                       <a:extLst>
                         <a:ext uri="{28A0092B-C50C-407E-A947-70E740481C1C}">
-                          <a14:useLocalDpi xmlns:a14="http://schemas.microsoft.com/office/drawing/2010/main" xmlns:wps="http://schemas.microsoft.com/office/word/2010/wordprocessingShape" xmlns:wpi="http://schemas.microsoft.com/office/word/2010/wordprocessingInk" xmlns:wpg="http://schemas.microsoft.com/office/word/2010/wordprocessingGroup" xmlns:w14="http://schemas.microsoft.com/office/word/2010/wordml" xmlns:w="http://schemas.openxmlformats.org/wordprocessingml/2006/main" xmlns:w10="urn:schemas-microsoft-com:office:word" xmlns:wp14="http://schemas.microsoft.com/office/word/2010/wordprocessingDrawing" xmlns:v="urn:schemas-microsoft-com:vml" xmlns:o="urn:schemas-microsoft-com:office:office" xmlns:mc="http://schemas.openxmlformats.org/markup-compatibility/2006" xmlns:wpc="http://schemas.microsoft.com/office/word/2010/wordprocessingCanvas" xmlns="" val="0"/>
+                          <a14:useLocalDpi xmlns="" xmlns:wpc="http://schemas.microsoft.com/office/word/2010/wordprocessingCanvas" xmlns:mc="http://schemas.openxmlformats.org/markup-compatibility/2006" xmlns:o="urn:schemas-microsoft-com:office:office" xmlns:v="urn:schemas-microsoft-com:vml" xmlns:wp14="http://schemas.microsoft.com/office/word/2010/wordprocessingDrawing" xmlns:w10="urn:schemas-microsoft-com:office:word" xmlns:w="http://schemas.openxmlformats.org/wordprocessingml/2006/main" xmlns:w14="http://schemas.microsoft.com/office/word/2010/wordml" xmlns:wpg="http://schemas.microsoft.com/office/word/2010/wordprocessingGroup" xmlns:wpi="http://schemas.microsoft.com/office/word/2010/wordprocessingInk" xmlns:wps="http://schemas.microsoft.com/office/word/2010/wordprocessingShape" xmlns:a14="http://schemas.microsoft.com/office/drawing/2010/main" val="0"/>
                         </a:ext>
                       </a:extLst>
                     </a:blip>
@@ -9167,7 +9201,7 @@
         <w:rPr>
           <w:rFonts w:eastAsia="Arial"/>
           <w:noProof/>
-          <w:lang w:eastAsia="en-IN"/>
+          <w:lang w:eastAsia="en-IN" w:bidi="bn-IN"/>
         </w:rPr>
         <w:drawing>
           <wp:inline distT="0" distB="0" distL="0" distR="0">
@@ -9188,7 +9222,7 @@
                     <a:blip r:embed="rId15" cstate="print">
                       <a:extLst>
                         <a:ext uri="{28A0092B-C50C-407E-A947-70E740481C1C}">
-                          <a14:useLocalDpi xmlns:a14="http://schemas.microsoft.com/office/drawing/2010/main" xmlns:wps="http://schemas.microsoft.com/office/word/2010/wordprocessingShape" xmlns:wpi="http://schemas.microsoft.com/office/word/2010/wordprocessingInk" xmlns:wpg="http://schemas.microsoft.com/office/word/2010/wordprocessingGroup" xmlns:w14="http://schemas.microsoft.com/office/word/2010/wordml" xmlns:w="http://schemas.openxmlformats.org/wordprocessingml/2006/main" xmlns:w10="urn:schemas-microsoft-com:office:word" xmlns:wp14="http://schemas.microsoft.com/office/word/2010/wordprocessingDrawing" xmlns:v="urn:schemas-microsoft-com:vml" xmlns:o="urn:schemas-microsoft-com:office:office" xmlns:mc="http://schemas.openxmlformats.org/markup-compatibility/2006" xmlns:wpc="http://schemas.microsoft.com/office/word/2010/wordprocessingCanvas" xmlns="" val="0"/>
+                          <a14:useLocalDpi xmlns="" xmlns:wpc="http://schemas.microsoft.com/office/word/2010/wordprocessingCanvas" xmlns:mc="http://schemas.openxmlformats.org/markup-compatibility/2006" xmlns:o="urn:schemas-microsoft-com:office:office" xmlns:v="urn:schemas-microsoft-com:vml" xmlns:wp14="http://schemas.microsoft.com/office/word/2010/wordprocessingDrawing" xmlns:w10="urn:schemas-microsoft-com:office:word" xmlns:w="http://schemas.openxmlformats.org/wordprocessingml/2006/main" xmlns:w14="http://schemas.microsoft.com/office/word/2010/wordml" xmlns:wpg="http://schemas.microsoft.com/office/word/2010/wordprocessingGroup" xmlns:wpi="http://schemas.microsoft.com/office/word/2010/wordprocessingInk" xmlns:wps="http://schemas.microsoft.com/office/word/2010/wordprocessingShape" xmlns:a14="http://schemas.microsoft.com/office/drawing/2010/main" val="0"/>
                         </a:ext>
                       </a:extLst>
                     </a:blip>
@@ -13411,7 +13445,7 @@
         <w:rPr>
           <w:rFonts w:eastAsia="Arial"/>
           <w:noProof/>
-          <w:lang w:eastAsia="en-IN"/>
+          <w:lang w:eastAsia="en-IN" w:bidi="bn-IN"/>
         </w:rPr>
         <w:lastRenderedPageBreak/>
         <w:drawing>
@@ -13433,7 +13467,7 @@
                     <a:blip r:embed="rId16" cstate="print">
                       <a:extLst>
                         <a:ext uri="{28A0092B-C50C-407E-A947-70E740481C1C}">
-                          <a14:useLocalDpi xmlns:a14="http://schemas.microsoft.com/office/drawing/2010/main" xmlns:wps="http://schemas.microsoft.com/office/word/2010/wordprocessingShape" xmlns:wpi="http://schemas.microsoft.com/office/word/2010/wordprocessingInk" xmlns:wpg="http://schemas.microsoft.com/office/word/2010/wordprocessingGroup" xmlns:w14="http://schemas.microsoft.com/office/word/2010/wordml" xmlns:w="http://schemas.openxmlformats.org/wordprocessingml/2006/main" xmlns:w10="urn:schemas-microsoft-com:office:word" xmlns:wp14="http://schemas.microsoft.com/office/word/2010/wordprocessingDrawing" xmlns:v="urn:schemas-microsoft-com:vml" xmlns:o="urn:schemas-microsoft-com:office:office" xmlns:mc="http://schemas.openxmlformats.org/markup-compatibility/2006" xmlns:wpc="http://schemas.microsoft.com/office/word/2010/wordprocessingCanvas" xmlns="" val="0"/>
+                          <a14:useLocalDpi xmlns="" xmlns:wpc="http://schemas.microsoft.com/office/word/2010/wordprocessingCanvas" xmlns:mc="http://schemas.openxmlformats.org/markup-compatibility/2006" xmlns:o="urn:schemas-microsoft-com:office:office" xmlns:v="urn:schemas-microsoft-com:vml" xmlns:wp14="http://schemas.microsoft.com/office/word/2010/wordprocessingDrawing" xmlns:w10="urn:schemas-microsoft-com:office:word" xmlns:w="http://schemas.openxmlformats.org/wordprocessingml/2006/main" xmlns:w14="http://schemas.microsoft.com/office/word/2010/wordml" xmlns:wpg="http://schemas.microsoft.com/office/word/2010/wordprocessingGroup" xmlns:wpi="http://schemas.microsoft.com/office/word/2010/wordprocessingInk" xmlns:wps="http://schemas.microsoft.com/office/word/2010/wordprocessingShape" xmlns:a14="http://schemas.microsoft.com/office/drawing/2010/main" val="0"/>
                         </a:ext>
                       </a:extLst>
                     </a:blip>
@@ -13539,7 +13573,7 @@
       <w:r>
         <w:rPr>
           <w:noProof/>
-          <w:lang w:eastAsia="en-IN"/>
+          <w:lang w:eastAsia="en-IN" w:bidi="bn-IN"/>
         </w:rPr>
         <w:drawing>
           <wp:inline distT="0" distB="0" distL="0" distR="0">
@@ -13560,7 +13594,7 @@
                     <a:blip r:embed="rId17" cstate="print">
                       <a:extLst>
                         <a:ext uri="{28A0092B-C50C-407E-A947-70E740481C1C}">
-                          <a14:useLocalDpi xmlns:a14="http://schemas.microsoft.com/office/drawing/2010/main" xmlns:wps="http://schemas.microsoft.com/office/word/2010/wordprocessingShape" xmlns:wpi="http://schemas.microsoft.com/office/word/2010/wordprocessingInk" xmlns:wpg="http://schemas.microsoft.com/office/word/2010/wordprocessingGroup" xmlns:w14="http://schemas.microsoft.com/office/word/2010/wordml" xmlns:w="http://schemas.openxmlformats.org/wordprocessingml/2006/main" xmlns:w10="urn:schemas-microsoft-com:office:word" xmlns:wp14="http://schemas.microsoft.com/office/word/2010/wordprocessingDrawing" xmlns:v="urn:schemas-microsoft-com:vml" xmlns:o="urn:schemas-microsoft-com:office:office" xmlns:mc="http://schemas.openxmlformats.org/markup-compatibility/2006" xmlns:wpc="http://schemas.microsoft.com/office/word/2010/wordprocessingCanvas" xmlns="" val="0"/>
+                          <a14:useLocalDpi xmlns="" xmlns:wpc="http://schemas.microsoft.com/office/word/2010/wordprocessingCanvas" xmlns:mc="http://schemas.openxmlformats.org/markup-compatibility/2006" xmlns:o="urn:schemas-microsoft-com:office:office" xmlns:v="urn:schemas-microsoft-com:vml" xmlns:wp14="http://schemas.microsoft.com/office/word/2010/wordprocessingDrawing" xmlns:w10="urn:schemas-microsoft-com:office:word" xmlns:w="http://schemas.openxmlformats.org/wordprocessingml/2006/main" xmlns:w14="http://schemas.microsoft.com/office/word/2010/wordml" xmlns:wpg="http://schemas.microsoft.com/office/word/2010/wordprocessingGroup" xmlns:wpi="http://schemas.microsoft.com/office/word/2010/wordprocessingInk" xmlns:wps="http://schemas.microsoft.com/office/word/2010/wordprocessingShape" xmlns:a14="http://schemas.microsoft.com/office/drawing/2010/main" val="0"/>
                         </a:ext>
                       </a:extLst>
                     </a:blip>
@@ -17112,7 +17146,7 @@
         <w:rPr>
           <w:rFonts w:eastAsia="Arial"/>
           <w:noProof/>
-          <w:lang w:eastAsia="en-IN"/>
+          <w:lang w:eastAsia="en-IN" w:bidi="bn-IN"/>
         </w:rPr>
         <w:drawing>
           <wp:inline distT="0" distB="0" distL="0" distR="0">
@@ -17135,7 +17169,7 @@
                     <a:blip r:embed="rId18" cstate="print">
                       <a:extLst>
                         <a:ext uri="{28A0092B-C50C-407E-A947-70E740481C1C}">
-                          <a14:useLocalDpi xmlns:a14="http://schemas.microsoft.com/office/drawing/2010/main" xmlns:wps="http://schemas.microsoft.com/office/word/2010/wordprocessingShape" xmlns:wpi="http://schemas.microsoft.com/office/word/2010/wordprocessingInk" xmlns:wpg="http://schemas.microsoft.com/office/word/2010/wordprocessingGroup" xmlns:w14="http://schemas.microsoft.com/office/word/2010/wordml" xmlns:w="http://schemas.openxmlformats.org/wordprocessingml/2006/main" xmlns:w10="urn:schemas-microsoft-com:office:word" xmlns:wp14="http://schemas.microsoft.com/office/word/2010/wordprocessingDrawing" xmlns:v="urn:schemas-microsoft-com:vml" xmlns:o="urn:schemas-microsoft-com:office:office" xmlns:mc="http://schemas.openxmlformats.org/markup-compatibility/2006" xmlns:wpc="http://schemas.microsoft.com/office/word/2010/wordprocessingCanvas" xmlns="" val="0"/>
+                          <a14:useLocalDpi xmlns="" xmlns:wpc="http://schemas.microsoft.com/office/word/2010/wordprocessingCanvas" xmlns:mc="http://schemas.openxmlformats.org/markup-compatibility/2006" xmlns:o="urn:schemas-microsoft-com:office:office" xmlns:v="urn:schemas-microsoft-com:vml" xmlns:wp14="http://schemas.microsoft.com/office/word/2010/wordprocessingDrawing" xmlns:w10="urn:schemas-microsoft-com:office:word" xmlns:w="http://schemas.openxmlformats.org/wordprocessingml/2006/main" xmlns:w14="http://schemas.microsoft.com/office/word/2010/wordml" xmlns:wpg="http://schemas.microsoft.com/office/word/2010/wordprocessingGroup" xmlns:wpi="http://schemas.microsoft.com/office/word/2010/wordprocessingInk" xmlns:wps="http://schemas.microsoft.com/office/word/2010/wordprocessingShape" xmlns:a14="http://schemas.microsoft.com/office/drawing/2010/main" val="0"/>
                         </a:ext>
                       </a:extLst>
                     </a:blip>
@@ -17241,7 +17275,7 @@
         <w:rPr>
           <w:rFonts w:eastAsia="Arial"/>
           <w:noProof/>
-          <w:lang w:eastAsia="en-IN"/>
+          <w:lang w:eastAsia="en-IN" w:bidi="bn-IN"/>
         </w:rPr>
         <w:drawing>
           <wp:inline distT="0" distB="0" distL="0" distR="0">
@@ -17264,7 +17298,7 @@
                     <a:blip r:embed="rId19" cstate="print">
                       <a:extLst>
                         <a:ext uri="{28A0092B-C50C-407E-A947-70E740481C1C}">
-                          <a14:useLocalDpi xmlns:a14="http://schemas.microsoft.com/office/drawing/2010/main" xmlns:wps="http://schemas.microsoft.com/office/word/2010/wordprocessingShape" xmlns:wpi="http://schemas.microsoft.com/office/word/2010/wordprocessingInk" xmlns:wpg="http://schemas.microsoft.com/office/word/2010/wordprocessingGroup" xmlns:w14="http://schemas.microsoft.com/office/word/2010/wordml" xmlns:w="http://schemas.openxmlformats.org/wordprocessingml/2006/main" xmlns:w10="urn:schemas-microsoft-com:office:word" xmlns:wp14="http://schemas.microsoft.com/office/word/2010/wordprocessingDrawing" xmlns:v="urn:schemas-microsoft-com:vml" xmlns:o="urn:schemas-microsoft-com:office:office" xmlns:mc="http://schemas.openxmlformats.org/markup-compatibility/2006" xmlns:wpc="http://schemas.microsoft.com/office/word/2010/wordprocessingCanvas" xmlns="" val="0"/>
+                          <a14:useLocalDpi xmlns="" xmlns:wpc="http://schemas.microsoft.com/office/word/2010/wordprocessingCanvas" xmlns:mc="http://schemas.openxmlformats.org/markup-compatibility/2006" xmlns:o="urn:schemas-microsoft-com:office:office" xmlns:v="urn:schemas-microsoft-com:vml" xmlns:wp14="http://schemas.microsoft.com/office/word/2010/wordprocessingDrawing" xmlns:w10="urn:schemas-microsoft-com:office:word" xmlns:w="http://schemas.openxmlformats.org/wordprocessingml/2006/main" xmlns:w14="http://schemas.microsoft.com/office/word/2010/wordml" xmlns:wpg="http://schemas.microsoft.com/office/word/2010/wordprocessingGroup" xmlns:wpi="http://schemas.microsoft.com/office/word/2010/wordprocessingInk" xmlns:wps="http://schemas.microsoft.com/office/word/2010/wordprocessingShape" xmlns:a14="http://schemas.microsoft.com/office/drawing/2010/main" val="0"/>
                         </a:ext>
                       </a:extLst>
                     </a:blip>
@@ -17343,7 +17377,7 @@
         <w:rPr>
           <w:rFonts w:eastAsia="Arial"/>
           <w:noProof/>
-          <w:lang w:eastAsia="en-IN"/>
+          <w:lang w:eastAsia="en-IN" w:bidi="bn-IN"/>
         </w:rPr>
         <w:drawing>
           <wp:inline distT="0" distB="0" distL="0" distR="0">
@@ -17366,7 +17400,7 @@
                     <a:blip r:embed="rId20" cstate="print">
                       <a:extLst>
                         <a:ext uri="{28A0092B-C50C-407E-A947-70E740481C1C}">
-                          <a14:useLocalDpi xmlns:a14="http://schemas.microsoft.com/office/drawing/2010/main" xmlns:wps="http://schemas.microsoft.com/office/word/2010/wordprocessingShape" xmlns:wpi="http://schemas.microsoft.com/office/word/2010/wordprocessingInk" xmlns:wpg="http://schemas.microsoft.com/office/word/2010/wordprocessingGroup" xmlns:w14="http://schemas.microsoft.com/office/word/2010/wordml" xmlns:w="http://schemas.openxmlformats.org/wordprocessingml/2006/main" xmlns:w10="urn:schemas-microsoft-com:office:word" xmlns:wp14="http://schemas.microsoft.com/office/word/2010/wordprocessingDrawing" xmlns:v="urn:schemas-microsoft-com:vml" xmlns:o="urn:schemas-microsoft-com:office:office" xmlns:mc="http://schemas.openxmlformats.org/markup-compatibility/2006" xmlns:wpc="http://schemas.microsoft.com/office/word/2010/wordprocessingCanvas" xmlns="" val="0"/>
+                          <a14:useLocalDpi xmlns="" xmlns:wpc="http://schemas.microsoft.com/office/word/2010/wordprocessingCanvas" xmlns:mc="http://schemas.openxmlformats.org/markup-compatibility/2006" xmlns:o="urn:schemas-microsoft-com:office:office" xmlns:v="urn:schemas-microsoft-com:vml" xmlns:wp14="http://schemas.microsoft.com/office/word/2010/wordprocessingDrawing" xmlns:w10="urn:schemas-microsoft-com:office:word" xmlns:w="http://schemas.openxmlformats.org/wordprocessingml/2006/main" xmlns:w14="http://schemas.microsoft.com/office/word/2010/wordml" xmlns:wpg="http://schemas.microsoft.com/office/word/2010/wordprocessingGroup" xmlns:wpi="http://schemas.microsoft.com/office/word/2010/wordprocessingInk" xmlns:wps="http://schemas.microsoft.com/office/word/2010/wordprocessingShape" xmlns:a14="http://schemas.microsoft.com/office/drawing/2010/main" val="0"/>
                         </a:ext>
                       </a:extLst>
                     </a:blip>
@@ -17556,7 +17590,7 @@
         <w:rPr>
           <w:rFonts w:eastAsia="Arial"/>
           <w:noProof/>
-          <w:lang w:eastAsia="en-IN"/>
+          <w:lang w:eastAsia="en-IN" w:bidi="bn-IN"/>
         </w:rPr>
         <w:drawing>
           <wp:inline distT="0" distB="0" distL="0" distR="0">
@@ -17579,7 +17613,7 @@
                     <a:blip r:embed="rId21" cstate="print">
                       <a:extLst>
                         <a:ext uri="{28A0092B-C50C-407E-A947-70E740481C1C}">
-                          <a14:useLocalDpi xmlns:a14="http://schemas.microsoft.com/office/drawing/2010/main" xmlns:wps="http://schemas.microsoft.com/office/word/2010/wordprocessingShape" xmlns:wpi="http://schemas.microsoft.com/office/word/2010/wordprocessingInk" xmlns:wpg="http://schemas.microsoft.com/office/word/2010/wordprocessingGroup" xmlns:w14="http://schemas.microsoft.com/office/word/2010/wordml" xmlns:w="http://schemas.openxmlformats.org/wordprocessingml/2006/main" xmlns:w10="urn:schemas-microsoft-com:office:word" xmlns:wp14="http://schemas.microsoft.com/office/word/2010/wordprocessingDrawing" xmlns:v="urn:schemas-microsoft-com:vml" xmlns:o="urn:schemas-microsoft-com:office:office" xmlns:mc="http://schemas.openxmlformats.org/markup-compatibility/2006" xmlns:wpc="http://schemas.microsoft.com/office/word/2010/wordprocessingCanvas" xmlns="" val="0"/>
+                          <a14:useLocalDpi xmlns="" xmlns:wpc="http://schemas.microsoft.com/office/word/2010/wordprocessingCanvas" xmlns:mc="http://schemas.openxmlformats.org/markup-compatibility/2006" xmlns:o="urn:schemas-microsoft-com:office:office" xmlns:v="urn:schemas-microsoft-com:vml" xmlns:wp14="http://schemas.microsoft.com/office/word/2010/wordprocessingDrawing" xmlns:w10="urn:schemas-microsoft-com:office:word" xmlns:w="http://schemas.openxmlformats.org/wordprocessingml/2006/main" xmlns:w14="http://schemas.microsoft.com/office/word/2010/wordml" xmlns:wpg="http://schemas.microsoft.com/office/word/2010/wordprocessingGroup" xmlns:wpi="http://schemas.microsoft.com/office/word/2010/wordprocessingInk" xmlns:wps="http://schemas.microsoft.com/office/word/2010/wordprocessingShape" xmlns:a14="http://schemas.microsoft.com/office/drawing/2010/main" val="0"/>
                         </a:ext>
                       </a:extLst>
                     </a:blip>
@@ -17812,7 +17846,7 @@
         <w:rPr>
           <w:rFonts w:eastAsia="Arial"/>
           <w:noProof/>
-          <w:lang w:eastAsia="en-IN"/>
+          <w:lang w:eastAsia="en-IN" w:bidi="bn-IN"/>
         </w:rPr>
         <w:drawing>
           <wp:inline distT="0" distB="0" distL="0" distR="0">
@@ -17835,7 +17869,7 @@
                     <a:blip r:embed="rId22" cstate="print">
                       <a:extLst>
                         <a:ext uri="{28A0092B-C50C-407E-A947-70E740481C1C}">
-                          <a14:useLocalDpi xmlns:a14="http://schemas.microsoft.com/office/drawing/2010/main" xmlns:wps="http://schemas.microsoft.com/office/word/2010/wordprocessingShape" xmlns:wpi="http://schemas.microsoft.com/office/word/2010/wordprocessingInk" xmlns:wpg="http://schemas.microsoft.com/office/word/2010/wordprocessingGroup" xmlns:w14="http://schemas.microsoft.com/office/word/2010/wordml" xmlns:w="http://schemas.openxmlformats.org/wordprocessingml/2006/main" xmlns:w10="urn:schemas-microsoft-com:office:word" xmlns:wp14="http://schemas.microsoft.com/office/word/2010/wordprocessingDrawing" xmlns:v="urn:schemas-microsoft-com:vml" xmlns:o="urn:schemas-microsoft-com:office:office" xmlns:mc="http://schemas.openxmlformats.org/markup-compatibility/2006" xmlns:wpc="http://schemas.microsoft.com/office/word/2010/wordprocessingCanvas" xmlns="" val="0"/>
+                          <a14:useLocalDpi xmlns="" xmlns:wpc="http://schemas.microsoft.com/office/word/2010/wordprocessingCanvas" xmlns:mc="http://schemas.openxmlformats.org/markup-compatibility/2006" xmlns:o="urn:schemas-microsoft-com:office:office" xmlns:v="urn:schemas-microsoft-com:vml" xmlns:wp14="http://schemas.microsoft.com/office/word/2010/wordprocessingDrawing" xmlns:w10="urn:schemas-microsoft-com:office:word" xmlns:w="http://schemas.openxmlformats.org/wordprocessingml/2006/main" xmlns:w14="http://schemas.microsoft.com/office/word/2010/wordml" xmlns:wpg="http://schemas.microsoft.com/office/word/2010/wordprocessingGroup" xmlns:wpi="http://schemas.microsoft.com/office/word/2010/wordprocessingInk" xmlns:wps="http://schemas.microsoft.com/office/word/2010/wordprocessingShape" xmlns:a14="http://schemas.microsoft.com/office/drawing/2010/main" val="0"/>
                         </a:ext>
                       </a:extLst>
                     </a:blip>
@@ -18068,7 +18102,7 @@
         <w:rPr>
           <w:rFonts w:eastAsia="Arial"/>
           <w:noProof/>
-          <w:lang w:eastAsia="en-IN"/>
+          <w:lang w:eastAsia="en-IN" w:bidi="bn-IN"/>
         </w:rPr>
         <w:drawing>
           <wp:inline distT="0" distB="0" distL="0" distR="0">
@@ -18147,7 +18181,7 @@
         <w:rPr>
           <w:rFonts w:eastAsia="Arial"/>
           <w:noProof/>
-          <w:lang w:eastAsia="en-IN"/>
+          <w:lang w:eastAsia="en-IN" w:bidi="bn-IN"/>
         </w:rPr>
         <w:drawing>
           <wp:inline distT="0" distB="0" distL="0" distR="0">
@@ -18247,7 +18281,7 @@
         <w:rPr>
           <w:rFonts w:eastAsia="Arial"/>
           <w:noProof/>
-          <w:lang w:eastAsia="en-IN"/>
+          <w:lang w:eastAsia="en-IN" w:bidi="bn-IN"/>
         </w:rPr>
         <w:drawing>
           <wp:inline distT="0" distB="0" distL="0" distR="0">
@@ -18326,7 +18360,7 @@
         <w:rPr>
           <w:rFonts w:eastAsia="Arial"/>
           <w:noProof/>
-          <w:lang w:eastAsia="en-IN"/>
+          <w:lang w:eastAsia="en-IN" w:bidi="bn-IN"/>
         </w:rPr>
         <w:lastRenderedPageBreak/>
         <w:drawing>
@@ -18406,7 +18440,7 @@
         <w:rPr>
           <w:rFonts w:eastAsia="Arial"/>
           <w:noProof/>
-          <w:lang w:eastAsia="en-IN"/>
+          <w:lang w:eastAsia="en-IN" w:bidi="bn-IN"/>
         </w:rPr>
         <w:drawing>
           <wp:inline distT="0" distB="0" distL="0" distR="0">
@@ -19388,6 +19422,3469 @@
     </w:p>
     <w:p>
       <w:pPr>
+        <w:rPr>
+          <w:lang w:val="en-US"/>
+        </w:rPr>
+      </w:pPr>
+      <w:r>
+        <w:rPr>
+          <w:lang w:val="en-US"/>
+        </w:rPr>
+        <w:t>EXPENSE MANAGER application will be tested using following strategies to ensure that the application succeeds to complete all the functional and non functional requirements:</w:t>
+      </w:r>
+    </w:p>
+    <w:p>
+      <w:pPr>
+        <w:pStyle w:val="Heading3"/>
+      </w:pPr>
+      <w:r>
+        <w:t>Database &amp; Data Integrity Testing</w:t>
+      </w:r>
+    </w:p>
+    <w:p>
+      <w:pPr>
+        <w:rPr>
+          <w:rFonts w:ascii="Arial" w:hAnsi="Arial" w:cs="Arial"/>
+        </w:rPr>
+      </w:pPr>
+      <w:r>
+        <w:rPr>
+          <w:rFonts w:ascii="Arial" w:hAnsi="Arial" w:cs="Arial"/>
+        </w:rPr>
+        <w:t xml:space="preserve">The databases and the database processes should be tested as a subsystem within the </w:t>
+      </w:r>
+      <w:r>
+        <w:rPr>
+          <w:rFonts w:ascii="Arial" w:hAnsi="Arial" w:cs="Arial"/>
+        </w:rPr>
+        <w:t>EXPENSE MANAGER</w:t>
+      </w:r>
+      <w:r>
+        <w:rPr>
+          <w:rFonts w:ascii="Arial" w:hAnsi="Arial" w:cs="Arial"/>
+        </w:rPr>
+        <w:t xml:space="preserve"> Application.</w:t>
+      </w:r>
+      <w:r>
+        <w:rPr>
+          <w:rFonts w:ascii="Arial" w:hAnsi="Arial" w:cs="Arial"/>
+        </w:rPr>
+        <w:t xml:space="preserve"> </w:t>
+      </w:r>
+      <w:r>
+        <w:rPr>
+          <w:rFonts w:ascii="Arial" w:hAnsi="Arial" w:cs="Arial"/>
+        </w:rPr>
+        <w:t>These s</w:t>
+      </w:r>
+      <w:r>
+        <w:rPr>
+          <w:rFonts w:ascii="Arial" w:hAnsi="Arial" w:cs="Arial"/>
+        </w:rPr>
+        <w:t>ubsystems should be tested with</w:t>
+      </w:r>
+      <w:r>
+        <w:rPr>
+          <w:rFonts w:ascii="Arial" w:hAnsi="Arial" w:cs="Arial"/>
+        </w:rPr>
+        <w:t xml:space="preserve"> the target-of-test’s User Interface as the interface to the data</w:t>
+      </w:r>
+      <w:r>
+        <w:rPr>
+          <w:rFonts w:ascii="Arial" w:hAnsi="Arial" w:cs="Arial"/>
+        </w:rPr>
+        <w:t>base</w:t>
+      </w:r>
+      <w:r>
+        <w:rPr>
+          <w:rFonts w:ascii="Arial" w:hAnsi="Arial" w:cs="Arial"/>
+        </w:rPr>
+        <w:t>.</w:t>
+      </w:r>
+    </w:p>
+    <w:tbl>
+      <w:tblPr>
+        <w:tblW w:w="0" w:type="auto"/>
+        <w:jc w:val="center"/>
+        <w:tblInd w:w="738" w:type="dxa"/>
+        <w:tblBorders>
+          <w:top w:val="single" w:sz="12" w:space="0" w:color="000000"/>
+          <w:left w:val="single" w:sz="12" w:space="0" w:color="000000"/>
+          <w:bottom w:val="single" w:sz="12" w:space="0" w:color="000000"/>
+          <w:right w:val="single" w:sz="12" w:space="0" w:color="000000"/>
+          <w:insideH w:val="single" w:sz="6" w:space="0" w:color="000000"/>
+          <w:insideV w:val="single" w:sz="6" w:space="0" w:color="000000"/>
+        </w:tblBorders>
+        <w:tblLayout w:type="fixed"/>
+        <w:tblLook w:val="009F"/>
+      </w:tblPr>
+      <w:tblGrid>
+        <w:gridCol w:w="2211"/>
+        <w:gridCol w:w="6627"/>
+      </w:tblGrid>
+      <w:tr>
+        <w:trPr>
+          <w:cantSplit/>
+          <w:jc w:val="center"/>
+        </w:trPr>
+        <w:tc>
+          <w:tcPr>
+            <w:tcW w:w="2211" w:type="dxa"/>
+          </w:tcPr>
+          <w:p>
+            <w:pPr>
+              <w:pStyle w:val="BodyText1"/>
+              <w:rPr>
+                <w:rFonts w:ascii="Arial" w:hAnsi="Arial"/>
+                <w:highlight w:val="yellow"/>
+              </w:rPr>
+            </w:pPr>
+            <w:r>
+              <w:rPr>
+                <w:rFonts w:ascii="Arial" w:hAnsi="Arial"/>
+              </w:rPr>
+              <w:t>Test Objective:</w:t>
+            </w:r>
+          </w:p>
+        </w:tc>
+        <w:tc>
+          <w:tcPr>
+            <w:tcW w:w="6627" w:type="dxa"/>
+          </w:tcPr>
+          <w:p>
+            <w:pPr>
+              <w:pStyle w:val="BodyText1"/>
+              <w:jc w:val="both"/>
+              <w:rPr>
+                <w:rFonts w:ascii="Arial" w:hAnsi="Arial" w:cs="Arial"/>
+              </w:rPr>
+            </w:pPr>
+            <w:r>
+              <w:rPr>
+                <w:rFonts w:ascii="Arial" w:hAnsi="Arial" w:cs="Arial"/>
+              </w:rPr>
+              <w:t xml:space="preserve">Ensure that data is stored correctly, audits can be performed, access is controlled </w:t>
+            </w:r>
+          </w:p>
+        </w:tc>
+      </w:tr>
+      <w:tr>
+        <w:trPr>
+          <w:cantSplit/>
+          <w:trHeight w:val="642"/>
+          <w:jc w:val="center"/>
+        </w:trPr>
+        <w:tc>
+          <w:tcPr>
+            <w:tcW w:w="2211" w:type="dxa"/>
+          </w:tcPr>
+          <w:p>
+            <w:pPr>
+              <w:pStyle w:val="BodyText1"/>
+              <w:rPr>
+                <w:rFonts w:ascii="Arial" w:hAnsi="Arial"/>
+                <w:highlight w:val="yellow"/>
+              </w:rPr>
+            </w:pPr>
+            <w:r>
+              <w:rPr>
+                <w:rFonts w:ascii="Arial" w:hAnsi="Arial"/>
+              </w:rPr>
+              <w:t>Technique:</w:t>
+            </w:r>
+          </w:p>
+        </w:tc>
+        <w:tc>
+          <w:tcPr>
+            <w:tcW w:w="6627" w:type="dxa"/>
+          </w:tcPr>
+          <w:p>
+            <w:pPr>
+              <w:pStyle w:val="BodyText1"/>
+              <w:numPr>
+                <w:ilvl w:val="0"/>
+                <w:numId w:val="20"/>
+              </w:numPr>
+              <w:jc w:val="both"/>
+            </w:pPr>
+            <w:r>
+              <w:rPr>
+                <w:rFonts w:ascii="Arial" w:hAnsi="Arial" w:cs="Arial"/>
+              </w:rPr>
+              <w:t>SQL queries will be executed in the DB to verify the data content and correctness.</w:t>
+            </w:r>
+          </w:p>
+        </w:tc>
+      </w:tr>
+      <w:tr>
+        <w:trPr>
+          <w:cantSplit/>
+          <w:jc w:val="center"/>
+        </w:trPr>
+        <w:tc>
+          <w:tcPr>
+            <w:tcW w:w="2211" w:type="dxa"/>
+          </w:tcPr>
+          <w:p>
+            <w:pPr>
+              <w:pStyle w:val="BodyText1"/>
+              <w:rPr>
+                <w:rFonts w:ascii="Arial" w:hAnsi="Arial"/>
+                <w:highlight w:val="yellow"/>
+              </w:rPr>
+            </w:pPr>
+            <w:r>
+              <w:rPr>
+                <w:rFonts w:ascii="Arial" w:hAnsi="Arial"/>
+              </w:rPr>
+              <w:t>Completion Criteria:</w:t>
+            </w:r>
+          </w:p>
+        </w:tc>
+        <w:tc>
+          <w:tcPr>
+            <w:tcW w:w="6627" w:type="dxa"/>
+          </w:tcPr>
+          <w:p>
+            <w:pPr>
+              <w:pStyle w:val="BodyText1"/>
+              <w:numPr>
+                <w:ilvl w:val="0"/>
+                <w:numId w:val="20"/>
+              </w:numPr>
+              <w:jc w:val="both"/>
+              <w:rPr>
+                <w:rFonts w:ascii="Arial" w:hAnsi="Arial" w:cs="Arial"/>
+              </w:rPr>
+            </w:pPr>
+            <w:r>
+              <w:rPr>
+                <w:rFonts w:ascii="Arial" w:hAnsi="Arial" w:cs="Arial"/>
+              </w:rPr>
+              <w:t>All planned tests have been executed.</w:t>
+            </w:r>
+          </w:p>
+          <w:p>
+            <w:pPr>
+              <w:pStyle w:val="BodyText1"/>
+              <w:numPr>
+                <w:ilvl w:val="0"/>
+                <w:numId w:val="20"/>
+              </w:numPr>
+              <w:jc w:val="both"/>
+              <w:rPr>
+                <w:rFonts w:ascii="Arial" w:hAnsi="Arial" w:cs="Arial"/>
+              </w:rPr>
+            </w:pPr>
+            <w:r>
+              <w:rPr>
+                <w:rFonts w:ascii="Arial" w:hAnsi="Arial" w:cs="Arial"/>
+              </w:rPr>
+              <w:t xml:space="preserve">All defects that have been identified have been </w:t>
+            </w:r>
+            <w:r>
+              <w:rPr>
+                <w:rFonts w:ascii="Arial" w:hAnsi="Arial" w:cs="Arial"/>
+              </w:rPr>
+              <w:t>resolved</w:t>
+            </w:r>
+          </w:p>
+          <w:p>
+            <w:pPr>
+              <w:pStyle w:val="BodyText1"/>
+              <w:numPr>
+                <w:ilvl w:val="0"/>
+                <w:numId w:val="20"/>
+              </w:numPr>
+              <w:jc w:val="both"/>
+            </w:pPr>
+            <w:r>
+              <w:rPr>
+                <w:rFonts w:ascii="Arial" w:hAnsi="Arial" w:cs="Arial"/>
+              </w:rPr>
+              <w:t>All resolutions have been implemented.</w:t>
+            </w:r>
+          </w:p>
+        </w:tc>
+      </w:tr>
+    </w:tbl>
+    <w:p/>
+    <w:p>
+      <w:pPr>
+        <w:pStyle w:val="Heading3"/>
+      </w:pPr>
+      <w:r>
+        <w:t>Functional Testing:</w:t>
+      </w:r>
+    </w:p>
+    <w:p>
+      <w:pPr>
+        <w:pStyle w:val="BodyText1"/>
+        <w:jc w:val="both"/>
+        <w:rPr>
+          <w:rFonts w:ascii="Arial" w:hAnsi="Arial" w:cs="Arial"/>
+        </w:rPr>
+      </w:pPr>
+      <w:r>
+        <w:rPr>
+          <w:rFonts w:ascii="Arial" w:hAnsi="Arial" w:cs="Arial"/>
+        </w:rPr>
+        <w:t xml:space="preserve">Function testing focuses on any requirements for test that can be traced directly to use cases or business functions and business rules. The goals of these tests are to verify proper data acceptance, processing, and retrieval, and the appropriate implementation of the business rules. This type of testing is based upon black box techniques; that are verifying the application and its internal processes by interacting with the application via the Graphical User Interface (GUI) and analyzing the output or results. Identified below is an outline of the </w:t>
+      </w:r>
+      <w:r>
+        <w:rPr>
+          <w:rFonts w:ascii="Arial" w:hAnsi="Arial" w:cs="Arial"/>
+        </w:rPr>
+        <w:t xml:space="preserve">function </w:t>
+      </w:r>
+      <w:r>
+        <w:rPr>
+          <w:rFonts w:ascii="Arial" w:hAnsi="Arial" w:cs="Arial"/>
+        </w:rPr>
+        <w:t xml:space="preserve">testing recommended for </w:t>
+      </w:r>
+      <w:r>
+        <w:rPr>
+          <w:rFonts w:ascii="Arial" w:hAnsi="Arial" w:cs="Arial"/>
+        </w:rPr>
+        <w:t xml:space="preserve">EXPENSE </w:t>
+      </w:r>
+      <w:proofErr w:type="gramStart"/>
+      <w:r>
+        <w:rPr>
+          <w:rFonts w:ascii="Arial" w:hAnsi="Arial" w:cs="Arial"/>
+        </w:rPr>
+        <w:t>MANAGER:</w:t>
+      </w:r>
+      <w:proofErr w:type="gramEnd"/>
+    </w:p>
+    <w:tbl>
+      <w:tblPr>
+        <w:tblW w:w="0" w:type="auto"/>
+        <w:jc w:val="center"/>
+        <w:tblInd w:w="738" w:type="dxa"/>
+        <w:tblBorders>
+          <w:top w:val="single" w:sz="12" w:space="0" w:color="000000"/>
+          <w:left w:val="single" w:sz="12" w:space="0" w:color="000000"/>
+          <w:bottom w:val="single" w:sz="12" w:space="0" w:color="000000"/>
+          <w:right w:val="single" w:sz="12" w:space="0" w:color="000000"/>
+          <w:insideH w:val="single" w:sz="6" w:space="0" w:color="000000"/>
+          <w:insideV w:val="single" w:sz="6" w:space="0" w:color="000000"/>
+        </w:tblBorders>
+        <w:tblLayout w:type="fixed"/>
+        <w:tblLook w:val="009F"/>
+      </w:tblPr>
+      <w:tblGrid>
+        <w:gridCol w:w="2211"/>
+        <w:gridCol w:w="6627"/>
+      </w:tblGrid>
+      <w:tr>
+        <w:trPr>
+          <w:cantSplit/>
+          <w:jc w:val="center"/>
+        </w:trPr>
+        <w:tc>
+          <w:tcPr>
+            <w:tcW w:w="2211" w:type="dxa"/>
+          </w:tcPr>
+          <w:p>
+            <w:pPr>
+              <w:pStyle w:val="BodyText1"/>
+              <w:jc w:val="both"/>
+              <w:rPr>
+                <w:rFonts w:ascii="Arial" w:hAnsi="Arial" w:cs="Arial"/>
+              </w:rPr>
+            </w:pPr>
+            <w:r>
+              <w:rPr>
+                <w:rFonts w:ascii="Arial" w:hAnsi="Arial" w:cs="Arial"/>
+              </w:rPr>
+              <w:t>Test Objective:</w:t>
+            </w:r>
+          </w:p>
+        </w:tc>
+        <w:tc>
+          <w:tcPr>
+            <w:tcW w:w="6627" w:type="dxa"/>
+          </w:tcPr>
+          <w:p>
+            <w:pPr>
+              <w:pStyle w:val="BodyText1"/>
+              <w:jc w:val="both"/>
+              <w:rPr>
+                <w:rFonts w:ascii="Arial" w:hAnsi="Arial" w:cs="Arial"/>
+              </w:rPr>
+            </w:pPr>
+            <w:r>
+              <w:rPr>
+                <w:rFonts w:ascii="Arial" w:hAnsi="Arial" w:cs="Arial"/>
+              </w:rPr>
+              <w:t>Ensure proper target-of-test functionality, including business process validation</w:t>
+            </w:r>
+            <w:r>
+              <w:rPr>
+                <w:rFonts w:ascii="Arial" w:hAnsi="Arial" w:cs="Arial"/>
+              </w:rPr>
+              <w:t>.</w:t>
+            </w:r>
+          </w:p>
+        </w:tc>
+      </w:tr>
+      <w:tr>
+        <w:trPr>
+          <w:cantSplit/>
+          <w:jc w:val="center"/>
+        </w:trPr>
+        <w:tc>
+          <w:tcPr>
+            <w:tcW w:w="2211" w:type="dxa"/>
+          </w:tcPr>
+          <w:p>
+            <w:pPr>
+              <w:pStyle w:val="BodyText1"/>
+              <w:jc w:val="both"/>
+              <w:rPr>
+                <w:rFonts w:ascii="Arial" w:hAnsi="Arial" w:cs="Arial"/>
+              </w:rPr>
+            </w:pPr>
+            <w:r>
+              <w:rPr>
+                <w:rFonts w:ascii="Arial" w:hAnsi="Arial" w:cs="Arial"/>
+              </w:rPr>
+              <w:t>Technique:</w:t>
+            </w:r>
+          </w:p>
+        </w:tc>
+        <w:tc>
+          <w:tcPr>
+            <w:tcW w:w="6627" w:type="dxa"/>
+          </w:tcPr>
+          <w:p>
+            <w:pPr>
+              <w:pStyle w:val="BodyText1"/>
+              <w:ind w:left="21" w:hanging="21"/>
+              <w:jc w:val="both"/>
+              <w:rPr>
+                <w:rFonts w:ascii="Arial" w:hAnsi="Arial" w:cs="Arial"/>
+              </w:rPr>
+            </w:pPr>
+            <w:r>
+              <w:rPr>
+                <w:rFonts w:ascii="Arial" w:hAnsi="Arial" w:cs="Arial"/>
+              </w:rPr>
+              <w:t>Execute each use case, use-case flo</w:t>
+            </w:r>
+            <w:r>
+              <w:rPr>
+                <w:rFonts w:ascii="Arial" w:hAnsi="Arial" w:cs="Arial"/>
+              </w:rPr>
+              <w:t xml:space="preserve">w, or function, using valid and </w:t>
+            </w:r>
+            <w:r>
+              <w:rPr>
+                <w:rFonts w:ascii="Arial" w:hAnsi="Arial" w:cs="Arial"/>
+              </w:rPr>
+              <w:t>invalid data, to verify the following:</w:t>
+            </w:r>
+          </w:p>
+          <w:p>
+            <w:pPr>
+              <w:pStyle w:val="BodyText1"/>
+              <w:numPr>
+                <w:ilvl w:val="0"/>
+                <w:numId w:val="20"/>
+              </w:numPr>
+              <w:jc w:val="both"/>
+              <w:rPr>
+                <w:rFonts w:ascii="Arial" w:hAnsi="Arial" w:cs="Arial"/>
+              </w:rPr>
+            </w:pPr>
+            <w:r>
+              <w:rPr>
+                <w:rFonts w:ascii="Arial" w:hAnsi="Arial" w:cs="Arial"/>
+              </w:rPr>
+              <w:t>The expected results occur when valid data is used.</w:t>
+            </w:r>
+          </w:p>
+          <w:p>
+            <w:pPr>
+              <w:pStyle w:val="BodyText1"/>
+              <w:numPr>
+                <w:ilvl w:val="0"/>
+                <w:numId w:val="20"/>
+              </w:numPr>
+              <w:jc w:val="both"/>
+              <w:rPr>
+                <w:rFonts w:ascii="Arial" w:hAnsi="Arial" w:cs="Arial"/>
+              </w:rPr>
+            </w:pPr>
+            <w:r>
+              <w:rPr>
+                <w:rFonts w:ascii="Arial" w:hAnsi="Arial" w:cs="Arial"/>
+              </w:rPr>
+              <w:t>The appropriate error or warning messages are displayed when invalid data is used.</w:t>
+            </w:r>
+          </w:p>
+          <w:p>
+            <w:pPr>
+              <w:pStyle w:val="BodyText1"/>
+              <w:numPr>
+                <w:ilvl w:val="0"/>
+                <w:numId w:val="20"/>
+              </w:numPr>
+              <w:jc w:val="both"/>
+              <w:rPr>
+                <w:rFonts w:ascii="Arial" w:hAnsi="Arial" w:cs="Arial"/>
+              </w:rPr>
+            </w:pPr>
+            <w:r>
+              <w:rPr>
+                <w:rFonts w:ascii="Arial" w:hAnsi="Arial" w:cs="Arial"/>
+              </w:rPr>
+              <w:t>Business rules are properly applied.</w:t>
+            </w:r>
+          </w:p>
+          <w:p>
+            <w:pPr>
+              <w:pStyle w:val="BodyText1"/>
+              <w:numPr>
+                <w:ilvl w:val="0"/>
+                <w:numId w:val="20"/>
+              </w:numPr>
+              <w:jc w:val="both"/>
+              <w:rPr>
+                <w:rFonts w:ascii="Arial" w:hAnsi="Arial" w:cs="Arial"/>
+              </w:rPr>
+            </w:pPr>
+            <w:r>
+              <w:rPr>
+                <w:rFonts w:ascii="Arial" w:hAnsi="Arial" w:cs="Arial"/>
+              </w:rPr>
+              <w:t>Black Box end to end testing of configured processes.  Manual validation of required and optional fields.</w:t>
+            </w:r>
+          </w:p>
+        </w:tc>
+      </w:tr>
+      <w:tr>
+        <w:trPr>
+          <w:cantSplit/>
+          <w:jc w:val="center"/>
+        </w:trPr>
+        <w:tc>
+          <w:tcPr>
+            <w:tcW w:w="2211" w:type="dxa"/>
+          </w:tcPr>
+          <w:p>
+            <w:pPr>
+              <w:pStyle w:val="BodyText1"/>
+              <w:jc w:val="both"/>
+              <w:rPr>
+                <w:rFonts w:ascii="Arial" w:hAnsi="Arial" w:cs="Arial"/>
+              </w:rPr>
+            </w:pPr>
+            <w:r>
+              <w:rPr>
+                <w:rFonts w:ascii="Arial" w:hAnsi="Arial" w:cs="Arial"/>
+              </w:rPr>
+              <w:t>Completion Criteria:</w:t>
+            </w:r>
+          </w:p>
+        </w:tc>
+        <w:tc>
+          <w:tcPr>
+            <w:tcW w:w="6627" w:type="dxa"/>
+          </w:tcPr>
+          <w:p>
+            <w:pPr>
+              <w:pStyle w:val="BodyText1"/>
+              <w:numPr>
+                <w:ilvl w:val="0"/>
+                <w:numId w:val="20"/>
+              </w:numPr>
+              <w:jc w:val="both"/>
+              <w:rPr>
+                <w:rFonts w:ascii="Arial" w:hAnsi="Arial" w:cs="Arial"/>
+              </w:rPr>
+            </w:pPr>
+            <w:r>
+              <w:rPr>
+                <w:rFonts w:ascii="Arial" w:hAnsi="Arial" w:cs="Arial"/>
+              </w:rPr>
+              <w:t>All planned tests have been executed.</w:t>
+            </w:r>
+          </w:p>
+          <w:p>
+            <w:pPr>
+              <w:pStyle w:val="BodyText1"/>
+              <w:numPr>
+                <w:ilvl w:val="0"/>
+                <w:numId w:val="20"/>
+              </w:numPr>
+              <w:jc w:val="both"/>
+              <w:rPr>
+                <w:rFonts w:ascii="Arial" w:hAnsi="Arial" w:cs="Arial"/>
+              </w:rPr>
+            </w:pPr>
+            <w:r>
+              <w:rPr>
+                <w:rFonts w:ascii="Arial" w:hAnsi="Arial" w:cs="Arial"/>
+              </w:rPr>
+              <w:t xml:space="preserve">All defects that have been identified have been </w:t>
+            </w:r>
+            <w:r>
+              <w:rPr>
+                <w:rFonts w:ascii="Arial" w:hAnsi="Arial" w:cs="Arial"/>
+              </w:rPr>
+              <w:t>resolved</w:t>
+            </w:r>
+          </w:p>
+          <w:p>
+            <w:pPr>
+              <w:pStyle w:val="BodyText1"/>
+              <w:numPr>
+                <w:ilvl w:val="0"/>
+                <w:numId w:val="20"/>
+              </w:numPr>
+              <w:jc w:val="both"/>
+              <w:rPr>
+                <w:rFonts w:ascii="Arial" w:hAnsi="Arial" w:cs="Arial"/>
+              </w:rPr>
+            </w:pPr>
+            <w:r>
+              <w:rPr>
+                <w:rFonts w:ascii="Arial" w:hAnsi="Arial" w:cs="Arial"/>
+              </w:rPr>
+              <w:t>All resolutions have been implemented.</w:t>
+            </w:r>
+          </w:p>
+        </w:tc>
+      </w:tr>
+    </w:tbl>
+    <w:p>
+      <w:pPr>
+        <w:pStyle w:val="BodyText1"/>
+        <w:jc w:val="both"/>
+        <w:rPr>
+          <w:rFonts w:ascii="Arial" w:hAnsi="Arial" w:cs="Arial"/>
+        </w:rPr>
+      </w:pPr>
+    </w:p>
+    <w:p>
+      <w:pPr>
+        <w:pStyle w:val="BodyText1"/>
+        <w:jc w:val="both"/>
+        <w:rPr>
+          <w:rFonts w:ascii="Arial" w:hAnsi="Arial" w:cs="Arial"/>
+        </w:rPr>
+      </w:pPr>
+    </w:p>
+    <w:p>
+      <w:pPr>
+        <w:pStyle w:val="Heading3"/>
+      </w:pPr>
+      <w:r>
+        <w:t>Regression Testing:</w:t>
+      </w:r>
+    </w:p>
+    <w:p>
+      <w:pPr>
+        <w:pStyle w:val="BodyText1"/>
+        <w:jc w:val="both"/>
+        <w:rPr>
+          <w:rFonts w:ascii="Arial" w:hAnsi="Arial" w:cs="Arial"/>
+        </w:rPr>
+      </w:pPr>
+      <w:r>
+        <w:rPr>
+          <w:rFonts w:ascii="Arial" w:hAnsi="Arial" w:cs="Arial"/>
+        </w:rPr>
+        <w:lastRenderedPageBreak/>
+        <w:t xml:space="preserve">Regression testing focuses on software functionality that may have been previously working however through subsequent changes may have been inadvertently impacted.  The goals of these tests are to verify that the broader impact of changes has been verified. Identified below is an outline of the </w:t>
+      </w:r>
+      <w:r>
+        <w:rPr>
+          <w:rFonts w:ascii="Arial" w:hAnsi="Arial" w:cs="Arial"/>
+        </w:rPr>
+        <w:t xml:space="preserve">regression </w:t>
+      </w:r>
+      <w:r>
+        <w:rPr>
+          <w:rFonts w:ascii="Arial" w:hAnsi="Arial" w:cs="Arial"/>
+        </w:rPr>
+        <w:t>testing re</w:t>
+      </w:r>
+      <w:r>
+        <w:rPr>
+          <w:rFonts w:ascii="Arial" w:hAnsi="Arial" w:cs="Arial"/>
+        </w:rPr>
+        <w:t xml:space="preserve">commended for each application(s)/module(s) of EXPENSE </w:t>
+      </w:r>
+      <w:proofErr w:type="gramStart"/>
+      <w:r>
+        <w:rPr>
+          <w:rFonts w:ascii="Arial" w:hAnsi="Arial" w:cs="Arial"/>
+        </w:rPr>
+        <w:t>MANAGER.</w:t>
+      </w:r>
+      <w:proofErr w:type="gramEnd"/>
+    </w:p>
+    <w:p>
+      <w:pPr>
+        <w:pStyle w:val="BodyText1"/>
+        <w:jc w:val="both"/>
+        <w:rPr>
+          <w:rFonts w:ascii="Arial" w:hAnsi="Arial" w:cs="Arial"/>
+        </w:rPr>
+      </w:pPr>
+    </w:p>
+    <w:tbl>
+      <w:tblPr>
+        <w:tblW w:w="0" w:type="auto"/>
+        <w:jc w:val="center"/>
+        <w:tblInd w:w="738" w:type="dxa"/>
+        <w:tblBorders>
+          <w:top w:val="single" w:sz="12" w:space="0" w:color="000000"/>
+          <w:left w:val="single" w:sz="12" w:space="0" w:color="000000"/>
+          <w:bottom w:val="single" w:sz="12" w:space="0" w:color="000000"/>
+          <w:right w:val="single" w:sz="12" w:space="0" w:color="000000"/>
+          <w:insideH w:val="single" w:sz="6" w:space="0" w:color="000000"/>
+          <w:insideV w:val="single" w:sz="6" w:space="0" w:color="000000"/>
+        </w:tblBorders>
+        <w:tblLayout w:type="fixed"/>
+        <w:tblLook w:val="009F"/>
+      </w:tblPr>
+      <w:tblGrid>
+        <w:gridCol w:w="2211"/>
+        <w:gridCol w:w="6627"/>
+      </w:tblGrid>
+      <w:tr>
+        <w:trPr>
+          <w:cantSplit/>
+          <w:jc w:val="center"/>
+        </w:trPr>
+        <w:tc>
+          <w:tcPr>
+            <w:tcW w:w="2211" w:type="dxa"/>
+          </w:tcPr>
+          <w:p>
+            <w:pPr>
+              <w:pStyle w:val="BodyText1"/>
+              <w:rPr>
+                <w:rFonts w:ascii="Arial" w:hAnsi="Arial" w:cs="Arial"/>
+              </w:rPr>
+            </w:pPr>
+            <w:r>
+              <w:rPr>
+                <w:rFonts w:ascii="Arial" w:hAnsi="Arial" w:cs="Arial"/>
+              </w:rPr>
+              <w:t>Test Objective:</w:t>
+            </w:r>
+          </w:p>
+        </w:tc>
+        <w:tc>
+          <w:tcPr>
+            <w:tcW w:w="6627" w:type="dxa"/>
+          </w:tcPr>
+          <w:p>
+            <w:pPr>
+              <w:pStyle w:val="BodyText1"/>
+              <w:ind w:left="360"/>
+              <w:jc w:val="both"/>
+              <w:rPr>
+                <w:rFonts w:ascii="Arial" w:hAnsi="Arial" w:cs="Arial"/>
+              </w:rPr>
+            </w:pPr>
+            <w:r>
+              <w:rPr>
+                <w:rFonts w:ascii="Arial" w:hAnsi="Arial" w:cs="Arial"/>
+              </w:rPr>
+              <w:t>Ensure that previously passed test cases continue to pass as the new system development is deployed and that surrounding systems that may be impacted by a change are still functioning as expected.</w:t>
+            </w:r>
+          </w:p>
+        </w:tc>
+      </w:tr>
+      <w:tr>
+        <w:trPr>
+          <w:cantSplit/>
+          <w:jc w:val="center"/>
+        </w:trPr>
+        <w:tc>
+          <w:tcPr>
+            <w:tcW w:w="2211" w:type="dxa"/>
+          </w:tcPr>
+          <w:p>
+            <w:pPr>
+              <w:pStyle w:val="BodyText1"/>
+              <w:rPr>
+                <w:rFonts w:ascii="Arial" w:hAnsi="Arial" w:cs="Arial"/>
+              </w:rPr>
+            </w:pPr>
+            <w:r>
+              <w:rPr>
+                <w:rFonts w:ascii="Arial" w:hAnsi="Arial" w:cs="Arial"/>
+              </w:rPr>
+              <w:t>Technique:</w:t>
+            </w:r>
+          </w:p>
+        </w:tc>
+        <w:tc>
+          <w:tcPr>
+            <w:tcW w:w="6627" w:type="dxa"/>
+          </w:tcPr>
+          <w:p>
+            <w:pPr>
+              <w:pStyle w:val="BodyText1"/>
+              <w:numPr>
+                <w:ilvl w:val="0"/>
+                <w:numId w:val="20"/>
+              </w:numPr>
+              <w:jc w:val="both"/>
+              <w:rPr>
+                <w:rFonts w:ascii="Arial" w:hAnsi="Arial" w:cs="Arial"/>
+              </w:rPr>
+            </w:pPr>
+            <w:r>
+              <w:rPr>
+                <w:rFonts w:ascii="Arial" w:hAnsi="Arial" w:cs="Arial"/>
+              </w:rPr>
+              <w:t>Execute previous passed testing suites to ensure  the following:</w:t>
+            </w:r>
+          </w:p>
+          <w:p>
+            <w:pPr>
+              <w:pStyle w:val="BodyText1"/>
+              <w:numPr>
+                <w:ilvl w:val="0"/>
+                <w:numId w:val="20"/>
+              </w:numPr>
+              <w:jc w:val="both"/>
+              <w:rPr>
+                <w:rFonts w:ascii="Arial" w:hAnsi="Arial" w:cs="Arial"/>
+              </w:rPr>
+            </w:pPr>
+            <w:r>
+              <w:rPr>
+                <w:rFonts w:ascii="Arial" w:hAnsi="Arial" w:cs="Arial"/>
+              </w:rPr>
+              <w:t>The expected results occur when valid data is used.</w:t>
+            </w:r>
+          </w:p>
+          <w:p>
+            <w:pPr>
+              <w:pStyle w:val="BodyText1"/>
+              <w:numPr>
+                <w:ilvl w:val="0"/>
+                <w:numId w:val="20"/>
+              </w:numPr>
+              <w:jc w:val="both"/>
+              <w:rPr>
+                <w:rFonts w:ascii="Arial" w:hAnsi="Arial" w:cs="Arial"/>
+              </w:rPr>
+            </w:pPr>
+            <w:r>
+              <w:rPr>
+                <w:rFonts w:ascii="Arial" w:hAnsi="Arial" w:cs="Arial"/>
+              </w:rPr>
+              <w:t>The appropriate error or warni</w:t>
+            </w:r>
+            <w:r>
+              <w:rPr>
+                <w:rFonts w:ascii="Arial" w:hAnsi="Arial" w:cs="Arial"/>
+              </w:rPr>
+              <w:t xml:space="preserve">ng messages are displayed when </w:t>
+            </w:r>
+            <w:r>
+              <w:rPr>
+                <w:rFonts w:ascii="Arial" w:hAnsi="Arial" w:cs="Arial"/>
+              </w:rPr>
+              <w:t>invalid data is used.</w:t>
+            </w:r>
+          </w:p>
+          <w:p>
+            <w:pPr>
+              <w:pStyle w:val="BodyText1"/>
+              <w:numPr>
+                <w:ilvl w:val="0"/>
+                <w:numId w:val="20"/>
+              </w:numPr>
+              <w:jc w:val="both"/>
+              <w:rPr>
+                <w:rFonts w:ascii="Arial" w:hAnsi="Arial" w:cs="Arial"/>
+              </w:rPr>
+            </w:pPr>
+            <w:r>
+              <w:rPr>
+                <w:rFonts w:ascii="Arial" w:hAnsi="Arial" w:cs="Arial"/>
+              </w:rPr>
+              <w:t>Each bus</w:t>
+            </w:r>
+            <w:r>
+              <w:rPr>
+                <w:rFonts w:ascii="Arial" w:hAnsi="Arial" w:cs="Arial"/>
+              </w:rPr>
+              <w:t>iness rule is properly applied.</w:t>
+            </w:r>
+          </w:p>
+        </w:tc>
+      </w:tr>
+      <w:tr>
+        <w:trPr>
+          <w:cantSplit/>
+          <w:jc w:val="center"/>
+        </w:trPr>
+        <w:tc>
+          <w:tcPr>
+            <w:tcW w:w="2211" w:type="dxa"/>
+          </w:tcPr>
+          <w:p>
+            <w:pPr>
+              <w:pStyle w:val="BodyText1"/>
+              <w:rPr>
+                <w:rFonts w:ascii="Arial" w:hAnsi="Arial" w:cs="Arial"/>
+              </w:rPr>
+            </w:pPr>
+            <w:r>
+              <w:rPr>
+                <w:rFonts w:ascii="Arial" w:hAnsi="Arial" w:cs="Arial"/>
+              </w:rPr>
+              <w:t>Completion Criteria:</w:t>
+            </w:r>
+          </w:p>
+        </w:tc>
+        <w:tc>
+          <w:tcPr>
+            <w:tcW w:w="6627" w:type="dxa"/>
+          </w:tcPr>
+          <w:p>
+            <w:pPr>
+              <w:pStyle w:val="BodyText1"/>
+              <w:ind w:left="360"/>
+              <w:jc w:val="both"/>
+              <w:rPr>
+                <w:rFonts w:ascii="Arial" w:hAnsi="Arial" w:cs="Arial"/>
+              </w:rPr>
+            </w:pPr>
+            <w:r>
+              <w:rPr>
+                <w:rFonts w:ascii="Arial" w:hAnsi="Arial" w:cs="Arial"/>
+              </w:rPr>
+              <w:sym w:font="Symbol" w:char="F0B7"/>
+            </w:r>
+            <w:r>
+              <w:rPr>
+                <w:rFonts w:ascii="Arial" w:hAnsi="Arial" w:cs="Arial"/>
+              </w:rPr>
+              <w:t xml:space="preserve">   </w:t>
+            </w:r>
+            <w:r>
+              <w:rPr>
+                <w:rFonts w:ascii="Arial" w:hAnsi="Arial" w:cs="Arial"/>
+              </w:rPr>
+              <w:tab/>
+            </w:r>
+            <w:r>
+              <w:rPr>
+                <w:rFonts w:ascii="Arial" w:hAnsi="Arial" w:cs="Arial"/>
+              </w:rPr>
+              <w:t>All planned regression tests have been executed.</w:t>
+            </w:r>
+          </w:p>
+          <w:p>
+            <w:pPr>
+              <w:pStyle w:val="BodyText1"/>
+              <w:ind w:left="360"/>
+              <w:jc w:val="both"/>
+              <w:rPr>
+                <w:rFonts w:ascii="Arial" w:hAnsi="Arial" w:cs="Arial"/>
+              </w:rPr>
+            </w:pPr>
+            <w:r>
+              <w:rPr>
+                <w:rFonts w:ascii="Arial" w:hAnsi="Arial" w:cs="Arial"/>
+              </w:rPr>
+              <w:sym w:font="Symbol" w:char="F0B7"/>
+            </w:r>
+            <w:r>
+              <w:rPr>
+                <w:rFonts w:ascii="Arial" w:hAnsi="Arial" w:cs="Arial"/>
+              </w:rPr>
+              <w:t xml:space="preserve">  </w:t>
+            </w:r>
+            <w:r>
+              <w:rPr>
+                <w:rFonts w:ascii="Arial" w:hAnsi="Arial" w:cs="Arial"/>
+              </w:rPr>
+              <w:tab/>
+            </w:r>
+            <w:r>
+              <w:rPr>
+                <w:rFonts w:ascii="Arial" w:hAnsi="Arial" w:cs="Arial"/>
+              </w:rPr>
+              <w:t>All identifi</w:t>
+            </w:r>
+            <w:r>
+              <w:rPr>
+                <w:rFonts w:ascii="Arial" w:hAnsi="Arial" w:cs="Arial"/>
+              </w:rPr>
+              <w:t>ed defects have been resolved.</w:t>
+            </w:r>
+          </w:p>
+        </w:tc>
+      </w:tr>
+    </w:tbl>
+    <w:p>
+      <w:pPr>
+        <w:pStyle w:val="BodyText1"/>
+        <w:jc w:val="both"/>
+        <w:rPr>
+          <w:rFonts w:ascii="Arial" w:hAnsi="Arial" w:cs="Arial"/>
+        </w:rPr>
+      </w:pPr>
+    </w:p>
+    <w:p>
+      <w:pPr>
+        <w:pStyle w:val="Heading3"/>
+      </w:pPr>
+      <w:r>
+        <w:t>User Interface Testing:</w:t>
+      </w:r>
+    </w:p>
+    <w:p>
+      <w:pPr>
+        <w:pStyle w:val="BodyText1"/>
+        <w:jc w:val="both"/>
+        <w:rPr>
+          <w:rFonts w:ascii="Arial" w:hAnsi="Arial" w:cs="Arial"/>
+        </w:rPr>
+      </w:pPr>
+      <w:r>
+        <w:rPr>
+          <w:rFonts w:ascii="Arial" w:hAnsi="Arial" w:cs="Arial"/>
+        </w:rPr>
+        <w:t>User Interface (UI) testing verifies a user’s interaction with the software. The goal of UI testing is to ensure that the User Interface provides the user with the appropriate access and navigation through the functions of the target-of-test. In addition, UI testing ensures that the objects within the UI function as expected and conform to corporate or industry standards.  Most of this testing will have been done during functional testing.  The areas of focus will be on design, layout and navigation of the screens.</w:t>
+      </w:r>
+    </w:p>
+    <w:p>
+      <w:pPr>
+        <w:pStyle w:val="BodyText1"/>
+        <w:jc w:val="both"/>
+        <w:rPr>
+          <w:rFonts w:ascii="Arial" w:hAnsi="Arial" w:cs="Arial"/>
+        </w:rPr>
+      </w:pPr>
+    </w:p>
+    <w:tbl>
+      <w:tblPr>
+        <w:tblW w:w="0" w:type="auto"/>
+        <w:jc w:val="center"/>
+        <w:tblInd w:w="738" w:type="dxa"/>
+        <w:tblBorders>
+          <w:top w:val="single" w:sz="12" w:space="0" w:color="000000"/>
+          <w:left w:val="single" w:sz="12" w:space="0" w:color="000000"/>
+          <w:bottom w:val="single" w:sz="12" w:space="0" w:color="000000"/>
+          <w:right w:val="single" w:sz="12" w:space="0" w:color="000000"/>
+          <w:insideH w:val="single" w:sz="6" w:space="0" w:color="000000"/>
+          <w:insideV w:val="single" w:sz="6" w:space="0" w:color="000000"/>
+        </w:tblBorders>
+        <w:tblLayout w:type="fixed"/>
+        <w:tblLook w:val="009F"/>
+      </w:tblPr>
+      <w:tblGrid>
+        <w:gridCol w:w="2211"/>
+        <w:gridCol w:w="6627"/>
+      </w:tblGrid>
+      <w:tr>
+        <w:trPr>
+          <w:cantSplit/>
+          <w:jc w:val="center"/>
+        </w:trPr>
+        <w:tc>
+          <w:tcPr>
+            <w:tcW w:w="2211" w:type="dxa"/>
+          </w:tcPr>
+          <w:p>
+            <w:pPr>
+              <w:pStyle w:val="BodyText1"/>
+              <w:jc w:val="both"/>
+              <w:rPr>
+                <w:rFonts w:ascii="Arial" w:hAnsi="Arial" w:cs="Arial"/>
+              </w:rPr>
+            </w:pPr>
+            <w:r>
+              <w:rPr>
+                <w:rFonts w:ascii="Arial" w:hAnsi="Arial" w:cs="Arial"/>
+              </w:rPr>
+              <w:t>Test Objective:</w:t>
+            </w:r>
+          </w:p>
+        </w:tc>
+        <w:tc>
+          <w:tcPr>
+            <w:tcW w:w="6627" w:type="dxa"/>
+          </w:tcPr>
+          <w:p>
+            <w:pPr>
+              <w:pStyle w:val="BodyText1"/>
+              <w:jc w:val="both"/>
+              <w:rPr>
+                <w:rFonts w:ascii="Arial" w:hAnsi="Arial" w:cs="Arial"/>
+              </w:rPr>
+            </w:pPr>
+            <w:r>
+              <w:rPr>
+                <w:rFonts w:ascii="Arial" w:hAnsi="Arial" w:cs="Arial"/>
+                <w:lang w:val="en-CA"/>
+              </w:rPr>
+              <w:t>UI testing will verify the screens and the layouts and navigation</w:t>
+            </w:r>
+          </w:p>
+        </w:tc>
+      </w:tr>
+      <w:tr>
+        <w:trPr>
+          <w:cantSplit/>
+          <w:jc w:val="center"/>
+        </w:trPr>
+        <w:tc>
+          <w:tcPr>
+            <w:tcW w:w="2211" w:type="dxa"/>
+          </w:tcPr>
+          <w:p>
+            <w:pPr>
+              <w:pStyle w:val="BodyText1"/>
+              <w:jc w:val="both"/>
+              <w:rPr>
+                <w:rFonts w:ascii="Arial" w:hAnsi="Arial" w:cs="Arial"/>
+              </w:rPr>
+            </w:pPr>
+            <w:r>
+              <w:rPr>
+                <w:rFonts w:ascii="Arial" w:hAnsi="Arial" w:cs="Arial"/>
+              </w:rPr>
+              <w:t>Technique:</w:t>
+            </w:r>
+          </w:p>
+        </w:tc>
+        <w:tc>
+          <w:tcPr>
+            <w:tcW w:w="6627" w:type="dxa"/>
+          </w:tcPr>
+          <w:p>
+            <w:pPr>
+              <w:pStyle w:val="BodyText1"/>
+              <w:numPr>
+                <w:ilvl w:val="0"/>
+                <w:numId w:val="20"/>
+              </w:numPr>
+              <w:jc w:val="both"/>
+              <w:rPr>
+                <w:rFonts w:ascii="Arial" w:hAnsi="Arial" w:cs="Arial"/>
+              </w:rPr>
+            </w:pPr>
+            <w:r>
+              <w:rPr>
+                <w:rFonts w:ascii="Arial" w:hAnsi="Arial" w:cs="Arial"/>
+              </w:rPr>
+              <w:t>Verify the design and layout of the screen.</w:t>
+            </w:r>
+          </w:p>
+          <w:p>
+            <w:pPr>
+              <w:pStyle w:val="BodyText1"/>
+              <w:numPr>
+                <w:ilvl w:val="0"/>
+                <w:numId w:val="20"/>
+              </w:numPr>
+              <w:jc w:val="both"/>
+              <w:rPr>
+                <w:rFonts w:ascii="Arial" w:hAnsi="Arial" w:cs="Arial"/>
+              </w:rPr>
+            </w:pPr>
+            <w:r>
+              <w:rPr>
+                <w:rFonts w:ascii="Arial" w:hAnsi="Arial" w:cs="Arial"/>
+              </w:rPr>
+              <w:t>Identify the integration links.</w:t>
+            </w:r>
+          </w:p>
+          <w:p>
+            <w:pPr>
+              <w:pStyle w:val="BodyText1"/>
+              <w:numPr>
+                <w:ilvl w:val="0"/>
+                <w:numId w:val="20"/>
+              </w:numPr>
+              <w:jc w:val="both"/>
+              <w:rPr>
+                <w:rFonts w:ascii="Arial" w:hAnsi="Arial" w:cs="Arial"/>
+              </w:rPr>
+            </w:pPr>
+            <w:r>
+              <w:rPr>
+                <w:rFonts w:ascii="Arial" w:hAnsi="Arial" w:cs="Arial"/>
+              </w:rPr>
+              <w:t>Test the functioning of the links – that the proper page is displayed and correct messages</w:t>
+            </w:r>
+            <w:r>
+              <w:rPr>
+                <w:rFonts w:ascii="Arial" w:hAnsi="Arial" w:cs="Arial"/>
+              </w:rPr>
+              <w:t>,</w:t>
+            </w:r>
+            <w:r>
+              <w:rPr>
+                <w:rFonts w:ascii="Arial" w:hAnsi="Arial" w:cs="Arial"/>
+              </w:rPr>
+              <w:t xml:space="preserve"> pop-ups are shown</w:t>
+            </w:r>
+            <w:r>
+              <w:rPr>
+                <w:rFonts w:ascii="Arial" w:hAnsi="Arial" w:cs="Arial"/>
+              </w:rPr>
+              <w:t xml:space="preserve"> when they need to be displayed etc</w:t>
+            </w:r>
+          </w:p>
+          <w:p>
+            <w:pPr>
+              <w:pStyle w:val="BodyText1"/>
+              <w:numPr>
+                <w:ilvl w:val="0"/>
+                <w:numId w:val="20"/>
+              </w:numPr>
+              <w:jc w:val="both"/>
+              <w:rPr>
+                <w:rFonts w:ascii="Arial" w:hAnsi="Arial" w:cs="Arial"/>
+              </w:rPr>
+            </w:pPr>
+            <w:r>
+              <w:rPr>
+                <w:rFonts w:ascii="Arial" w:hAnsi="Arial" w:cs="Arial"/>
+              </w:rPr>
+              <w:t>Validation of general navigation</w:t>
+            </w:r>
+          </w:p>
+        </w:tc>
+      </w:tr>
+      <w:tr>
+        <w:trPr>
+          <w:cantSplit/>
+          <w:jc w:val="center"/>
+        </w:trPr>
+        <w:tc>
+          <w:tcPr>
+            <w:tcW w:w="2211" w:type="dxa"/>
+          </w:tcPr>
+          <w:p>
+            <w:pPr>
+              <w:pStyle w:val="BodyText1"/>
+              <w:jc w:val="both"/>
+              <w:rPr>
+                <w:rFonts w:ascii="Arial" w:hAnsi="Arial" w:cs="Arial"/>
+              </w:rPr>
+            </w:pPr>
+            <w:r>
+              <w:rPr>
+                <w:rFonts w:ascii="Arial" w:hAnsi="Arial" w:cs="Arial"/>
+              </w:rPr>
+              <w:t>Completion Criteria:</w:t>
+            </w:r>
+          </w:p>
+        </w:tc>
+        <w:tc>
+          <w:tcPr>
+            <w:tcW w:w="6627" w:type="dxa"/>
+          </w:tcPr>
+          <w:p>
+            <w:pPr>
+              <w:pStyle w:val="BodyText1"/>
+              <w:numPr>
+                <w:ilvl w:val="0"/>
+                <w:numId w:val="20"/>
+              </w:numPr>
+              <w:jc w:val="both"/>
+              <w:rPr>
+                <w:rFonts w:ascii="Arial" w:hAnsi="Arial" w:cs="Arial"/>
+              </w:rPr>
+            </w:pPr>
+            <w:r>
+              <w:rPr>
+                <w:rFonts w:ascii="Arial" w:hAnsi="Arial" w:cs="Arial"/>
+              </w:rPr>
+              <w:t>All navigation test cases have been executed.</w:t>
+            </w:r>
+          </w:p>
+          <w:p>
+            <w:pPr>
+              <w:pStyle w:val="BodyText1"/>
+              <w:numPr>
+                <w:ilvl w:val="0"/>
+                <w:numId w:val="20"/>
+              </w:numPr>
+              <w:jc w:val="both"/>
+              <w:rPr>
+                <w:rFonts w:ascii="Arial" w:hAnsi="Arial" w:cs="Arial"/>
+              </w:rPr>
+            </w:pPr>
+            <w:r>
+              <w:rPr>
+                <w:rFonts w:ascii="Arial" w:hAnsi="Arial" w:cs="Arial"/>
+              </w:rPr>
+              <w:t>All screens have been verified as per design and layouts</w:t>
+            </w:r>
+          </w:p>
+          <w:p>
+            <w:pPr>
+              <w:pStyle w:val="BodyText1"/>
+              <w:numPr>
+                <w:ilvl w:val="0"/>
+                <w:numId w:val="20"/>
+              </w:numPr>
+              <w:jc w:val="both"/>
+              <w:rPr>
+                <w:rFonts w:ascii="Arial" w:hAnsi="Arial" w:cs="Arial"/>
+              </w:rPr>
+            </w:pPr>
+            <w:r>
+              <w:rPr>
+                <w:rFonts w:ascii="Arial" w:hAnsi="Arial" w:cs="Arial"/>
+              </w:rPr>
+              <w:t xml:space="preserve">All defects that have been identified have been </w:t>
+            </w:r>
+            <w:r>
+              <w:rPr>
+                <w:rFonts w:ascii="Arial" w:hAnsi="Arial" w:cs="Arial"/>
+              </w:rPr>
+              <w:t>resolved</w:t>
+            </w:r>
+            <w:r>
+              <w:rPr>
+                <w:rFonts w:ascii="Arial" w:hAnsi="Arial" w:cs="Arial"/>
+              </w:rPr>
+              <w:t>.</w:t>
+            </w:r>
+          </w:p>
+        </w:tc>
+      </w:tr>
+    </w:tbl>
+    <w:p>
+      <w:pPr>
+        <w:pStyle w:val="BodyText1"/>
+        <w:jc w:val="both"/>
+        <w:rPr>
+          <w:rFonts w:ascii="Arial" w:hAnsi="Arial" w:cs="Arial"/>
+        </w:rPr>
+      </w:pPr>
+    </w:p>
+    <w:p>
+      <w:pPr>
+        <w:pStyle w:val="BodyText1"/>
+        <w:jc w:val="both"/>
+        <w:rPr>
+          <w:rFonts w:ascii="Arial" w:hAnsi="Arial" w:cs="Arial"/>
+        </w:rPr>
+      </w:pPr>
+    </w:p>
+    <w:p>
+      <w:pPr>
+        <w:pStyle w:val="Heading3"/>
+      </w:pPr>
+      <w:r>
+        <w:t>Performance Profiling:</w:t>
+      </w:r>
+    </w:p>
+    <w:p>
+      <w:pPr>
+        <w:pStyle w:val="BodyText1"/>
+        <w:jc w:val="both"/>
+        <w:rPr>
+          <w:rFonts w:ascii="Arial" w:hAnsi="Arial" w:cs="Arial"/>
+        </w:rPr>
+      </w:pPr>
+      <w:r>
+        <w:rPr>
+          <w:rFonts w:ascii="Arial" w:hAnsi="Arial" w:cs="Arial"/>
+        </w:rPr>
+        <w:t>Performance profiling is a performance test in which response times, transaction rates, and other time-sensitive requirements are measured and evaluated. The goal of Performance Profiling is to verify performance requirements have been achieved. Performance profiling is implemented and executed to profile and tune performance behaviours as a function of conditions such as workload or hardware configurations</w:t>
+      </w:r>
+    </w:p>
+    <w:p>
+      <w:pPr>
+        <w:pStyle w:val="BodyText1"/>
+        <w:jc w:val="both"/>
+        <w:rPr>
+          <w:rFonts w:ascii="Arial" w:hAnsi="Arial" w:cs="Arial"/>
+        </w:rPr>
+      </w:pPr>
+    </w:p>
+    <w:tbl>
+      <w:tblPr>
+        <w:tblW w:w="0" w:type="auto"/>
+        <w:jc w:val="center"/>
+        <w:tblInd w:w="738" w:type="dxa"/>
+        <w:tblBorders>
+          <w:top w:val="single" w:sz="12" w:space="0" w:color="000000"/>
+          <w:left w:val="single" w:sz="12" w:space="0" w:color="000000"/>
+          <w:bottom w:val="single" w:sz="12" w:space="0" w:color="000000"/>
+          <w:right w:val="single" w:sz="12" w:space="0" w:color="000000"/>
+          <w:insideH w:val="single" w:sz="6" w:space="0" w:color="000000"/>
+          <w:insideV w:val="single" w:sz="6" w:space="0" w:color="000000"/>
+        </w:tblBorders>
+        <w:tblLayout w:type="fixed"/>
+        <w:tblLook w:val="009F"/>
+      </w:tblPr>
+      <w:tblGrid>
+        <w:gridCol w:w="2211"/>
+        <w:gridCol w:w="6627"/>
+      </w:tblGrid>
+      <w:tr>
+        <w:trPr>
+          <w:cantSplit/>
+          <w:jc w:val="center"/>
+        </w:trPr>
+        <w:tc>
+          <w:tcPr>
+            <w:tcW w:w="2211" w:type="dxa"/>
+          </w:tcPr>
+          <w:p>
+            <w:pPr>
+              <w:pStyle w:val="BodyText1"/>
+              <w:jc w:val="both"/>
+              <w:rPr>
+                <w:rFonts w:ascii="Arial" w:hAnsi="Arial" w:cs="Arial"/>
+              </w:rPr>
+            </w:pPr>
+            <w:r>
+              <w:rPr>
+                <w:rFonts w:ascii="Arial" w:hAnsi="Arial" w:cs="Arial"/>
+              </w:rPr>
+              <w:t>Test Objective:</w:t>
+            </w:r>
+          </w:p>
+        </w:tc>
+        <w:tc>
+          <w:tcPr>
+            <w:tcW w:w="6627" w:type="dxa"/>
+          </w:tcPr>
+          <w:p>
+            <w:pPr>
+              <w:pStyle w:val="BodyText1"/>
+              <w:jc w:val="both"/>
+              <w:rPr>
+                <w:rFonts w:ascii="Arial" w:hAnsi="Arial" w:cs="Arial"/>
+              </w:rPr>
+            </w:pPr>
+            <w:r>
+              <w:rPr>
+                <w:rFonts w:ascii="Arial" w:hAnsi="Arial" w:cs="Arial"/>
+              </w:rPr>
+              <w:t xml:space="preserve">The purpose of performance profiling is to ensure the performance of the </w:t>
+            </w:r>
+            <w:r>
+              <w:rPr>
+                <w:rFonts w:ascii="Arial" w:hAnsi="Arial" w:cs="Arial"/>
+              </w:rPr>
+              <w:t>EXPENSE MANAGER</w:t>
+            </w:r>
+            <w:r>
+              <w:rPr>
+                <w:rFonts w:ascii="Arial" w:hAnsi="Arial" w:cs="Arial"/>
+              </w:rPr>
+              <w:t xml:space="preserve"> application</w:t>
+            </w:r>
+            <w:r>
+              <w:rPr>
+                <w:rFonts w:ascii="Arial" w:hAnsi="Arial" w:cs="Arial"/>
+              </w:rPr>
+              <w:t xml:space="preserve"> is up to the desired level.</w:t>
+            </w:r>
+          </w:p>
+        </w:tc>
+      </w:tr>
+      <w:tr>
+        <w:trPr>
+          <w:cantSplit/>
+          <w:jc w:val="center"/>
+        </w:trPr>
+        <w:tc>
+          <w:tcPr>
+            <w:tcW w:w="2211" w:type="dxa"/>
+          </w:tcPr>
+          <w:p>
+            <w:pPr>
+              <w:pStyle w:val="BodyText1"/>
+              <w:jc w:val="both"/>
+              <w:rPr>
+                <w:rFonts w:ascii="Arial" w:hAnsi="Arial" w:cs="Arial"/>
+              </w:rPr>
+            </w:pPr>
+            <w:r>
+              <w:rPr>
+                <w:rFonts w:ascii="Arial" w:hAnsi="Arial" w:cs="Arial"/>
+              </w:rPr>
+              <w:lastRenderedPageBreak/>
+              <w:t>Technique:</w:t>
+            </w:r>
+          </w:p>
+        </w:tc>
+        <w:tc>
+          <w:tcPr>
+            <w:tcW w:w="6627" w:type="dxa"/>
+          </w:tcPr>
+          <w:p>
+            <w:pPr>
+              <w:pStyle w:val="BodyText1"/>
+              <w:numPr>
+                <w:ilvl w:val="0"/>
+                <w:numId w:val="20"/>
+              </w:numPr>
+              <w:jc w:val="both"/>
+              <w:rPr>
+                <w:rFonts w:ascii="Arial" w:hAnsi="Arial" w:cs="Arial"/>
+              </w:rPr>
+            </w:pPr>
+            <w:r>
+              <w:rPr>
+                <w:rFonts w:ascii="Arial" w:hAnsi="Arial" w:cs="Arial"/>
+              </w:rPr>
+              <w:t>Use</w:t>
+            </w:r>
+            <w:r>
+              <w:rPr>
+                <w:rFonts w:ascii="Arial" w:hAnsi="Arial" w:cs="Arial"/>
+              </w:rPr>
+              <w:t xml:space="preserve"> a subset of</w:t>
+            </w:r>
+            <w:r>
+              <w:rPr>
+                <w:rFonts w:ascii="Arial" w:hAnsi="Arial" w:cs="Arial"/>
+              </w:rPr>
+              <w:t xml:space="preserve"> Test Procedures developed for Function and Business Cycle Testing.</w:t>
+            </w:r>
+          </w:p>
+          <w:p>
+            <w:pPr>
+              <w:pStyle w:val="BodyText1"/>
+              <w:numPr>
+                <w:ilvl w:val="0"/>
+                <w:numId w:val="20"/>
+              </w:numPr>
+              <w:jc w:val="both"/>
+              <w:rPr>
+                <w:rFonts w:ascii="Arial" w:hAnsi="Arial" w:cs="Arial"/>
+              </w:rPr>
+            </w:pPr>
+            <w:r>
+              <w:rPr>
+                <w:rFonts w:ascii="Arial" w:hAnsi="Arial" w:cs="Arial"/>
+              </w:rPr>
+              <w:t>Modify data files to increase the number of transactions or the scripts to increase the number of iterations each transaction occurs.</w:t>
+            </w:r>
+          </w:p>
+          <w:p>
+            <w:pPr>
+              <w:pStyle w:val="BodyText1"/>
+              <w:numPr>
+                <w:ilvl w:val="0"/>
+                <w:numId w:val="20"/>
+              </w:numPr>
+              <w:jc w:val="both"/>
+              <w:rPr>
+                <w:rFonts w:ascii="Arial" w:hAnsi="Arial" w:cs="Arial"/>
+              </w:rPr>
+            </w:pPr>
+            <w:r>
+              <w:rPr>
+                <w:rFonts w:ascii="Arial" w:hAnsi="Arial" w:cs="Arial"/>
+              </w:rPr>
+              <w:t>This will be done by using Load Runner or Quick Test Professional (QTP).</w:t>
+            </w:r>
+            <w:r>
+              <w:rPr>
+                <w:rFonts w:ascii="Arial" w:hAnsi="Arial" w:cs="Arial"/>
+                <w:color w:val="000000"/>
+              </w:rPr>
+              <w:t xml:space="preserve">  </w:t>
+            </w:r>
+          </w:p>
+        </w:tc>
+      </w:tr>
+      <w:tr>
+        <w:trPr>
+          <w:cantSplit/>
+          <w:jc w:val="center"/>
+        </w:trPr>
+        <w:tc>
+          <w:tcPr>
+            <w:tcW w:w="2211" w:type="dxa"/>
+          </w:tcPr>
+          <w:p>
+            <w:pPr>
+              <w:pStyle w:val="BodyText1"/>
+              <w:jc w:val="both"/>
+              <w:rPr>
+                <w:rFonts w:ascii="Arial" w:hAnsi="Arial" w:cs="Arial"/>
+              </w:rPr>
+            </w:pPr>
+            <w:r>
+              <w:rPr>
+                <w:rFonts w:ascii="Arial" w:hAnsi="Arial" w:cs="Arial"/>
+              </w:rPr>
+              <w:t>Completion Criteria:</w:t>
+            </w:r>
+          </w:p>
+        </w:tc>
+        <w:tc>
+          <w:tcPr>
+            <w:tcW w:w="6627" w:type="dxa"/>
+          </w:tcPr>
+          <w:p>
+            <w:pPr>
+              <w:pStyle w:val="BodyText1"/>
+              <w:numPr>
+                <w:ilvl w:val="0"/>
+                <w:numId w:val="20"/>
+              </w:numPr>
+              <w:jc w:val="both"/>
+              <w:rPr>
+                <w:rFonts w:ascii="Arial" w:hAnsi="Arial" w:cs="Arial"/>
+              </w:rPr>
+            </w:pPr>
+            <w:r>
+              <w:rPr>
+                <w:rFonts w:ascii="Arial" w:hAnsi="Arial" w:cs="Arial"/>
+              </w:rPr>
+              <w:t xml:space="preserve">Single Transaction or single user:  Successful completion of the test scripts without any failures and within the expected or required time allocation per transaction. </w:t>
+            </w:r>
+          </w:p>
+          <w:p>
+            <w:pPr>
+              <w:pStyle w:val="BodyText1"/>
+              <w:numPr>
+                <w:ilvl w:val="0"/>
+                <w:numId w:val="20"/>
+              </w:numPr>
+              <w:jc w:val="both"/>
+              <w:rPr>
+                <w:rFonts w:ascii="Arial" w:hAnsi="Arial" w:cs="Arial"/>
+              </w:rPr>
+            </w:pPr>
+            <w:r>
+              <w:rPr>
+                <w:rFonts w:ascii="Arial" w:hAnsi="Arial" w:cs="Arial"/>
+              </w:rPr>
+              <w:t xml:space="preserve">Results are recorded and a performance baseline is created for the major </w:t>
+            </w:r>
+            <w:r>
+              <w:rPr>
+                <w:rFonts w:ascii="Arial" w:hAnsi="Arial" w:cs="Arial"/>
+              </w:rPr>
+              <w:t>logical</w:t>
+            </w:r>
+            <w:r>
+              <w:rPr>
+                <w:rFonts w:ascii="Arial" w:hAnsi="Arial" w:cs="Arial"/>
+              </w:rPr>
+              <w:t xml:space="preserve"> functions within the scenarios listed above.</w:t>
+            </w:r>
+          </w:p>
+          <w:p>
+            <w:pPr>
+              <w:pStyle w:val="BodyText1"/>
+              <w:numPr>
+                <w:ilvl w:val="0"/>
+                <w:numId w:val="20"/>
+              </w:numPr>
+              <w:jc w:val="both"/>
+              <w:rPr>
+                <w:rFonts w:ascii="Arial" w:hAnsi="Arial" w:cs="Arial"/>
+              </w:rPr>
+            </w:pPr>
+            <w:r>
+              <w:rPr>
+                <w:rFonts w:ascii="Arial" w:hAnsi="Arial" w:cs="Arial"/>
+              </w:rPr>
+              <w:t xml:space="preserve">All performance defects </w:t>
+            </w:r>
+            <w:r>
+              <w:rPr>
+                <w:rFonts w:ascii="Arial" w:hAnsi="Arial" w:cs="Arial"/>
+              </w:rPr>
+              <w:t>are reviewed and triaged to an acceptable resolution.</w:t>
+            </w:r>
+            <w:r>
+              <w:rPr>
+                <w:rFonts w:ascii="Arial" w:hAnsi="Arial" w:cs="Arial"/>
+              </w:rPr>
+              <w:t xml:space="preserve">  </w:t>
+            </w:r>
+          </w:p>
+        </w:tc>
+      </w:tr>
+    </w:tbl>
+    <w:p>
+      <w:pPr>
+        <w:pStyle w:val="BodyText1"/>
+        <w:jc w:val="both"/>
+        <w:rPr>
+          <w:rFonts w:ascii="Arial" w:hAnsi="Arial" w:cs="Arial"/>
+        </w:rPr>
+      </w:pPr>
+      <w:r>
+        <w:rPr>
+          <w:rFonts w:ascii="Arial" w:hAnsi="Arial" w:cs="Arial"/>
+        </w:rPr>
+        <w:t>.</w:t>
+      </w:r>
+    </w:p>
+    <w:p>
+      <w:pPr>
+        <w:pStyle w:val="Heading3"/>
+      </w:pPr>
+      <w:r>
+        <w:t>Load Testing:</w:t>
+      </w:r>
+    </w:p>
+    <w:p>
+      <w:pPr>
+        <w:jc w:val="both"/>
+        <w:rPr>
+          <w:rFonts w:ascii="Arial" w:hAnsi="Arial" w:cs="Arial"/>
+          <w:lang w:val="en-GB"/>
+        </w:rPr>
+      </w:pPr>
+      <w:r>
+        <w:rPr>
+          <w:rFonts w:ascii="Arial" w:hAnsi="Arial" w:cs="Arial"/>
+          <w:lang w:val="en-GB"/>
+        </w:rPr>
+        <w:t>Load testing is a performance test which subjects the target-of-test to varying workloads to measure and evaluate the performance behaviours and ability of the target-of-test to continue to function properly under these different workloads.  The goal of load testing is to determine and ensure that the system functions properly at the expected maximum workload. Additionally, load testing evaluates the performance characteristics, such as response times, transaction rates, and other time sensitive issues.</w:t>
+      </w:r>
+    </w:p>
+    <w:p>
+      <w:pPr>
+        <w:jc w:val="both"/>
+        <w:rPr>
+          <w:rFonts w:ascii="Arial" w:hAnsi="Arial" w:cs="Arial"/>
+          <w:lang w:val="en-GB"/>
+        </w:rPr>
+      </w:pPr>
+    </w:p>
+    <w:tbl>
+      <w:tblPr>
+        <w:tblW w:w="0" w:type="auto"/>
+        <w:jc w:val="center"/>
+        <w:tblInd w:w="738" w:type="dxa"/>
+        <w:tblBorders>
+          <w:top w:val="single" w:sz="12" w:space="0" w:color="000000"/>
+          <w:left w:val="single" w:sz="12" w:space="0" w:color="000000"/>
+          <w:bottom w:val="single" w:sz="12" w:space="0" w:color="000000"/>
+          <w:right w:val="single" w:sz="12" w:space="0" w:color="000000"/>
+          <w:insideH w:val="single" w:sz="6" w:space="0" w:color="000000"/>
+          <w:insideV w:val="single" w:sz="6" w:space="0" w:color="000000"/>
+        </w:tblBorders>
+        <w:tblLayout w:type="fixed"/>
+        <w:tblLook w:val="009F"/>
+      </w:tblPr>
+      <w:tblGrid>
+        <w:gridCol w:w="2211"/>
+        <w:gridCol w:w="6627"/>
+      </w:tblGrid>
+      <w:tr>
+        <w:trPr>
+          <w:cantSplit/>
+          <w:jc w:val="center"/>
+        </w:trPr>
+        <w:tc>
+          <w:tcPr>
+            <w:tcW w:w="2211" w:type="dxa"/>
+          </w:tcPr>
+          <w:p>
+            <w:pPr>
+              <w:pStyle w:val="BodyText1"/>
+              <w:jc w:val="both"/>
+              <w:rPr>
+                <w:rFonts w:ascii="Arial" w:hAnsi="Arial" w:cs="Arial"/>
+              </w:rPr>
+            </w:pPr>
+            <w:r>
+              <w:rPr>
+                <w:rFonts w:ascii="Arial" w:hAnsi="Arial" w:cs="Arial"/>
+              </w:rPr>
+              <w:t>Test Objective:</w:t>
+            </w:r>
+          </w:p>
+        </w:tc>
+        <w:tc>
+          <w:tcPr>
+            <w:tcW w:w="6627" w:type="dxa"/>
+          </w:tcPr>
+          <w:p>
+            <w:pPr>
+              <w:pStyle w:val="BodyText1"/>
+              <w:jc w:val="both"/>
+              <w:rPr>
+                <w:rFonts w:ascii="Arial" w:hAnsi="Arial" w:cs="Arial"/>
+              </w:rPr>
+            </w:pPr>
+            <w:r>
+              <w:rPr>
+                <w:rFonts w:ascii="Arial" w:hAnsi="Arial" w:cs="Arial"/>
+              </w:rPr>
+              <w:t xml:space="preserve">The purpose of </w:t>
+            </w:r>
+            <w:r>
+              <w:rPr>
+                <w:rFonts w:ascii="Arial" w:hAnsi="Arial" w:cs="Arial"/>
+              </w:rPr>
+              <w:t>load testing</w:t>
+            </w:r>
+            <w:r>
+              <w:rPr>
+                <w:rFonts w:ascii="Arial" w:hAnsi="Arial" w:cs="Arial"/>
+              </w:rPr>
+              <w:t xml:space="preserve"> is to </w:t>
+            </w:r>
+            <w:r>
+              <w:rPr>
+                <w:rFonts w:ascii="Arial" w:hAnsi="Arial" w:cs="Arial"/>
+              </w:rPr>
+              <w:t>verify performance behaviour time for designated transactions or business cases under varying workload conditions</w:t>
+            </w:r>
+            <w:r>
+              <w:rPr>
+                <w:rFonts w:ascii="Arial" w:hAnsi="Arial" w:cs="Arial"/>
+              </w:rPr>
+              <w:t>.</w:t>
+            </w:r>
+          </w:p>
+        </w:tc>
+      </w:tr>
+      <w:tr>
+        <w:trPr>
+          <w:cantSplit/>
+          <w:jc w:val="center"/>
+        </w:trPr>
+        <w:tc>
+          <w:tcPr>
+            <w:tcW w:w="2211" w:type="dxa"/>
+          </w:tcPr>
+          <w:p>
+            <w:pPr>
+              <w:pStyle w:val="BodyText1"/>
+              <w:jc w:val="both"/>
+              <w:rPr>
+                <w:rFonts w:ascii="Arial" w:hAnsi="Arial" w:cs="Arial"/>
+              </w:rPr>
+            </w:pPr>
+            <w:r>
+              <w:rPr>
+                <w:rFonts w:ascii="Arial" w:hAnsi="Arial" w:cs="Arial"/>
+              </w:rPr>
+              <w:t>Technique:</w:t>
+            </w:r>
+          </w:p>
+        </w:tc>
+        <w:tc>
+          <w:tcPr>
+            <w:tcW w:w="6627" w:type="dxa"/>
+          </w:tcPr>
+          <w:p>
+            <w:pPr>
+              <w:pStyle w:val="BodyText1"/>
+              <w:numPr>
+                <w:ilvl w:val="0"/>
+                <w:numId w:val="20"/>
+              </w:numPr>
+              <w:jc w:val="both"/>
+              <w:rPr>
+                <w:rFonts w:ascii="Arial" w:hAnsi="Arial" w:cs="Arial"/>
+              </w:rPr>
+            </w:pPr>
+            <w:r>
+              <w:rPr>
+                <w:rFonts w:ascii="Arial" w:hAnsi="Arial" w:cs="Arial"/>
+              </w:rPr>
+              <w:t>Use</w:t>
+            </w:r>
+            <w:r>
+              <w:rPr>
+                <w:rFonts w:ascii="Arial" w:hAnsi="Arial" w:cs="Arial"/>
+              </w:rPr>
+              <w:t xml:space="preserve"> a subset of </w:t>
+            </w:r>
+            <w:r>
+              <w:rPr>
+                <w:rFonts w:ascii="Arial" w:hAnsi="Arial" w:cs="Arial"/>
+              </w:rPr>
+              <w:t>Test Procedures developed for Function and Business Cycle Testing.</w:t>
+            </w:r>
+          </w:p>
+          <w:p>
+            <w:pPr>
+              <w:pStyle w:val="BodyText1"/>
+              <w:numPr>
+                <w:ilvl w:val="0"/>
+                <w:numId w:val="20"/>
+              </w:numPr>
+              <w:jc w:val="both"/>
+              <w:rPr>
+                <w:rFonts w:ascii="Arial" w:hAnsi="Arial" w:cs="Arial"/>
+              </w:rPr>
+            </w:pPr>
+            <w:r>
+              <w:rPr>
+                <w:rFonts w:ascii="Arial" w:hAnsi="Arial" w:cs="Arial"/>
+              </w:rPr>
+              <w:t>Scripts will be executed to simulate the peak load for 1 hour and report will be generated and analysed.</w:t>
+            </w:r>
+          </w:p>
+          <w:p>
+            <w:pPr>
+              <w:pStyle w:val="BodyText1"/>
+              <w:numPr>
+                <w:ilvl w:val="0"/>
+                <w:numId w:val="20"/>
+              </w:numPr>
+              <w:jc w:val="both"/>
+              <w:rPr>
+                <w:rFonts w:ascii="Arial" w:hAnsi="Arial" w:cs="Arial"/>
+              </w:rPr>
+            </w:pPr>
+            <w:r>
+              <w:rPr>
+                <w:rFonts w:ascii="Arial" w:hAnsi="Arial" w:cs="Arial"/>
+              </w:rPr>
+              <w:t>This will be done using Load Runner.</w:t>
+            </w:r>
+          </w:p>
+        </w:tc>
+      </w:tr>
+      <w:tr>
+        <w:trPr>
+          <w:cantSplit/>
+          <w:jc w:val="center"/>
+        </w:trPr>
+        <w:tc>
+          <w:tcPr>
+            <w:tcW w:w="2211" w:type="dxa"/>
+          </w:tcPr>
+          <w:p>
+            <w:pPr>
+              <w:pStyle w:val="BodyText1"/>
+              <w:jc w:val="both"/>
+              <w:rPr>
+                <w:rFonts w:ascii="Arial" w:hAnsi="Arial" w:cs="Arial"/>
+              </w:rPr>
+            </w:pPr>
+            <w:r>
+              <w:rPr>
+                <w:rFonts w:ascii="Arial" w:hAnsi="Arial" w:cs="Arial"/>
+              </w:rPr>
+              <w:t>Completion Criteria:</w:t>
+            </w:r>
+          </w:p>
+        </w:tc>
+        <w:tc>
+          <w:tcPr>
+            <w:tcW w:w="6627" w:type="dxa"/>
+          </w:tcPr>
+          <w:p>
+            <w:pPr>
+              <w:pStyle w:val="BodyText1"/>
+              <w:numPr>
+                <w:ilvl w:val="0"/>
+                <w:numId w:val="20"/>
+              </w:numPr>
+              <w:jc w:val="both"/>
+              <w:rPr>
+                <w:rFonts w:ascii="Arial" w:hAnsi="Arial" w:cs="Arial"/>
+              </w:rPr>
+            </w:pPr>
+            <w:r>
+              <w:rPr>
+                <w:rFonts w:ascii="Arial" w:hAnsi="Arial" w:cs="Arial"/>
+              </w:rPr>
+              <w:t>Multiple transactions or multiple users</w:t>
+            </w:r>
+            <w:r>
+              <w:rPr>
+                <w:rFonts w:ascii="Arial" w:hAnsi="Arial" w:cs="Arial"/>
+              </w:rPr>
+              <w:t xml:space="preserve">:  Successful completion of the test scripts without any failures and within </w:t>
+            </w:r>
+            <w:r>
+              <w:rPr>
+                <w:rFonts w:ascii="Arial" w:hAnsi="Arial" w:cs="Arial"/>
+              </w:rPr>
+              <w:t>acceptable time allocation</w:t>
+            </w:r>
+            <w:r>
+              <w:rPr>
+                <w:rFonts w:ascii="Arial" w:hAnsi="Arial" w:cs="Arial"/>
+              </w:rPr>
+              <w:t>.</w:t>
+            </w:r>
+          </w:p>
+          <w:p>
+            <w:pPr>
+              <w:pStyle w:val="BodyText1"/>
+              <w:numPr>
+                <w:ilvl w:val="0"/>
+                <w:numId w:val="20"/>
+              </w:numPr>
+              <w:jc w:val="both"/>
+              <w:rPr>
+                <w:rFonts w:ascii="Arial" w:hAnsi="Arial" w:cs="Arial"/>
+              </w:rPr>
+            </w:pPr>
+            <w:r>
+              <w:rPr>
+                <w:rFonts w:ascii="Arial" w:hAnsi="Arial" w:cs="Arial"/>
+              </w:rPr>
+              <w:t>Results are recorded and a performance baseline is created for the major business functions within the scenarios listed above.</w:t>
+            </w:r>
+          </w:p>
+          <w:p>
+            <w:pPr>
+              <w:pStyle w:val="BodyText1"/>
+              <w:numPr>
+                <w:ilvl w:val="0"/>
+                <w:numId w:val="20"/>
+              </w:numPr>
+              <w:jc w:val="both"/>
+              <w:rPr>
+                <w:rFonts w:ascii="Arial" w:hAnsi="Arial" w:cs="Arial"/>
+              </w:rPr>
+            </w:pPr>
+            <w:r>
+              <w:rPr>
+                <w:rFonts w:ascii="Arial" w:hAnsi="Arial" w:cs="Arial"/>
+              </w:rPr>
+              <w:t xml:space="preserve">All </w:t>
+            </w:r>
+            <w:r>
+              <w:rPr>
+                <w:rFonts w:ascii="Arial" w:hAnsi="Arial" w:cs="Arial"/>
+              </w:rPr>
+              <w:t>load testing</w:t>
+            </w:r>
+            <w:r>
+              <w:rPr>
+                <w:rFonts w:ascii="Arial" w:hAnsi="Arial" w:cs="Arial"/>
+              </w:rPr>
+              <w:t xml:space="preserve"> defects </w:t>
+            </w:r>
+            <w:r>
+              <w:rPr>
+                <w:rFonts w:ascii="Arial" w:hAnsi="Arial" w:cs="Arial"/>
+              </w:rPr>
+              <w:t>are reviewed and triaged to an acceptable resolution.</w:t>
+            </w:r>
+            <w:r>
+              <w:rPr>
+                <w:rFonts w:ascii="Arial" w:hAnsi="Arial" w:cs="Arial"/>
+              </w:rPr>
+              <w:t xml:space="preserve">  </w:t>
+            </w:r>
+          </w:p>
+        </w:tc>
+      </w:tr>
+    </w:tbl>
+    <w:p>
+      <w:pPr>
+        <w:jc w:val="both"/>
+        <w:rPr>
+          <w:rFonts w:ascii="Arial" w:hAnsi="Arial" w:cs="Arial"/>
+          <w:lang w:val="en-GB"/>
+        </w:rPr>
+      </w:pPr>
+    </w:p>
+    <w:p>
+      <w:pPr>
+        <w:pStyle w:val="Heading3"/>
+      </w:pPr>
+      <w:r>
+        <w:t>Stress Testing:</w:t>
+      </w:r>
+    </w:p>
+    <w:p>
+      <w:pPr>
+        <w:jc w:val="both"/>
+        <w:rPr>
+          <w:rFonts w:ascii="Arial" w:hAnsi="Arial" w:cs="Arial"/>
+          <w:lang w:val="en-GB"/>
+        </w:rPr>
+      </w:pPr>
+      <w:r>
+        <w:rPr>
+          <w:rFonts w:ascii="Arial" w:hAnsi="Arial" w:cs="Arial"/>
+          <w:lang w:val="en-GB"/>
+        </w:rPr>
+        <w:t xml:space="preserve">Stress testing is a type of performance test implemented and executed to find errors due to low resources or competition for resources. Low memory or disk space may reveal defects in the target-of-test that aren't apparent under normal conditions. Other defects might result from competition for shared resources like database locks or network bandwidth. Stress </w:t>
+      </w:r>
+      <w:r>
+        <w:rPr>
+          <w:rFonts w:ascii="Arial" w:hAnsi="Arial" w:cs="Arial"/>
+          <w:lang w:val="en-GB"/>
+        </w:rPr>
+        <w:lastRenderedPageBreak/>
+        <w:t>testing can also be used to identify the peak workload the target-of-test can handle, which is often beyond the production workload.</w:t>
+      </w:r>
+    </w:p>
+    <w:p>
+      <w:pPr>
+        <w:jc w:val="both"/>
+        <w:rPr>
+          <w:rFonts w:ascii="Arial" w:hAnsi="Arial" w:cs="Arial"/>
+          <w:lang w:val="en-GB"/>
+        </w:rPr>
+      </w:pPr>
+    </w:p>
+    <w:p>
+      <w:pPr>
+        <w:jc w:val="both"/>
+        <w:rPr>
+          <w:rFonts w:ascii="Arial" w:hAnsi="Arial" w:cs="Arial"/>
+          <w:lang w:val="en-GB"/>
+        </w:rPr>
+      </w:pPr>
+    </w:p>
+    <w:p>
+      <w:pPr>
+        <w:jc w:val="both"/>
+        <w:rPr>
+          <w:rFonts w:ascii="Arial" w:hAnsi="Arial" w:cs="Arial"/>
+          <w:lang w:val="en-GB"/>
+        </w:rPr>
+      </w:pPr>
+    </w:p>
+    <w:p>
+      <w:pPr>
+        <w:pStyle w:val="Heading3"/>
+      </w:pPr>
+      <w:r>
+        <w:t>Volume Testing:</w:t>
+      </w:r>
+    </w:p>
+    <w:p>
+      <w:pPr>
+        <w:jc w:val="both"/>
+        <w:rPr>
+          <w:rFonts w:ascii="Arial" w:hAnsi="Arial" w:cs="Arial"/>
+          <w:lang w:val="en-GB"/>
+        </w:rPr>
+      </w:pPr>
+      <w:r>
+        <w:rPr>
+          <w:rFonts w:ascii="Arial" w:hAnsi="Arial" w:cs="Arial"/>
+          <w:lang w:val="en-GB"/>
+        </w:rPr>
+        <w:t>Volume Testing subjects the target-of-test to large amounts of data to determine if limits are reached that cause the software to fail. Volume Testing also identifies the continuous maximum load or volume the target-of-test can handle for a given period. For example, if the target-of-test is processing a set of database records to generate a report, a Volume Test would use a large test database and check that the software behaved normally and produced the correct report.</w:t>
+      </w:r>
+    </w:p>
+    <w:p>
+      <w:pPr>
+        <w:jc w:val="both"/>
+        <w:rPr>
+          <w:rFonts w:ascii="Arial" w:hAnsi="Arial" w:cs="Arial"/>
+          <w:lang w:val="en-GB"/>
+        </w:rPr>
+      </w:pPr>
+    </w:p>
+    <w:p>
+      <w:pPr>
+        <w:pStyle w:val="Heading3"/>
+        <w:rPr>
+          <w:lang w:val="en-GB"/>
+        </w:rPr>
+      </w:pPr>
+      <w:r>
+        <w:rPr>
+          <w:lang w:val="en-GB"/>
+        </w:rPr>
+        <w:t>Security &amp; Access Control Testing:</w:t>
+      </w:r>
+    </w:p>
+    <w:p>
+      <w:pPr>
+        <w:pStyle w:val="BodyText1"/>
+        <w:ind w:left="360"/>
+        <w:jc w:val="both"/>
+        <w:rPr>
+          <w:rFonts w:ascii="Arial" w:hAnsi="Arial" w:cs="Arial"/>
+        </w:rPr>
+      </w:pPr>
+      <w:r>
+        <w:rPr>
+          <w:rFonts w:ascii="Arial" w:hAnsi="Arial" w:cs="Arial"/>
+        </w:rPr>
+        <w:t xml:space="preserve">Security and Access Control Testing focus on following key areas of security:  </w:t>
+      </w:r>
+    </w:p>
+    <w:p>
+      <w:pPr>
+        <w:pStyle w:val="BodyText1"/>
+        <w:numPr>
+          <w:ilvl w:val="0"/>
+          <w:numId w:val="21"/>
+        </w:numPr>
+        <w:jc w:val="both"/>
+        <w:rPr>
+          <w:rFonts w:ascii="Arial" w:hAnsi="Arial" w:cs="Arial"/>
+        </w:rPr>
+      </w:pPr>
+      <w:r>
+        <w:rPr>
+          <w:rFonts w:ascii="Arial" w:hAnsi="Arial" w:cs="Arial"/>
+        </w:rPr>
+        <w:t>Application-level security, including access to the Data or Business Functions</w:t>
+      </w:r>
+    </w:p>
+    <w:p>
+      <w:pPr>
+        <w:jc w:val="both"/>
+        <w:rPr>
+          <w:rFonts w:ascii="Arial" w:hAnsi="Arial" w:cs="Arial"/>
+        </w:rPr>
+      </w:pPr>
+      <w:r>
+        <w:rPr>
+          <w:rFonts w:ascii="Arial" w:hAnsi="Arial" w:cs="Arial"/>
+        </w:rPr>
+        <w:t xml:space="preserve">Application-level security ensures </w:t>
+      </w:r>
+      <w:r>
+        <w:rPr>
+          <w:rFonts w:ascii="Arial" w:hAnsi="Arial" w:cs="Arial"/>
+        </w:rPr>
+        <w:t>the authentication and authorization of a user. Authentication ensures that the user is a valid user of the system and authorization ensures that the user has the proper privileges to perform specific tasks on desired resources of the system. Testing will be conducted to validate the rules by taking into considerations the various roles applicable for the system.</w:t>
+      </w:r>
+    </w:p>
+    <w:p>
+      <w:pPr>
+        <w:jc w:val="both"/>
+        <w:rPr>
+          <w:rFonts w:ascii="Arial" w:hAnsi="Arial" w:cs="Arial"/>
+        </w:rPr>
+      </w:pPr>
+    </w:p>
+    <w:p>
+      <w:pPr>
+        <w:pStyle w:val="Heading3"/>
+        <w:rPr>
+          <w:lang w:val="en-GB"/>
+        </w:rPr>
+      </w:pPr>
+      <w:r>
+        <w:rPr>
+          <w:lang w:val="en-GB"/>
+        </w:rPr>
+        <w:t>Failover &amp; Recovery Testing:</w:t>
+      </w:r>
+    </w:p>
+    <w:p>
+      <w:pPr>
+        <w:jc w:val="both"/>
+        <w:rPr>
+          <w:rFonts w:ascii="Arial" w:hAnsi="Arial" w:cs="Arial"/>
+          <w:lang w:val="en-GB"/>
+        </w:rPr>
+      </w:pPr>
+      <w:r>
+        <w:rPr>
+          <w:rFonts w:ascii="Arial" w:hAnsi="Arial" w:cs="Arial"/>
+          <w:lang w:val="en-GB"/>
+        </w:rPr>
+        <w:t>Failover and Recovery Testing ensures that the target-of-test can successfully failover and recover from a variety of hardware, software or network malfunctions with undue loss of data or data integrity.</w:t>
+      </w:r>
+    </w:p>
+    <w:p>
+      <w:pPr>
+        <w:jc w:val="both"/>
+        <w:rPr>
+          <w:rFonts w:ascii="Arial" w:hAnsi="Arial" w:cs="Arial"/>
+          <w:lang w:val="en-GB"/>
+        </w:rPr>
+      </w:pPr>
+      <w:r>
+        <w:rPr>
+          <w:rFonts w:ascii="Arial" w:hAnsi="Arial" w:cs="Arial"/>
+          <w:lang w:val="en-GB"/>
+        </w:rPr>
+        <w:t>Failover testing ensures that, for those systems that must be kept running, when a failover condition occurs, the alternate or backup systems properly “take over” for the failed system without loss of data or transactions.</w:t>
+      </w:r>
+    </w:p>
+    <w:p>
+      <w:pPr>
+        <w:jc w:val="both"/>
+        <w:rPr>
+          <w:rFonts w:ascii="Arial" w:hAnsi="Arial" w:cs="Arial"/>
+          <w:lang w:val="en-GB"/>
+        </w:rPr>
+      </w:pPr>
+      <w:r>
+        <w:rPr>
+          <w:rFonts w:ascii="Arial" w:hAnsi="Arial" w:cs="Arial"/>
+          <w:lang w:val="en-GB"/>
+        </w:rPr>
+        <w:t>Recovery testing is an antagonistic test process in which the application or system is exposed to extreme conditions, or simulated conditions, to cause a failure, such as device Input/</w:t>
+      </w:r>
+      <w:r>
+        <w:rPr>
+          <w:rFonts w:ascii="Arial" w:hAnsi="Arial" w:cs="Arial"/>
+          <w:lang w:val="en-GB"/>
+        </w:rPr>
+        <w:t xml:space="preserve"> </w:t>
+      </w:r>
+      <w:r>
+        <w:rPr>
+          <w:rFonts w:ascii="Arial" w:hAnsi="Arial" w:cs="Arial"/>
+          <w:lang w:val="en-GB"/>
+        </w:rPr>
+        <w:t>Output (I/O) failures or invalid database pointers and keys. Recovery processes are invoked and the application or system is monitored and inspected to verify proper application, or system, and data recovery has been achieved.</w:t>
+      </w:r>
+    </w:p>
+    <w:p>
+      <w:pPr>
+        <w:jc w:val="both"/>
+        <w:rPr>
+          <w:rFonts w:ascii="Arial" w:hAnsi="Arial" w:cs="Arial"/>
+          <w:lang w:val="en-GB"/>
+        </w:rPr>
+      </w:pPr>
+    </w:p>
+    <w:p>
+      <w:pPr>
+        <w:pStyle w:val="Heading3"/>
+        <w:rPr>
+          <w:lang w:val="en-GB"/>
+        </w:rPr>
+      </w:pPr>
+      <w:r>
+        <w:rPr>
+          <w:lang w:val="en-GB"/>
+        </w:rPr>
+        <w:t>Configuration Testing:</w:t>
+      </w:r>
+    </w:p>
+    <w:p>
+      <w:pPr>
+        <w:jc w:val="both"/>
+        <w:rPr>
+          <w:rFonts w:ascii="Arial" w:hAnsi="Arial" w:cs="Arial"/>
+          <w:lang w:val="en-GB"/>
+        </w:rPr>
+      </w:pPr>
+      <w:r>
+        <w:rPr>
+          <w:rFonts w:ascii="Arial" w:hAnsi="Arial" w:cs="Arial"/>
+          <w:lang w:val="en-GB"/>
+        </w:rPr>
+        <w:t xml:space="preserve">Configuration testing verifies the operation of the target-of-test on different software and hardware configurations. In most production environments, the particular hardware </w:t>
+      </w:r>
+      <w:r>
+        <w:rPr>
+          <w:rFonts w:ascii="Arial" w:hAnsi="Arial" w:cs="Arial"/>
+          <w:lang w:val="en-GB"/>
+        </w:rPr>
+        <w:lastRenderedPageBreak/>
+        <w:t>specifications for the client workstations, network connections and database servers vary. Client workstations may have different software loaded</w:t>
+      </w:r>
+      <w:r>
+        <w:rPr>
+          <w:rFonts w:ascii="Arial" w:hAnsi="Arial" w:cs="Arial"/>
+          <w:lang w:val="en-GB"/>
+        </w:rPr>
+        <w:sym w:font="Symbol" w:char="F0BE"/>
+      </w:r>
+      <w:r>
+        <w:rPr>
+          <w:rFonts w:ascii="Arial" w:hAnsi="Arial" w:cs="Arial"/>
+          <w:lang w:val="en-GB"/>
+        </w:rPr>
+        <w:t>for example, applications, drivers, and so on</w:t>
+      </w:r>
+      <w:r>
+        <w:rPr>
+          <w:rFonts w:ascii="Arial" w:hAnsi="Arial" w:cs="Arial"/>
+          <w:lang w:val="en-GB"/>
+        </w:rPr>
+        <w:sym w:font="Symbol" w:char="F0BE"/>
+      </w:r>
+      <w:r>
+        <w:rPr>
+          <w:rFonts w:ascii="Arial" w:hAnsi="Arial" w:cs="Arial"/>
+          <w:lang w:val="en-GB"/>
+        </w:rPr>
+        <w:t>and at any one time, many different combinations may be active using different resources</w:t>
+      </w:r>
+      <w:r>
+        <w:rPr>
+          <w:rFonts w:ascii="Arial" w:hAnsi="Arial" w:cs="Arial"/>
+          <w:lang w:val="en-GB"/>
+        </w:rPr>
+        <w:t>.</w:t>
+      </w:r>
+    </w:p>
+    <w:p>
+      <w:pPr>
+        <w:jc w:val="both"/>
+        <w:rPr>
+          <w:rFonts w:ascii="Arial" w:hAnsi="Arial" w:cs="Arial"/>
+          <w:lang w:val="en-GB"/>
+        </w:rPr>
+      </w:pPr>
+    </w:p>
+    <w:p>
+      <w:pPr>
+        <w:jc w:val="both"/>
+        <w:rPr>
+          <w:rFonts w:ascii="Arial" w:hAnsi="Arial" w:cs="Arial"/>
+          <w:lang w:val="en-GB"/>
+        </w:rPr>
+      </w:pPr>
+    </w:p>
+    <w:p>
+      <w:pPr>
+        <w:pStyle w:val="Heading3"/>
+        <w:rPr>
+          <w:lang w:val="en-GB"/>
+        </w:rPr>
+      </w:pPr>
+      <w:r>
+        <w:rPr>
+          <w:lang w:val="en-GB"/>
+        </w:rPr>
+        <w:t>Installation/Deploy &amp; Back out Testing:</w:t>
+      </w:r>
+    </w:p>
+    <w:p>
+      <w:pPr>
+        <w:jc w:val="both"/>
+        <w:rPr>
+          <w:rFonts w:ascii="Arial" w:hAnsi="Arial" w:cs="Arial"/>
+          <w:lang w:val="en-GB"/>
+        </w:rPr>
+      </w:pPr>
+      <w:r>
+        <w:rPr>
+          <w:rFonts w:ascii="Arial" w:hAnsi="Arial" w:cs="Arial"/>
+          <w:lang w:val="en-GB"/>
+        </w:rPr>
+        <w:t>Installation testing has two purposes. The first is to ensure that the software can be installed under different conditions</w:t>
+      </w:r>
+      <w:r>
+        <w:sym w:font="Symbol" w:char="F0BE"/>
+      </w:r>
+      <w:r>
+        <w:rPr>
+          <w:rFonts w:ascii="Arial" w:hAnsi="Arial" w:cs="Arial"/>
+          <w:lang w:val="en-GB"/>
+        </w:rPr>
+        <w:t>such as</w:t>
+      </w:r>
+      <w:r>
+        <w:rPr>
+          <w:rFonts w:ascii="Arial" w:hAnsi="Arial" w:cs="Arial"/>
+          <w:lang w:val="en-GB"/>
+        </w:rPr>
+        <w:t xml:space="preserve"> a new installation, an upgrade</w:t>
+      </w:r>
+      <w:r>
+        <w:rPr>
+          <w:rFonts w:ascii="Arial" w:hAnsi="Arial" w:cs="Arial"/>
+          <w:lang w:val="en-GB"/>
+        </w:rPr>
+        <w:t xml:space="preserve"> and a complete or custom installation</w:t>
+      </w:r>
+      <w:r>
+        <w:sym w:font="Symbol" w:char="F0BE"/>
+      </w:r>
+      <w:r>
+        <w:rPr>
+          <w:rFonts w:ascii="Arial" w:hAnsi="Arial" w:cs="Arial"/>
+          <w:lang w:val="en-GB"/>
+        </w:rPr>
+        <w:t>under normal and abnormal conditions. Abnormal conditions include insufficient disk space, lack of privilege to create directories, and so on. The second purpose is to verify that, once installed; the software operates correctly and can be backed out successfully. This usually means running a number of the tests that were developed for Function testing before and after the back out.</w:t>
+      </w:r>
+    </w:p>
+    <w:p>
+      <w:pPr>
+        <w:jc w:val="both"/>
+        <w:rPr>
+          <w:rFonts w:ascii="Arial" w:hAnsi="Arial" w:cs="Arial"/>
+          <w:lang w:val="en-GB"/>
+        </w:rPr>
+      </w:pPr>
+    </w:p>
+    <w:p>
+      <w:pPr>
+        <w:pStyle w:val="Heading3"/>
+        <w:rPr>
+          <w:lang w:val="en-GB"/>
+        </w:rPr>
+      </w:pPr>
+      <w:r>
+        <w:rPr>
+          <w:lang w:val="en-GB"/>
+        </w:rPr>
+        <w:t>Post Production Testing:</w:t>
+      </w:r>
+    </w:p>
+    <w:p>
+      <w:pPr>
+        <w:jc w:val="both"/>
+        <w:rPr>
+          <w:rFonts w:ascii="Arial" w:hAnsi="Arial" w:cs="Arial"/>
+          <w:lang w:val="en-GB"/>
+        </w:rPr>
+      </w:pPr>
+      <w:r>
+        <w:rPr>
+          <w:rFonts w:ascii="Arial" w:hAnsi="Arial" w:cs="Arial"/>
+          <w:lang w:val="en-GB"/>
+        </w:rPr>
+        <w:t>The purpose of Post production testing is to verify that, once deployed, the software operates correctly.  This usually means running a number of the tests that were developed for Function Testing ensuring that no data is changed/</w:t>
+      </w:r>
+      <w:r>
+        <w:rPr>
+          <w:rFonts w:ascii="Arial" w:hAnsi="Arial" w:cs="Arial"/>
+          <w:lang w:val="en-GB"/>
+        </w:rPr>
+        <w:t xml:space="preserve"> </w:t>
+      </w:r>
+      <w:r>
+        <w:rPr>
+          <w:rFonts w:ascii="Arial" w:hAnsi="Arial" w:cs="Arial"/>
+          <w:lang w:val="en-GB"/>
+        </w:rPr>
+        <w:t>modified in production.  Typically, the business SME’s assist with Post production testing.</w:t>
+      </w:r>
+    </w:p>
+    <w:p>
+      <w:pPr>
+        <w:jc w:val="both"/>
+        <w:rPr>
+          <w:rFonts w:ascii="Arial" w:hAnsi="Arial" w:cs="Arial"/>
+          <w:lang w:val="en-GB"/>
+        </w:rPr>
+      </w:pPr>
+    </w:p>
+    <w:p>
+      <w:pPr>
+        <w:pStyle w:val="Heading3"/>
+        <w:rPr>
+          <w:lang w:val="en-GB"/>
+        </w:rPr>
+      </w:pPr>
+      <w:r>
+        <w:rPr>
+          <w:lang w:val="en-GB"/>
+        </w:rPr>
+        <w:t>Unit Testing:</w:t>
+      </w:r>
+    </w:p>
+    <w:p>
+      <w:pPr>
+        <w:jc w:val="both"/>
+        <w:rPr>
+          <w:rFonts w:ascii="Arial" w:hAnsi="Arial" w:cs="Arial"/>
+        </w:rPr>
+      </w:pPr>
+      <w:r>
+        <w:rPr>
+          <w:rFonts w:ascii="Arial" w:hAnsi="Arial" w:cs="Arial"/>
+        </w:rPr>
+        <w:t>Unit testing will take place within the construction phase of the project.  After application module has been built to meet design specifications, each component (screen, view, interface, conversion program, etc.) will be tested individually to help confirm that it functions properly as an individual unit.  Basic performance testing will also be completed during unit test to resolve obvious issues with performance prior to the System Testing.</w:t>
+      </w:r>
+    </w:p>
+    <w:p>
+      <w:pPr>
+        <w:jc w:val="both"/>
+        <w:rPr>
+          <w:rFonts w:ascii="Arial" w:hAnsi="Arial" w:cs="Arial"/>
+        </w:rPr>
+      </w:pPr>
+      <w:r>
+        <w:rPr>
+          <w:rFonts w:ascii="Arial" w:hAnsi="Arial" w:cs="Arial"/>
+        </w:rPr>
+        <w:t>The resource responsible for development will conduct testing of their module using the unit test conditions defined by the developer based</w:t>
+      </w:r>
+      <w:r>
+        <w:rPr>
+          <w:rFonts w:ascii="Arial" w:hAnsi="Arial" w:cs="Arial"/>
+        </w:rPr>
+        <w:t xml:space="preserve"> on detailed design documents. </w:t>
+      </w:r>
+      <w:r>
+        <w:rPr>
+          <w:rFonts w:ascii="Arial" w:hAnsi="Arial" w:cs="Arial"/>
+        </w:rPr>
+        <w:t>The final step of unit test will be a review by the team lead to obtain their signoff on the component test checklist.</w:t>
+      </w:r>
+    </w:p>
+    <w:p>
+      <w:pPr>
+        <w:jc w:val="both"/>
+        <w:rPr>
+          <w:rFonts w:ascii="Arial" w:hAnsi="Arial" w:cs="Arial"/>
+        </w:rPr>
+      </w:pPr>
+    </w:p>
+    <w:p>
+      <w:pPr>
+        <w:pStyle w:val="Heading3"/>
+      </w:pPr>
+      <w:r>
+        <w:t>Smoke Testing:</w:t>
+      </w:r>
+    </w:p>
+    <w:tbl>
+      <w:tblPr>
+        <w:tblW w:w="0" w:type="auto"/>
+        <w:tblInd w:w="738" w:type="dxa"/>
+        <w:tblBorders>
+          <w:top w:val="single" w:sz="12" w:space="0" w:color="000000"/>
+          <w:left w:val="single" w:sz="12" w:space="0" w:color="000000"/>
+          <w:bottom w:val="single" w:sz="12" w:space="0" w:color="000000"/>
+          <w:right w:val="single" w:sz="12" w:space="0" w:color="000000"/>
+          <w:insideH w:val="single" w:sz="6" w:space="0" w:color="000000"/>
+          <w:insideV w:val="single" w:sz="6" w:space="0" w:color="000000"/>
+        </w:tblBorders>
+        <w:tblLayout w:type="fixed"/>
+        <w:tblLook w:val="009F"/>
+      </w:tblPr>
+      <w:tblGrid>
+        <w:gridCol w:w="2211"/>
+        <w:gridCol w:w="6627"/>
+      </w:tblGrid>
+      <w:tr>
+        <w:trPr>
+          <w:cantSplit/>
+        </w:trPr>
+        <w:tc>
+          <w:tcPr>
+            <w:tcW w:w="2211" w:type="dxa"/>
+          </w:tcPr>
+          <w:p>
+            <w:pPr>
+              <w:pStyle w:val="BodyText1"/>
+              <w:jc w:val="both"/>
+              <w:rPr>
+                <w:rFonts w:ascii="Arial" w:hAnsi="Arial" w:cs="Arial"/>
+              </w:rPr>
+            </w:pPr>
+            <w:r>
+              <w:rPr>
+                <w:rFonts w:ascii="Arial" w:hAnsi="Arial" w:cs="Arial"/>
+              </w:rPr>
+              <w:t>Test Objective:</w:t>
+            </w:r>
+          </w:p>
+        </w:tc>
+        <w:tc>
+          <w:tcPr>
+            <w:tcW w:w="6627" w:type="dxa"/>
+          </w:tcPr>
+          <w:p>
+            <w:pPr>
+              <w:pStyle w:val="BodyText1"/>
+              <w:jc w:val="both"/>
+              <w:rPr>
+                <w:rFonts w:ascii="Arial" w:hAnsi="Arial" w:cs="Arial"/>
+              </w:rPr>
+            </w:pPr>
+            <w:r>
+              <w:rPr>
+                <w:rFonts w:ascii="Arial" w:hAnsi="Arial" w:cs="Arial"/>
+              </w:rPr>
+              <w:t>Verifies the major functionality at high level in order to determine if further testing is possible.</w:t>
+            </w:r>
+          </w:p>
+        </w:tc>
+      </w:tr>
+      <w:tr>
+        <w:trPr>
+          <w:cantSplit/>
+          <w:trHeight w:val="1083"/>
+        </w:trPr>
+        <w:tc>
+          <w:tcPr>
+            <w:tcW w:w="2211" w:type="dxa"/>
+          </w:tcPr>
+          <w:p>
+            <w:pPr>
+              <w:pStyle w:val="BodyText1"/>
+              <w:jc w:val="both"/>
+              <w:rPr>
+                <w:rFonts w:ascii="Arial" w:hAnsi="Arial" w:cs="Arial"/>
+              </w:rPr>
+            </w:pPr>
+            <w:r>
+              <w:rPr>
+                <w:rFonts w:ascii="Arial" w:hAnsi="Arial" w:cs="Arial"/>
+              </w:rPr>
+              <w:t>Technique:</w:t>
+            </w:r>
+          </w:p>
+        </w:tc>
+        <w:tc>
+          <w:tcPr>
+            <w:tcW w:w="6627" w:type="dxa"/>
+          </w:tcPr>
+          <w:p>
+            <w:pPr>
+              <w:pStyle w:val="BodyText1"/>
+              <w:numPr>
+                <w:ilvl w:val="0"/>
+                <w:numId w:val="20"/>
+              </w:numPr>
+              <w:jc w:val="both"/>
+              <w:rPr>
+                <w:rFonts w:ascii="Arial" w:hAnsi="Arial" w:cs="Arial"/>
+              </w:rPr>
+            </w:pPr>
+            <w:r>
+              <w:rPr>
+                <w:rFonts w:ascii="Arial" w:hAnsi="Arial" w:cs="Arial"/>
+              </w:rPr>
+              <w:t>After initial deployment to the test environment validate a</w:t>
+            </w:r>
+            <w:r>
+              <w:rPr>
+                <w:rFonts w:ascii="Arial" w:hAnsi="Arial" w:cs="Arial"/>
+              </w:rPr>
+              <w:t>ll</w:t>
+            </w:r>
+            <w:r>
+              <w:rPr>
+                <w:rFonts w:ascii="Arial" w:hAnsi="Arial" w:cs="Arial"/>
+              </w:rPr>
+              <w:t xml:space="preserve"> critical</w:t>
+            </w:r>
+            <w:r>
+              <w:rPr>
+                <w:rFonts w:ascii="Arial" w:hAnsi="Arial" w:cs="Arial"/>
+              </w:rPr>
+              <w:t xml:space="preserve"> components of </w:t>
+            </w:r>
+            <w:r>
+              <w:rPr>
+                <w:rFonts w:ascii="Arial" w:hAnsi="Arial" w:cs="Arial"/>
+              </w:rPr>
+              <w:t>the</w:t>
+            </w:r>
+            <w:r>
+              <w:rPr>
+                <w:rFonts w:ascii="Arial" w:hAnsi="Arial" w:cs="Arial"/>
+              </w:rPr>
+              <w:t xml:space="preserve"> application </w:t>
+            </w:r>
+            <w:r>
+              <w:rPr>
+                <w:rFonts w:ascii="Arial" w:hAnsi="Arial" w:cs="Arial"/>
+              </w:rPr>
+              <w:t>prior to proceeding with testing.</w:t>
+            </w:r>
+          </w:p>
+        </w:tc>
+      </w:tr>
+      <w:tr>
+        <w:trPr>
+          <w:cantSplit/>
+        </w:trPr>
+        <w:tc>
+          <w:tcPr>
+            <w:tcW w:w="2211" w:type="dxa"/>
+          </w:tcPr>
+          <w:p>
+            <w:pPr>
+              <w:pStyle w:val="BodyText1"/>
+              <w:jc w:val="both"/>
+              <w:rPr>
+                <w:rFonts w:ascii="Arial" w:hAnsi="Arial" w:cs="Arial"/>
+              </w:rPr>
+            </w:pPr>
+            <w:r>
+              <w:rPr>
+                <w:rFonts w:ascii="Arial" w:hAnsi="Arial" w:cs="Arial"/>
+              </w:rPr>
+              <w:lastRenderedPageBreak/>
+              <w:t>Completion Criteria:</w:t>
+            </w:r>
+          </w:p>
+        </w:tc>
+        <w:tc>
+          <w:tcPr>
+            <w:tcW w:w="6627" w:type="dxa"/>
+            <w:vAlign w:val="center"/>
+          </w:tcPr>
+          <w:p>
+            <w:pPr>
+              <w:pStyle w:val="BodyText1"/>
+              <w:numPr>
+                <w:ilvl w:val="0"/>
+                <w:numId w:val="20"/>
+              </w:numPr>
+              <w:jc w:val="both"/>
+              <w:rPr>
+                <w:rFonts w:ascii="Arial" w:hAnsi="Arial" w:cs="Arial"/>
+              </w:rPr>
+            </w:pPr>
+            <w:r>
+              <w:rPr>
+                <w:rFonts w:ascii="Arial" w:hAnsi="Arial" w:cs="Arial"/>
+              </w:rPr>
+              <w:t>Navigation through the application at high level is possible</w:t>
+            </w:r>
+            <w:r>
+              <w:rPr>
+                <w:rFonts w:ascii="Arial" w:hAnsi="Arial" w:cs="Arial"/>
+              </w:rPr>
+              <w:t>, testing can continue.</w:t>
+            </w:r>
+          </w:p>
+        </w:tc>
+      </w:tr>
+    </w:tbl>
+    <w:p>
+      <w:pPr>
+        <w:jc w:val="both"/>
+        <w:rPr>
+          <w:rFonts w:ascii="Arial" w:hAnsi="Arial" w:cs="Arial"/>
+        </w:rPr>
+      </w:pPr>
+    </w:p>
+    <w:p>
+      <w:pPr>
+        <w:jc w:val="both"/>
+        <w:rPr>
+          <w:rFonts w:ascii="Arial" w:hAnsi="Arial" w:cs="Arial"/>
+        </w:rPr>
+      </w:pPr>
+    </w:p>
+    <w:p>
+      <w:pPr>
+        <w:jc w:val="both"/>
+        <w:rPr>
+          <w:rFonts w:ascii="Arial" w:hAnsi="Arial" w:cs="Arial"/>
+        </w:rPr>
+      </w:pPr>
+    </w:p>
+    <w:p>
+      <w:pPr>
+        <w:pStyle w:val="Heading3"/>
+      </w:pPr>
+      <w:r>
+        <w:t>Data Migration Testing:</w:t>
+      </w:r>
+    </w:p>
+    <w:p>
+      <w:pPr>
+        <w:pStyle w:val="BodyText1"/>
+        <w:spacing w:after="60"/>
+        <w:jc w:val="both"/>
+        <w:rPr>
+          <w:rFonts w:ascii="Arial" w:hAnsi="Arial" w:cs="Arial"/>
+        </w:rPr>
+      </w:pPr>
+      <w:r>
+        <w:rPr>
+          <w:rFonts w:ascii="Arial" w:hAnsi="Arial" w:cs="Arial"/>
+        </w:rPr>
+        <w:t xml:space="preserve">This is the process of testing to verify whether or not the data migration (or conversion) has been successfully completed. The testing process will be carried out by running SQL scripts on both the source and destination databases. </w:t>
+      </w:r>
+      <w:r>
+        <w:rPr>
+          <w:rFonts w:ascii="Arial" w:hAnsi="Arial" w:cs="Arial"/>
+        </w:rPr>
+        <w:t xml:space="preserve"> </w:t>
+      </w:r>
+    </w:p>
+    <w:p>
+      <w:pPr>
+        <w:pStyle w:val="BodyText1"/>
+        <w:spacing w:after="60"/>
+        <w:jc w:val="both"/>
+        <w:rPr>
+          <w:rFonts w:ascii="Arial" w:hAnsi="Arial" w:cs="Arial"/>
+        </w:rPr>
+      </w:pPr>
+      <w:r>
+        <w:rPr>
+          <w:rFonts w:ascii="Arial" w:hAnsi="Arial" w:cs="Arial"/>
+        </w:rPr>
+        <w:t>T</w:t>
+      </w:r>
+      <w:r>
+        <w:rPr>
+          <w:rFonts w:ascii="Arial" w:hAnsi="Arial" w:cs="Arial"/>
+        </w:rPr>
+        <w:t>he fields which are present in the new</w:t>
+      </w:r>
+      <w:r>
+        <w:rPr>
+          <w:rFonts w:ascii="Arial" w:hAnsi="Arial" w:cs="Arial"/>
+        </w:rPr>
+        <w:t xml:space="preserve"> </w:t>
+      </w:r>
+      <w:r>
+        <w:rPr>
+          <w:rFonts w:ascii="Arial" w:hAnsi="Arial" w:cs="Arial"/>
+        </w:rPr>
+        <w:t xml:space="preserve">data Model in the </w:t>
+      </w:r>
+      <w:r>
+        <w:rPr>
+          <w:rFonts w:ascii="Arial" w:hAnsi="Arial" w:cs="Arial"/>
+        </w:rPr>
+        <w:t>Destination DB(s)</w:t>
+      </w:r>
+      <w:r>
+        <w:rPr>
+          <w:rFonts w:ascii="Arial" w:hAnsi="Arial" w:cs="Arial"/>
+        </w:rPr>
+        <w:t xml:space="preserve"> will be migrated from </w:t>
+      </w:r>
+      <w:r>
+        <w:rPr>
+          <w:rFonts w:ascii="Arial" w:hAnsi="Arial" w:cs="Arial"/>
+        </w:rPr>
+        <w:t>the existing systems</w:t>
+      </w:r>
+      <w:r>
+        <w:rPr>
+          <w:rFonts w:ascii="Arial" w:hAnsi="Arial" w:cs="Arial"/>
+        </w:rPr>
+        <w:t xml:space="preserve"> </w:t>
+      </w:r>
+      <w:r>
+        <w:rPr>
+          <w:rFonts w:ascii="Arial" w:hAnsi="Arial" w:cs="Arial"/>
+        </w:rPr>
+        <w:t>source DB(s)</w:t>
+      </w:r>
+      <w:r>
+        <w:rPr>
+          <w:rFonts w:ascii="Arial" w:hAnsi="Arial" w:cs="Arial"/>
+        </w:rPr>
+        <w:t xml:space="preserve"> to </w:t>
+      </w:r>
+      <w:r>
+        <w:rPr>
+          <w:rFonts w:ascii="Arial" w:hAnsi="Arial" w:cs="Arial"/>
+        </w:rPr>
+        <w:t>Destination</w:t>
+      </w:r>
+      <w:r>
+        <w:rPr>
+          <w:rFonts w:ascii="Arial" w:hAnsi="Arial" w:cs="Arial"/>
+        </w:rPr>
+        <w:t xml:space="preserve"> DB</w:t>
+      </w:r>
+      <w:r>
+        <w:rPr>
+          <w:rFonts w:ascii="Arial" w:hAnsi="Arial" w:cs="Arial"/>
+        </w:rPr>
+        <w:t>(s)</w:t>
+      </w:r>
+      <w:r>
+        <w:rPr>
+          <w:rFonts w:ascii="Arial" w:hAnsi="Arial" w:cs="Arial"/>
+        </w:rPr>
+        <w:t>.</w:t>
+      </w:r>
+    </w:p>
+    <w:p>
+      <w:pPr>
+        <w:jc w:val="both"/>
+        <w:rPr>
+          <w:rFonts w:ascii="Arial" w:hAnsi="Arial" w:cs="Arial"/>
+        </w:rPr>
+      </w:pPr>
+    </w:p>
+    <w:tbl>
+      <w:tblPr>
+        <w:tblW w:w="0" w:type="auto"/>
+        <w:jc w:val="center"/>
+        <w:tblInd w:w="738" w:type="dxa"/>
+        <w:tblBorders>
+          <w:top w:val="single" w:sz="12" w:space="0" w:color="000000"/>
+          <w:left w:val="single" w:sz="12" w:space="0" w:color="000000"/>
+          <w:bottom w:val="single" w:sz="12" w:space="0" w:color="000000"/>
+          <w:right w:val="single" w:sz="12" w:space="0" w:color="000000"/>
+          <w:insideH w:val="single" w:sz="6" w:space="0" w:color="000000"/>
+          <w:insideV w:val="single" w:sz="6" w:space="0" w:color="000000"/>
+        </w:tblBorders>
+        <w:tblLayout w:type="fixed"/>
+        <w:tblLook w:val="009F"/>
+      </w:tblPr>
+      <w:tblGrid>
+        <w:gridCol w:w="2211"/>
+        <w:gridCol w:w="6627"/>
+      </w:tblGrid>
+      <w:tr>
+        <w:trPr>
+          <w:cantSplit/>
+          <w:jc w:val="center"/>
+        </w:trPr>
+        <w:tc>
+          <w:tcPr>
+            <w:tcW w:w="2211" w:type="dxa"/>
+          </w:tcPr>
+          <w:p>
+            <w:pPr>
+              <w:pStyle w:val="BodyText1"/>
+              <w:jc w:val="both"/>
+              <w:rPr>
+                <w:rFonts w:ascii="Arial" w:hAnsi="Arial" w:cs="Arial"/>
+              </w:rPr>
+            </w:pPr>
+            <w:r>
+              <w:rPr>
+                <w:rFonts w:ascii="Arial" w:hAnsi="Arial" w:cs="Arial"/>
+              </w:rPr>
+              <w:t>Test Objective:</w:t>
+            </w:r>
+          </w:p>
+        </w:tc>
+        <w:tc>
+          <w:tcPr>
+            <w:tcW w:w="6627" w:type="dxa"/>
+          </w:tcPr>
+          <w:p>
+            <w:pPr>
+              <w:pStyle w:val="BodyText1"/>
+              <w:jc w:val="both"/>
+            </w:pPr>
+            <w:r>
+              <w:rPr>
+                <w:rFonts w:ascii="Arial" w:hAnsi="Arial" w:cs="Arial"/>
+              </w:rPr>
+              <w:t xml:space="preserve">The objective of this test is to verify that data migration is successful from </w:t>
+            </w:r>
+            <w:r>
+              <w:rPr>
+                <w:rFonts w:ascii="Arial" w:hAnsi="Arial" w:cs="Arial"/>
+              </w:rPr>
+              <w:t>source DB(s) to destination DB(s)</w:t>
+            </w:r>
+            <w:r>
+              <w:rPr>
+                <w:rFonts w:ascii="Arial" w:hAnsi="Arial" w:cs="Arial"/>
+              </w:rPr>
+              <w:t>.</w:t>
+            </w:r>
+          </w:p>
+        </w:tc>
+      </w:tr>
+      <w:tr>
+        <w:trPr>
+          <w:cantSplit/>
+          <w:jc w:val="center"/>
+        </w:trPr>
+        <w:tc>
+          <w:tcPr>
+            <w:tcW w:w="2211" w:type="dxa"/>
+          </w:tcPr>
+          <w:p>
+            <w:pPr>
+              <w:pStyle w:val="BodyText1"/>
+              <w:jc w:val="both"/>
+              <w:rPr>
+                <w:rFonts w:ascii="Arial" w:hAnsi="Arial" w:cs="Arial"/>
+                <w:color w:val="000000"/>
+              </w:rPr>
+            </w:pPr>
+            <w:r>
+              <w:rPr>
+                <w:rFonts w:ascii="Arial" w:hAnsi="Arial" w:cs="Arial"/>
+                <w:color w:val="000000"/>
+              </w:rPr>
+              <w:t xml:space="preserve">Technique: </w:t>
+            </w:r>
+          </w:p>
+        </w:tc>
+        <w:tc>
+          <w:tcPr>
+            <w:tcW w:w="6627" w:type="dxa"/>
+          </w:tcPr>
+          <w:p>
+            <w:pPr>
+              <w:pStyle w:val="BodyText1"/>
+              <w:numPr>
+                <w:ilvl w:val="0"/>
+                <w:numId w:val="20"/>
+              </w:numPr>
+              <w:jc w:val="both"/>
+              <w:rPr>
+                <w:rFonts w:ascii="Arial" w:hAnsi="Arial" w:cs="Arial"/>
+              </w:rPr>
+            </w:pPr>
+            <w:r>
+              <w:rPr>
+                <w:rFonts w:ascii="Arial" w:hAnsi="Arial" w:cs="Arial"/>
+              </w:rPr>
+              <w:t>The</w:t>
+            </w:r>
+            <w:r>
+              <w:rPr>
+                <w:rFonts w:ascii="Arial" w:hAnsi="Arial" w:cs="Arial"/>
+              </w:rPr>
+              <w:t xml:space="preserve"> Team is notified before the data migration.</w:t>
+            </w:r>
+          </w:p>
+          <w:p>
+            <w:pPr>
+              <w:pStyle w:val="BodyText1"/>
+              <w:numPr>
+                <w:ilvl w:val="0"/>
+                <w:numId w:val="20"/>
+              </w:numPr>
+              <w:jc w:val="both"/>
+              <w:rPr>
+                <w:rFonts w:ascii="Arial" w:hAnsi="Arial" w:cs="Arial"/>
+              </w:rPr>
+            </w:pPr>
+            <w:r>
+              <w:rPr>
+                <w:rFonts w:ascii="Arial" w:hAnsi="Arial" w:cs="Arial"/>
+              </w:rPr>
+              <w:t xml:space="preserve">Team runs queries on the </w:t>
+            </w:r>
+            <w:r>
+              <w:rPr>
+                <w:rFonts w:ascii="Arial" w:hAnsi="Arial" w:cs="Arial"/>
+              </w:rPr>
+              <w:t>source DB</w:t>
+            </w:r>
+            <w:r>
+              <w:rPr>
+                <w:rFonts w:ascii="Arial" w:hAnsi="Arial" w:cs="Arial"/>
+              </w:rPr>
+              <w:t xml:space="preserve"> and fetches the data.</w:t>
+            </w:r>
+          </w:p>
+          <w:p>
+            <w:pPr>
+              <w:pStyle w:val="BodyText1"/>
+              <w:numPr>
+                <w:ilvl w:val="0"/>
+                <w:numId w:val="20"/>
+              </w:numPr>
+              <w:jc w:val="both"/>
+              <w:rPr>
+                <w:rFonts w:ascii="Arial" w:hAnsi="Arial" w:cs="Arial"/>
+              </w:rPr>
+            </w:pPr>
+            <w:r>
+              <w:rPr>
+                <w:rFonts w:ascii="Arial" w:hAnsi="Arial" w:cs="Arial"/>
+              </w:rPr>
+              <w:t>Data Migration is done.</w:t>
+            </w:r>
+          </w:p>
+          <w:p>
+            <w:pPr>
+              <w:pStyle w:val="BodyText1"/>
+              <w:numPr>
+                <w:ilvl w:val="0"/>
+                <w:numId w:val="20"/>
+              </w:numPr>
+              <w:jc w:val="both"/>
+              <w:rPr>
+                <w:rFonts w:ascii="Arial" w:hAnsi="Arial" w:cs="Arial"/>
+              </w:rPr>
+            </w:pPr>
+            <w:r>
+              <w:rPr>
+                <w:rFonts w:ascii="Arial" w:hAnsi="Arial" w:cs="Arial"/>
+              </w:rPr>
+              <w:t xml:space="preserve">Mapped data needs to be </w:t>
+            </w:r>
+            <w:r>
+              <w:rPr>
+                <w:rFonts w:ascii="Arial" w:hAnsi="Arial" w:cs="Arial"/>
+              </w:rPr>
+              <w:t>determined</w:t>
+            </w:r>
+            <w:r>
+              <w:rPr>
+                <w:rFonts w:ascii="Arial" w:hAnsi="Arial" w:cs="Arial"/>
+              </w:rPr>
+              <w:t>.</w:t>
+            </w:r>
+          </w:p>
+          <w:p>
+            <w:pPr>
+              <w:pStyle w:val="BodyText1"/>
+              <w:numPr>
+                <w:ilvl w:val="0"/>
+                <w:numId w:val="20"/>
+              </w:numPr>
+              <w:jc w:val="both"/>
+              <w:rPr>
+                <w:rFonts w:ascii="Arial" w:hAnsi="Arial" w:cs="Arial"/>
+              </w:rPr>
+            </w:pPr>
+            <w:r>
+              <w:rPr>
+                <w:rFonts w:ascii="Arial" w:hAnsi="Arial" w:cs="Arial"/>
+              </w:rPr>
+              <w:t>T</w:t>
+            </w:r>
+            <w:r>
+              <w:rPr>
+                <w:rFonts w:ascii="Arial" w:hAnsi="Arial" w:cs="Arial"/>
+              </w:rPr>
+              <w:t xml:space="preserve">eam runs the queries on the </w:t>
+            </w:r>
+            <w:r>
+              <w:rPr>
+                <w:rFonts w:ascii="Arial" w:hAnsi="Arial" w:cs="Arial"/>
+              </w:rPr>
+              <w:t xml:space="preserve">Destination </w:t>
+            </w:r>
+            <w:r>
+              <w:rPr>
+                <w:rFonts w:ascii="Arial" w:hAnsi="Arial" w:cs="Arial"/>
+              </w:rPr>
+              <w:t>DB and fetches the data.</w:t>
+            </w:r>
+          </w:p>
+          <w:p>
+            <w:pPr>
+              <w:pStyle w:val="BodyText1"/>
+              <w:numPr>
+                <w:ilvl w:val="0"/>
+                <w:numId w:val="20"/>
+              </w:numPr>
+              <w:jc w:val="both"/>
+              <w:rPr>
+                <w:rFonts w:ascii="Arial" w:hAnsi="Arial" w:cs="Arial"/>
+              </w:rPr>
+            </w:pPr>
+            <w:r>
+              <w:rPr>
+                <w:rFonts w:ascii="Arial" w:hAnsi="Arial" w:cs="Arial"/>
+              </w:rPr>
+              <w:t>Cross verification of the data is done to see that data fetched from the old database is same as the data fetched from the new database.</w:t>
+            </w:r>
+          </w:p>
+          <w:p>
+            <w:pPr>
+              <w:pStyle w:val="BodyText1"/>
+              <w:numPr>
+                <w:ilvl w:val="0"/>
+                <w:numId w:val="20"/>
+              </w:numPr>
+              <w:jc w:val="both"/>
+              <w:rPr>
+                <w:rFonts w:ascii="Arial" w:hAnsi="Arial" w:cs="Arial"/>
+              </w:rPr>
+            </w:pPr>
+            <w:r>
+              <w:rPr>
+                <w:rFonts w:ascii="Arial" w:hAnsi="Arial" w:cs="Arial"/>
+              </w:rPr>
+              <w:t>Verification of the table structure.</w:t>
+            </w:r>
+          </w:p>
+          <w:p>
+            <w:pPr>
+              <w:pStyle w:val="BodyText1"/>
+              <w:numPr>
+                <w:ilvl w:val="0"/>
+                <w:numId w:val="20"/>
+              </w:numPr>
+              <w:jc w:val="both"/>
+              <w:rPr>
+                <w:rFonts w:ascii="Arial" w:hAnsi="Arial" w:cs="Arial"/>
+              </w:rPr>
+            </w:pPr>
+            <w:r>
+              <w:rPr>
+                <w:rFonts w:ascii="Arial" w:hAnsi="Arial" w:cs="Arial"/>
+              </w:rPr>
+              <w:t>Verification of record counts.</w:t>
+            </w:r>
+          </w:p>
+          <w:p>
+            <w:pPr>
+              <w:pStyle w:val="BodyText1"/>
+              <w:numPr>
+                <w:ilvl w:val="0"/>
+                <w:numId w:val="20"/>
+              </w:numPr>
+              <w:jc w:val="both"/>
+              <w:rPr>
+                <w:rFonts w:ascii="Arial" w:hAnsi="Arial" w:cs="Arial"/>
+              </w:rPr>
+            </w:pPr>
+            <w:r>
+              <w:rPr>
+                <w:rFonts w:ascii="Arial" w:hAnsi="Arial" w:cs="Arial"/>
+              </w:rPr>
+              <w:t>Verification of the data formatting.</w:t>
+            </w:r>
+          </w:p>
+        </w:tc>
+      </w:tr>
+      <w:tr>
+        <w:trPr>
+          <w:cantSplit/>
+          <w:trHeight w:val="607"/>
+          <w:jc w:val="center"/>
+        </w:trPr>
+        <w:tc>
+          <w:tcPr>
+            <w:tcW w:w="2211" w:type="dxa"/>
+          </w:tcPr>
+          <w:p>
+            <w:pPr>
+              <w:pStyle w:val="BodyText1"/>
+              <w:jc w:val="both"/>
+              <w:rPr>
+                <w:rFonts w:ascii="Arial" w:hAnsi="Arial" w:cs="Arial"/>
+              </w:rPr>
+            </w:pPr>
+            <w:r>
+              <w:rPr>
+                <w:rFonts w:ascii="Arial" w:hAnsi="Arial" w:cs="Arial"/>
+              </w:rPr>
+              <w:t>Completion Criteria:</w:t>
+            </w:r>
+          </w:p>
+        </w:tc>
+        <w:tc>
+          <w:tcPr>
+            <w:tcW w:w="6627" w:type="dxa"/>
+          </w:tcPr>
+          <w:p>
+            <w:pPr>
+              <w:pStyle w:val="BodyText1"/>
+              <w:numPr>
+                <w:ilvl w:val="0"/>
+                <w:numId w:val="20"/>
+              </w:numPr>
+              <w:jc w:val="both"/>
+              <w:rPr>
+                <w:rFonts w:ascii="Arial" w:hAnsi="Arial" w:cs="Arial"/>
+              </w:rPr>
+            </w:pPr>
+            <w:r>
+              <w:rPr>
+                <w:rFonts w:ascii="Arial" w:hAnsi="Arial" w:cs="Arial"/>
+              </w:rPr>
+              <w:t xml:space="preserve">Data </w:t>
+            </w:r>
+            <w:r>
+              <w:rPr>
+                <w:rFonts w:ascii="Arial" w:hAnsi="Arial" w:cs="Arial"/>
+              </w:rPr>
+              <w:t xml:space="preserve">fetched from the </w:t>
+            </w:r>
+            <w:r>
+              <w:rPr>
+                <w:rFonts w:ascii="Arial" w:hAnsi="Arial" w:cs="Arial"/>
+              </w:rPr>
+              <w:t>Source DB(s) and Destination DB(s) matches.</w:t>
+            </w:r>
+          </w:p>
+          <w:p>
+            <w:pPr>
+              <w:pStyle w:val="BodyText1"/>
+              <w:numPr>
+                <w:ilvl w:val="0"/>
+                <w:numId w:val="20"/>
+              </w:numPr>
+              <w:jc w:val="both"/>
+              <w:rPr>
+                <w:rFonts w:ascii="Arial" w:hAnsi="Arial" w:cs="Arial"/>
+              </w:rPr>
+            </w:pPr>
+            <w:r>
+              <w:rPr>
+                <w:rFonts w:ascii="Arial" w:hAnsi="Arial" w:cs="Arial"/>
+              </w:rPr>
+              <w:t>The record count in the Source and the Destination databases should be equal.</w:t>
+            </w:r>
+          </w:p>
+          <w:p>
+            <w:pPr>
+              <w:pStyle w:val="BodyText1"/>
+              <w:numPr>
+                <w:ilvl w:val="0"/>
+                <w:numId w:val="20"/>
+              </w:numPr>
+              <w:jc w:val="both"/>
+              <w:rPr>
+                <w:rFonts w:ascii="Arial" w:hAnsi="Arial" w:cs="Arial"/>
+              </w:rPr>
+            </w:pPr>
+            <w:r>
+              <w:rPr>
+                <w:rFonts w:ascii="Arial" w:hAnsi="Arial" w:cs="Arial"/>
+              </w:rPr>
+              <w:t>No data are truncated.</w:t>
+            </w:r>
+          </w:p>
+          <w:p>
+            <w:pPr>
+              <w:pStyle w:val="BodyText1"/>
+              <w:numPr>
+                <w:ilvl w:val="0"/>
+                <w:numId w:val="20"/>
+              </w:numPr>
+              <w:jc w:val="both"/>
+              <w:rPr>
+                <w:rFonts w:ascii="Arial" w:hAnsi="Arial" w:cs="Arial"/>
+              </w:rPr>
+            </w:pPr>
+            <w:r>
+              <w:rPr>
+                <w:rFonts w:ascii="Arial" w:hAnsi="Arial" w:cs="Arial"/>
+              </w:rPr>
+              <w:t>Data formatting is proper (if required at any instance).</w:t>
+            </w:r>
+          </w:p>
+          <w:p>
+            <w:pPr>
+              <w:pStyle w:val="BodyText1"/>
+              <w:numPr>
+                <w:ilvl w:val="0"/>
+                <w:numId w:val="20"/>
+              </w:numPr>
+              <w:jc w:val="both"/>
+              <w:rPr>
+                <w:rFonts w:ascii="Arial" w:hAnsi="Arial" w:cs="Arial"/>
+              </w:rPr>
+            </w:pPr>
+            <w:r>
+              <w:rPr>
+                <w:rFonts w:ascii="Arial" w:hAnsi="Arial" w:cs="Arial"/>
+              </w:rPr>
+              <w:t xml:space="preserve">All defects that have been identified have been </w:t>
+            </w:r>
+            <w:r>
+              <w:rPr>
+                <w:rFonts w:ascii="Arial" w:hAnsi="Arial" w:cs="Arial"/>
+              </w:rPr>
+              <w:t>resolved</w:t>
+            </w:r>
+            <w:r>
+              <w:rPr>
+                <w:rFonts w:ascii="Arial" w:hAnsi="Arial" w:cs="Arial"/>
+              </w:rPr>
+              <w:t>.</w:t>
+            </w:r>
+          </w:p>
+        </w:tc>
+      </w:tr>
+    </w:tbl>
+    <w:p>
+      <w:pPr>
         <w:pStyle w:val="Heading2"/>
         <w:rPr>
           <w:lang w:val="en-US"/>
@@ -19687,7 +23184,6 @@
       </w:pPr>
       <w:bookmarkStart w:id="76" w:name="_Toc351476569"/>
       <w:r>
-        <w:lastRenderedPageBreak/>
         <w:t>Reports (sample layouts should be placed)</w:t>
       </w:r>
       <w:bookmarkEnd w:id="76"/>
@@ -20290,6 +23786,7 @@
           <w:color w:val="222222"/>
           <w:lang w:eastAsia="en-IN"/>
         </w:rPr>
+        <w:lastRenderedPageBreak/>
         <w:t>Microsoft Visual Studio is a powerful IDE that ensures quality code throughout the entire application lifecycle, from design to deployment. Whether we are developing applications for SharePoint, the web, Windows, Windows Phone, and beyond, Visual Studio is the ultimate all-in-one solution. Visual Studio includes a </w:t>
       </w:r>
       <w:hyperlink r:id="rId28" w:tooltip="Code editor" w:history="1">
@@ -20580,16 +24077,7 @@
           <w:color w:val="222222"/>
           <w:lang w:eastAsia="en-IN"/>
         </w:rPr>
-        <w:t xml:space="preserve">Windows Presentation Foundation (WPF) provides developers with a unified programming model for building rich Windows smart client user experiences that incorporate UI, media, and documents. Windows Presentation Foundation (WPF) is a next-generation presentation system for building Windows client applications with visually stunning user experiences. With WPF, you can create a wide range of both standalone and browser-hosted applications. The core of WPF is a resolution-independent and vector-based rendering engine that is built to take advantage of modern graphics hardware. WPF extends the core with a comprehensive set of application-development features that include Extensible Application Markup Language (XAML), controls, data binding, layout, 2-D and 3-D graphics, animation, </w:t>
-      </w:r>
-      <w:r>
-        <w:rPr>
-          <w:rFonts w:ascii="Arial" w:hAnsi="Arial" w:cs="Arial"/>
-          <w:color w:val="222222"/>
-          <w:lang w:eastAsia="en-IN"/>
-        </w:rPr>
-        <w:lastRenderedPageBreak/>
-        <w:t>styles, templates, documents, media, text, and typography. WPF is included in the Microsoft .NET Framework, so you can build applications that incorporate other elements of the .NET Framework class library.</w:t>
+        <w:t>Windows Presentation Foundation (WPF) provides developers with a unified programming model for building rich Windows smart client user experiences that incorporate UI, media, and documents. Windows Presentation Foundation (WPF) is a next-generation presentation system for building Windows client applications with visually stunning user experiences. With WPF, you can create a wide range of both standalone and browser-hosted applications. The core of WPF is a resolution-independent and vector-based rendering engine that is built to take advantage of modern graphics hardware. WPF extends the core with a comprehensive set of application-development features that include Extensible Application Markup Language (XAML), controls, data binding, layout, 2-D and 3-D graphics, animation, styles, templates, documents, media, text, and typography. WPF is included in the Microsoft .NET Framework, so you can build applications that incorporate other elements of the .NET Framework class library.</w:t>
       </w:r>
     </w:p>
     <w:p>
@@ -20795,6 +24283,7 @@
           <w:sz w:val="20"/>
           <w:szCs w:val="20"/>
         </w:rPr>
+        <w:lastRenderedPageBreak/>
         <w:t>Today XAML is used to create user interfaces in WPF, Silverlight, declare workflows in WF and for electronic paper in the XPS standard.</w:t>
       </w:r>
     </w:p>
@@ -21107,16 +24596,7 @@
           <w:color w:val="222222"/>
           <w:lang w:eastAsia="en-IN"/>
         </w:rPr>
-        <w:t xml:space="preserve">The framework's Base Class Library provides user interface, data access, database connectivity, cryptography, web application development, numeric algorithms, and network </w:t>
-      </w:r>
-      <w:r>
-        <w:rPr>
-          <w:rFonts w:ascii="Arial" w:hAnsi="Arial" w:cs="Arial"/>
-          <w:color w:val="222222"/>
-          <w:lang w:eastAsia="en-IN"/>
-        </w:rPr>
-        <w:lastRenderedPageBreak/>
-        <w:t>communications. The class library is used by programmers, who combine it with their own code to produce applications.</w:t>
+        <w:t>The framework's Base Class Library provides user interface, data access, database connectivity, cryptography, web application development, numeric algorithms, and network communications. The class library is used by programmers, who combine it with their own code to produce applications.</w:t>
       </w:r>
     </w:p>
     <w:p>
@@ -21265,6 +24745,7 @@
           <w:color w:val="222222"/>
           <w:lang w:eastAsia="en-IN"/>
         </w:rPr>
+        <w:lastRenderedPageBreak/>
         <w:t xml:space="preserve">Multiple Storage Engines: </w:t>
       </w:r>
       <w:proofErr w:type="spellStart"/>
@@ -21894,7 +25375,6 @@
         <w:rPr>
           <w:rFonts w:eastAsia="Arial"/>
         </w:rPr>
-        <w:lastRenderedPageBreak/>
         <w:t>Dia</w:t>
       </w:r>
       <w:proofErr w:type="spellEnd"/>
@@ -21996,6 +25476,7 @@
         <w:rPr>
           <w:rFonts w:eastAsia="Arial" w:cs="Calibri"/>
         </w:rPr>
+        <w:lastRenderedPageBreak/>
         <w:t>Dia</w:t>
       </w:r>
       <w:proofErr w:type="spellEnd"/>
@@ -22214,7 +25695,6 @@
           <w:iCs/>
           <w:color w:val="000000"/>
         </w:rPr>
-        <w:lastRenderedPageBreak/>
         <w:t>Import and export these file types</w:t>
       </w:r>
       <w:r>
@@ -22452,6 +25932,7 @@
         <w:rPr>
           <w:rFonts w:eastAsia="Arial"/>
         </w:rPr>
+        <w:lastRenderedPageBreak/>
         <w:t xml:space="preserve">Windows Mobile is a mobile operating system developed by Microsoft that was used in </w:t>
       </w:r>
       <w:proofErr w:type="spellStart"/>
@@ -22619,42 +26100,42 @@
         <v:path o:extrusionok="f" gradientshapeok="t" o:connecttype="rect"/>
         <o:lock v:ext="edit" aspectratio="t"/>
       </v:shapetype>
-      <v:shape id="_x0000_i1224" type="#_x0000_t75" style="width:12pt;height:10.5pt" o:bullet="t">
+      <v:shape id="_x0000_i1181" type="#_x0000_t75" style="width:12pt;height:10.5pt" o:bullet="t">
         <v:imagedata r:id="rId1" o:title="bullet1"/>
       </v:shape>
     </w:pict>
   </w:numPicBullet>
   <w:numPicBullet w:numPicBulletId="1">
     <w:pict>
-      <v:shape id="_x0000_i1225" type="#_x0000_t75" style="width:12pt;height:10.5pt" o:bullet="t">
+      <v:shape id="_x0000_i1182" type="#_x0000_t75" style="width:12pt;height:10.5pt" o:bullet="t">
         <v:imagedata r:id="rId2" o:title="bullet2"/>
       </v:shape>
     </w:pict>
   </w:numPicBullet>
   <w:numPicBullet w:numPicBulletId="2">
     <w:pict>
-      <v:shape id="_x0000_i1226" type="#_x0000_t75" style="width:12pt;height:10.5pt" o:bullet="t">
+      <v:shape id="_x0000_i1183" type="#_x0000_t75" style="width:12pt;height:10.5pt" o:bullet="t">
         <v:imagedata r:id="rId3" o:title="bullet3"/>
       </v:shape>
     </w:pict>
   </w:numPicBullet>
   <w:numPicBullet w:numPicBulletId="3">
     <w:pict>
-      <v:shape id="_x0000_i1227" type="#_x0000_t75" style="width:11.25pt;height:11.25pt" o:bullet="t">
+      <v:shape id="_x0000_i1184" type="#_x0000_t75" style="width:11.25pt;height:11.25pt" o:bullet="t">
         <v:imagedata r:id="rId4" o:title="bullet1"/>
       </v:shape>
     </w:pict>
   </w:numPicBullet>
   <w:numPicBullet w:numPicBulletId="4">
     <w:pict>
-      <v:shape id="_x0000_i1228" type="#_x0000_t75" style="width:9pt;height:9pt" o:bullet="t">
+      <v:shape id="_x0000_i1185" type="#_x0000_t75" style="width:9pt;height:9pt" o:bullet="t">
         <v:imagedata r:id="rId5" o:title="bullet2"/>
       </v:shape>
     </w:pict>
   </w:numPicBullet>
   <w:numPicBullet w:numPicBulletId="5">
     <w:pict>
-      <v:shape id="_x0000_i1229" type="#_x0000_t75" style="width:9pt;height:9pt" o:bullet="t">
+      <v:shape id="_x0000_i1186" type="#_x0000_t75" style="width:9pt;height:9pt" o:bullet="t">
         <v:imagedata r:id="rId6" o:title="bullet3"/>
       </v:shape>
     </w:pict>
@@ -23190,6 +26671,146 @@
     </w:lvl>
   </w:abstractNum>
   <w:abstractNum w:abstractNumId="5">
+    <w:nsid w:val="0EDA61E4"/>
+    <w:multiLevelType w:val="hybridMultilevel"/>
+    <w:tmpl w:val="60981754"/>
+    <w:lvl w:ilvl="0" w:tplc="04090001">
+      <w:start w:val="1"/>
+      <w:numFmt w:val="bullet"/>
+      <w:lvlText w:val=""/>
+      <w:lvlJc w:val="left"/>
+      <w:pPr>
+        <w:tabs>
+          <w:tab w:val="num" w:pos="1080"/>
+        </w:tabs>
+        <w:ind w:left="1080" w:hanging="360"/>
+      </w:pPr>
+      <w:rPr>
+        <w:rFonts w:ascii="Symbol" w:hAnsi="Symbol" w:hint="default"/>
+      </w:rPr>
+    </w:lvl>
+    <w:lvl w:ilvl="1" w:tplc="0409000F">
+      <w:start w:val="1"/>
+      <w:numFmt w:val="decimal"/>
+      <w:lvlText w:val="%2."/>
+      <w:lvlJc w:val="left"/>
+      <w:pPr>
+        <w:tabs>
+          <w:tab w:val="num" w:pos="2880"/>
+        </w:tabs>
+        <w:ind w:left="2880" w:hanging="360"/>
+      </w:pPr>
+      <w:rPr>
+        <w:rFonts w:hint="default"/>
+      </w:rPr>
+    </w:lvl>
+    <w:lvl w:ilvl="2" w:tplc="04090005" w:tentative="1">
+      <w:start w:val="1"/>
+      <w:numFmt w:val="bullet"/>
+      <w:lvlText w:val=""/>
+      <w:lvlJc w:val="left"/>
+      <w:pPr>
+        <w:tabs>
+          <w:tab w:val="num" w:pos="3600"/>
+        </w:tabs>
+        <w:ind w:left="3600" w:hanging="360"/>
+      </w:pPr>
+      <w:rPr>
+        <w:rFonts w:ascii="Wingdings" w:hAnsi="Wingdings" w:hint="default"/>
+      </w:rPr>
+    </w:lvl>
+    <w:lvl w:ilvl="3" w:tplc="04090001" w:tentative="1">
+      <w:start w:val="1"/>
+      <w:numFmt w:val="bullet"/>
+      <w:lvlText w:val=""/>
+      <w:lvlJc w:val="left"/>
+      <w:pPr>
+        <w:tabs>
+          <w:tab w:val="num" w:pos="4320"/>
+        </w:tabs>
+        <w:ind w:left="4320" w:hanging="360"/>
+      </w:pPr>
+      <w:rPr>
+        <w:rFonts w:ascii="Symbol" w:hAnsi="Symbol" w:hint="default"/>
+      </w:rPr>
+    </w:lvl>
+    <w:lvl w:ilvl="4" w:tplc="04090003" w:tentative="1">
+      <w:start w:val="1"/>
+      <w:numFmt w:val="bullet"/>
+      <w:lvlText w:val="o"/>
+      <w:lvlJc w:val="left"/>
+      <w:pPr>
+        <w:tabs>
+          <w:tab w:val="num" w:pos="5040"/>
+        </w:tabs>
+        <w:ind w:left="5040" w:hanging="360"/>
+      </w:pPr>
+      <w:rPr>
+        <w:rFonts w:ascii="Courier New" w:hAnsi="Courier New" w:cs="Courier New" w:hint="default"/>
+      </w:rPr>
+    </w:lvl>
+    <w:lvl w:ilvl="5" w:tplc="04090005" w:tentative="1">
+      <w:start w:val="1"/>
+      <w:numFmt w:val="bullet"/>
+      <w:lvlText w:val=""/>
+      <w:lvlJc w:val="left"/>
+      <w:pPr>
+        <w:tabs>
+          <w:tab w:val="num" w:pos="5760"/>
+        </w:tabs>
+        <w:ind w:left="5760" w:hanging="360"/>
+      </w:pPr>
+      <w:rPr>
+        <w:rFonts w:ascii="Wingdings" w:hAnsi="Wingdings" w:hint="default"/>
+      </w:rPr>
+    </w:lvl>
+    <w:lvl w:ilvl="6" w:tplc="04090001" w:tentative="1">
+      <w:start w:val="1"/>
+      <w:numFmt w:val="bullet"/>
+      <w:lvlText w:val=""/>
+      <w:lvlJc w:val="left"/>
+      <w:pPr>
+        <w:tabs>
+          <w:tab w:val="num" w:pos="6480"/>
+        </w:tabs>
+        <w:ind w:left="6480" w:hanging="360"/>
+      </w:pPr>
+      <w:rPr>
+        <w:rFonts w:ascii="Symbol" w:hAnsi="Symbol" w:hint="default"/>
+      </w:rPr>
+    </w:lvl>
+    <w:lvl w:ilvl="7" w:tplc="04090003" w:tentative="1">
+      <w:start w:val="1"/>
+      <w:numFmt w:val="bullet"/>
+      <w:lvlText w:val="o"/>
+      <w:lvlJc w:val="left"/>
+      <w:pPr>
+        <w:tabs>
+          <w:tab w:val="num" w:pos="7200"/>
+        </w:tabs>
+        <w:ind w:left="7200" w:hanging="360"/>
+      </w:pPr>
+      <w:rPr>
+        <w:rFonts w:ascii="Courier New" w:hAnsi="Courier New" w:cs="Courier New" w:hint="default"/>
+      </w:rPr>
+    </w:lvl>
+    <w:lvl w:ilvl="8" w:tplc="04090005" w:tentative="1">
+      <w:start w:val="1"/>
+      <w:numFmt w:val="bullet"/>
+      <w:lvlText w:val=""/>
+      <w:lvlJc w:val="left"/>
+      <w:pPr>
+        <w:tabs>
+          <w:tab w:val="num" w:pos="7920"/>
+        </w:tabs>
+        <w:ind w:left="7920" w:hanging="360"/>
+      </w:pPr>
+      <w:rPr>
+        <w:rFonts w:ascii="Wingdings" w:hAnsi="Wingdings" w:hint="default"/>
+      </w:rPr>
+    </w:lvl>
+  </w:abstractNum>
+  <w:abstractNum w:abstractNumId="6">
     <w:nsid w:val="21B547E9"/>
     <w:multiLevelType w:val="hybridMultilevel"/>
     <w:tmpl w:val="0ABE782E"/>
@@ -23302,7 +26923,7 @@
       </w:rPr>
     </w:lvl>
   </w:abstractNum>
-  <w:abstractNum w:abstractNumId="6">
+  <w:abstractNum w:abstractNumId="7">
     <w:nsid w:val="251F519C"/>
     <w:multiLevelType w:val="multilevel"/>
     <w:tmpl w:val="166ECF42"/>
@@ -23451,7 +27072,7 @@
       </w:rPr>
     </w:lvl>
   </w:abstractNum>
-  <w:abstractNum w:abstractNumId="7">
+  <w:abstractNum w:abstractNumId="8">
     <w:nsid w:val="306D00A9"/>
     <w:multiLevelType w:val="multilevel"/>
     <w:tmpl w:val="223A85F0"/>
@@ -23600,7 +27221,7 @@
       </w:rPr>
     </w:lvl>
   </w:abstractNum>
-  <w:abstractNum w:abstractNumId="8">
+  <w:abstractNum w:abstractNumId="9">
     <w:nsid w:val="3ECF4BA9"/>
     <w:multiLevelType w:val="multilevel"/>
     <w:tmpl w:val="98709FF8"/>
@@ -23713,7 +27334,7 @@
       </w:pPr>
     </w:lvl>
   </w:abstractNum>
-  <w:abstractNum w:abstractNumId="9">
+  <w:abstractNum w:abstractNumId="10">
     <w:nsid w:val="42740DCB"/>
     <w:multiLevelType w:val="multilevel"/>
     <w:tmpl w:val="AC8E5104"/>
@@ -23856,7 +27477,7 @@
       </w:rPr>
     </w:lvl>
   </w:abstractNum>
-  <w:abstractNum w:abstractNumId="10">
+  <w:abstractNum w:abstractNumId="11">
     <w:nsid w:val="44EC4A79"/>
     <w:multiLevelType w:val="hybridMultilevel"/>
     <w:tmpl w:val="081EA158"/>
@@ -23969,7 +27590,7 @@
       </w:rPr>
     </w:lvl>
   </w:abstractNum>
-  <w:abstractNum w:abstractNumId="11">
+  <w:abstractNum w:abstractNumId="12">
     <w:nsid w:val="52E8563E"/>
     <w:multiLevelType w:val="hybridMultilevel"/>
     <w:tmpl w:val="910883E8"/>
@@ -24110,7 +27731,7 @@
       </w:rPr>
     </w:lvl>
   </w:abstractNum>
-  <w:abstractNum w:abstractNumId="12">
+  <w:abstractNum w:abstractNumId="13">
     <w:nsid w:val="5A5A6B38"/>
     <w:multiLevelType w:val="hybridMultilevel"/>
     <w:tmpl w:val="1BEC6FCA"/>
@@ -24223,7 +27844,7 @@
       </w:rPr>
     </w:lvl>
   </w:abstractNum>
-  <w:abstractNum w:abstractNumId="13">
+  <w:abstractNum w:abstractNumId="14">
     <w:nsid w:val="5CE8018F"/>
     <w:multiLevelType w:val="multilevel"/>
     <w:tmpl w:val="A72A72E6"/>
@@ -24341,7 +27962,146 @@
       </w:rPr>
     </w:lvl>
   </w:abstractNum>
-  <w:abstractNum w:abstractNumId="14">
+  <w:abstractNum w:abstractNumId="15">
+    <w:nsid w:val="61356899"/>
+    <w:multiLevelType w:val="hybridMultilevel"/>
+    <w:tmpl w:val="1FB48174"/>
+    <w:lvl w:ilvl="0" w:tplc="1CDC73D8">
+      <w:numFmt w:val="bullet"/>
+      <w:lvlText w:val=""/>
+      <w:lvlJc w:val="left"/>
+      <w:pPr>
+        <w:tabs>
+          <w:tab w:val="num" w:pos="0"/>
+        </w:tabs>
+        <w:ind w:left="720" w:hanging="360"/>
+      </w:pPr>
+      <w:rPr>
+        <w:rFonts w:ascii="Symbol" w:hAnsi="Symbol" w:hint="default"/>
+      </w:rPr>
+    </w:lvl>
+    <w:lvl w:ilvl="1" w:tplc="04090003" w:tentative="1">
+      <w:start w:val="1"/>
+      <w:numFmt w:val="bullet"/>
+      <w:lvlText w:val="o"/>
+      <w:lvlJc w:val="left"/>
+      <w:pPr>
+        <w:tabs>
+          <w:tab w:val="num" w:pos="1440"/>
+        </w:tabs>
+        <w:ind w:left="1440" w:hanging="360"/>
+      </w:pPr>
+      <w:rPr>
+        <w:rFonts w:ascii="Courier New" w:hAnsi="Courier New" w:hint="default"/>
+      </w:rPr>
+    </w:lvl>
+    <w:lvl w:ilvl="2" w:tplc="04090005" w:tentative="1">
+      <w:start w:val="1"/>
+      <w:numFmt w:val="bullet"/>
+      <w:lvlText w:val=""/>
+      <w:lvlJc w:val="left"/>
+      <w:pPr>
+        <w:tabs>
+          <w:tab w:val="num" w:pos="2160"/>
+        </w:tabs>
+        <w:ind w:left="2160" w:hanging="360"/>
+      </w:pPr>
+      <w:rPr>
+        <w:rFonts w:ascii="Wingdings" w:hAnsi="Wingdings" w:hint="default"/>
+      </w:rPr>
+    </w:lvl>
+    <w:lvl w:ilvl="3" w:tplc="04090001" w:tentative="1">
+      <w:start w:val="1"/>
+      <w:numFmt w:val="bullet"/>
+      <w:lvlText w:val=""/>
+      <w:lvlJc w:val="left"/>
+      <w:pPr>
+        <w:tabs>
+          <w:tab w:val="num" w:pos="2880"/>
+        </w:tabs>
+        <w:ind w:left="2880" w:hanging="360"/>
+      </w:pPr>
+      <w:rPr>
+        <w:rFonts w:ascii="Symbol" w:hAnsi="Symbol" w:hint="default"/>
+      </w:rPr>
+    </w:lvl>
+    <w:lvl w:ilvl="4" w:tplc="04090003" w:tentative="1">
+      <w:start w:val="1"/>
+      <w:numFmt w:val="bullet"/>
+      <w:lvlText w:val="o"/>
+      <w:lvlJc w:val="left"/>
+      <w:pPr>
+        <w:tabs>
+          <w:tab w:val="num" w:pos="3600"/>
+        </w:tabs>
+        <w:ind w:left="3600" w:hanging="360"/>
+      </w:pPr>
+      <w:rPr>
+        <w:rFonts w:ascii="Courier New" w:hAnsi="Courier New" w:hint="default"/>
+      </w:rPr>
+    </w:lvl>
+    <w:lvl w:ilvl="5" w:tplc="04090005" w:tentative="1">
+      <w:start w:val="1"/>
+      <w:numFmt w:val="bullet"/>
+      <w:lvlText w:val=""/>
+      <w:lvlJc w:val="left"/>
+      <w:pPr>
+        <w:tabs>
+          <w:tab w:val="num" w:pos="4320"/>
+        </w:tabs>
+        <w:ind w:left="4320" w:hanging="360"/>
+      </w:pPr>
+      <w:rPr>
+        <w:rFonts w:ascii="Wingdings" w:hAnsi="Wingdings" w:hint="default"/>
+      </w:rPr>
+    </w:lvl>
+    <w:lvl w:ilvl="6" w:tplc="04090001" w:tentative="1">
+      <w:start w:val="1"/>
+      <w:numFmt w:val="bullet"/>
+      <w:lvlText w:val=""/>
+      <w:lvlJc w:val="left"/>
+      <w:pPr>
+        <w:tabs>
+          <w:tab w:val="num" w:pos="5040"/>
+        </w:tabs>
+        <w:ind w:left="5040" w:hanging="360"/>
+      </w:pPr>
+      <w:rPr>
+        <w:rFonts w:ascii="Symbol" w:hAnsi="Symbol" w:hint="default"/>
+      </w:rPr>
+    </w:lvl>
+    <w:lvl w:ilvl="7" w:tplc="04090003" w:tentative="1">
+      <w:start w:val="1"/>
+      <w:numFmt w:val="bullet"/>
+      <w:lvlText w:val="o"/>
+      <w:lvlJc w:val="left"/>
+      <w:pPr>
+        <w:tabs>
+          <w:tab w:val="num" w:pos="5760"/>
+        </w:tabs>
+        <w:ind w:left="5760" w:hanging="360"/>
+      </w:pPr>
+      <w:rPr>
+        <w:rFonts w:ascii="Courier New" w:hAnsi="Courier New" w:hint="default"/>
+      </w:rPr>
+    </w:lvl>
+    <w:lvl w:ilvl="8" w:tplc="04090005" w:tentative="1">
+      <w:start w:val="1"/>
+      <w:numFmt w:val="bullet"/>
+      <w:lvlText w:val=""/>
+      <w:lvlJc w:val="left"/>
+      <w:pPr>
+        <w:tabs>
+          <w:tab w:val="num" w:pos="6480"/>
+        </w:tabs>
+        <w:ind w:left="6480" w:hanging="360"/>
+      </w:pPr>
+      <w:rPr>
+        <w:rFonts w:ascii="Wingdings" w:hAnsi="Wingdings" w:hint="default"/>
+      </w:rPr>
+    </w:lvl>
+  </w:abstractNum>
+  <w:abstractNum w:abstractNumId="16">
     <w:nsid w:val="63C42B65"/>
     <w:multiLevelType w:val="singleLevel"/>
     <w:tmpl w:val="04090003"/>
@@ -24361,7 +28121,7 @@
       </w:rPr>
     </w:lvl>
   </w:abstractNum>
-  <w:abstractNum w:abstractNumId="15">
+  <w:abstractNum w:abstractNumId="17">
     <w:nsid w:val="6A2A242F"/>
     <w:multiLevelType w:val="hybridMultilevel"/>
     <w:tmpl w:val="9C2E32DA"/>
@@ -24474,7 +28234,7 @@
       </w:rPr>
     </w:lvl>
   </w:abstractNum>
-  <w:abstractNum w:abstractNumId="16">
+  <w:abstractNum w:abstractNumId="18">
     <w:nsid w:val="6A3416AF"/>
     <w:multiLevelType w:val="hybridMultilevel"/>
     <w:tmpl w:val="BB3A1808"/>
@@ -24587,7 +28347,7 @@
       </w:rPr>
     </w:lvl>
   </w:abstractNum>
-  <w:abstractNum w:abstractNumId="17">
+  <w:abstractNum w:abstractNumId="19">
     <w:nsid w:val="6A867757"/>
     <w:multiLevelType w:val="hybridMultilevel"/>
     <w:tmpl w:val="0B50654E"/>
@@ -24700,7 +28460,7 @@
       </w:rPr>
     </w:lvl>
   </w:abstractNum>
-  <w:abstractNum w:abstractNumId="18">
+  <w:abstractNum w:abstractNumId="20">
     <w:nsid w:val="6CF96814"/>
     <w:multiLevelType w:val="hybridMultilevel"/>
     <w:tmpl w:val="C026F0CA"/>
@@ -24817,19 +28577,19 @@
     </w:lvl>
   </w:abstractNum>
   <w:num w:numId="1">
-    <w:abstractNumId w:val="14"/>
+    <w:abstractNumId w:val="16"/>
   </w:num>
   <w:num w:numId="2">
     <w:abstractNumId w:val="0"/>
   </w:num>
   <w:num w:numId="3">
-    <w:abstractNumId w:val="11"/>
+    <w:abstractNumId w:val="12"/>
   </w:num>
   <w:num w:numId="4">
-    <w:abstractNumId w:val="12"/>
+    <w:abstractNumId w:val="13"/>
   </w:num>
   <w:num w:numId="5">
-    <w:abstractNumId w:val="15"/>
+    <w:abstractNumId w:val="17"/>
   </w:num>
   <w:num w:numId="6">
     <w:abstractNumId w:val="1"/>
@@ -24838,40 +28598,46 @@
     <w:abstractNumId w:val="2"/>
   </w:num>
   <w:num w:numId="8">
-    <w:abstractNumId w:val="5"/>
+    <w:abstractNumId w:val="6"/>
   </w:num>
   <w:num w:numId="9">
-    <w:abstractNumId w:val="13"/>
+    <w:abstractNumId w:val="14"/>
   </w:num>
   <w:num w:numId="10">
-    <w:abstractNumId w:val="16"/>
+    <w:abstractNumId w:val="18"/>
   </w:num>
   <w:num w:numId="11">
-    <w:abstractNumId w:val="8"/>
+    <w:abstractNumId w:val="9"/>
   </w:num>
   <w:num w:numId="12">
-    <w:abstractNumId w:val="9"/>
+    <w:abstractNumId w:val="10"/>
   </w:num>
   <w:num w:numId="13">
-    <w:abstractNumId w:val="18"/>
+    <w:abstractNumId w:val="20"/>
   </w:num>
   <w:num w:numId="14">
     <w:abstractNumId w:val="4"/>
   </w:num>
   <w:num w:numId="15">
-    <w:abstractNumId w:val="17"/>
+    <w:abstractNumId w:val="19"/>
   </w:num>
   <w:num w:numId="16">
-    <w:abstractNumId w:val="10"/>
+    <w:abstractNumId w:val="11"/>
   </w:num>
   <w:num w:numId="17">
     <w:abstractNumId w:val="3"/>
   </w:num>
   <w:num w:numId="18">
+    <w:abstractNumId w:val="8"/>
+  </w:num>
+  <w:num w:numId="19">
     <w:abstractNumId w:val="7"/>
   </w:num>
-  <w:num w:numId="19">
-    <w:abstractNumId w:val="6"/>
+  <w:num w:numId="20">
+    <w:abstractNumId w:val="15"/>
+  </w:num>
+  <w:num w:numId="21">
+    <w:abstractNumId w:val="5"/>
   </w:num>
 </w:numbering>
 </file>
@@ -25530,6 +29296,33 @@
       <w:lang w:eastAsia="en-IN"/>
     </w:rPr>
   </w:style>
+  <w:style w:type="paragraph" w:customStyle="1" w:styleId="BodyText1">
+    <w:name w:val="Body Text1"/>
+    <w:link w:val="bodytextChar0"/>
+    <w:rsid w:val="00186FA9"/>
+    <w:pPr>
+      <w:keepLines/>
+      <w:spacing w:after="120" w:line="220" w:lineRule="atLeast"/>
+    </w:pPr>
+    <w:rPr>
+      <w:rFonts w:ascii="Times New Roman" w:eastAsia="Times New Roman" w:hAnsi="Times New Roman" w:cs="Times New Roman"/>
+      <w:sz w:val="20"/>
+      <w:szCs w:val="20"/>
+      <w:lang w:val="en-GB"/>
+    </w:rPr>
+  </w:style>
+  <w:style w:type="character" w:customStyle="1" w:styleId="bodytextChar0">
+    <w:name w:val="body text Char"/>
+    <w:basedOn w:val="DefaultParagraphFont"/>
+    <w:link w:val="BodyText1"/>
+    <w:rsid w:val="00186FA9"/>
+    <w:rPr>
+      <w:rFonts w:ascii="Times New Roman" w:eastAsia="Times New Roman" w:hAnsi="Times New Roman" w:cs="Times New Roman"/>
+      <w:sz w:val="20"/>
+      <w:szCs w:val="20"/>
+      <w:lang w:val="en-GB"/>
+    </w:rPr>
+  </w:style>
 </w:styles>
 </file>
 
@@ -25823,7 +29616,7 @@
 </file>
 
 <file path=customXml/itemProps1.xml><?xml version="1.0" encoding="utf-8"?>
-<ds:datastoreItem xmlns:ds="http://schemas.openxmlformats.org/officeDocument/2006/customXml" ds:itemID="{BEAC0213-F04E-4F6D-983E-069E1AA2BC46}">
+<ds:datastoreItem xmlns:ds="http://schemas.openxmlformats.org/officeDocument/2006/customXml" ds:itemID="{05EDE180-B3DD-4381-BF73-ACC6C1BF81FC}">
   <ds:schemaRefs>
     <ds:schemaRef ds:uri="http://schemas.openxmlformats.org/officeDocument/2006/bibliography"/>
   </ds:schemaRefs>

</xml_diff>